<commit_message>
Added README.MD, Project report both pdf and .docx
</commit_message>
<xml_diff>
--- a/BlogginBow.docx
+++ b/BlogginBow.docx
@@ -7,6 +7,816 @@
         <w:pStyle w:val="Title"/>
         <w:jc w:val="center"/>
         <w:rPr>
+          <w:rFonts w:asciiTheme="minorHAnsi" w:hAnsiTheme="minorHAnsi" w:cstheme="minorHAnsi"/>
+          <w:b/>
+          <w:color w:val="2E74B5" w:themeColor="accent1" w:themeShade="BF"/>
+          <w:u w:val="single"/>
+          <w:lang w:val="en-GB"/>
+        </w:rPr>
+      </w:pPr>
+      <w:proofErr w:type="spellStart"/>
+      <w:r>
+        <w:rPr>
+          <w:rFonts w:asciiTheme="minorHAnsi" w:hAnsiTheme="minorHAnsi" w:cstheme="minorHAnsi"/>
+          <w:b/>
+          <w:color w:val="2E74B5" w:themeColor="accent1" w:themeShade="BF"/>
+          <w:u w:val="single"/>
+          <w:lang w:val="en-GB"/>
+        </w:rPr>
+        <w:t>BlogginBow</w:t>
+      </w:r>
+      <w:proofErr w:type="spellEnd"/>
+      <w:r>
+        <w:rPr>
+          <w:rFonts w:asciiTheme="minorHAnsi" w:hAnsiTheme="minorHAnsi" w:cstheme="minorHAnsi"/>
+          <w:b/>
+          <w:color w:val="2E74B5" w:themeColor="accent1" w:themeShade="BF"/>
+          <w:u w:val="single"/>
+          <w:lang w:val="en-GB"/>
+        </w:rPr>
+        <w:t xml:space="preserve"> – Online blogging website</w:t>
+      </w:r>
+    </w:p>
+    <w:p>
+      <w:pPr>
+        <w:rPr>
+          <w:rFonts w:cstheme="minorHAnsi"/>
+          <w:lang w:val="en-GB"/>
+        </w:rPr>
+      </w:pPr>
+    </w:p>
+    <w:p>
+      <w:pPr>
+        <w:rPr>
+          <w:rFonts w:cstheme="minorHAnsi"/>
+          <w:lang w:val="en-GB"/>
+        </w:rPr>
+      </w:pPr>
+    </w:p>
+    <w:p>
+      <w:pPr>
+        <w:rPr>
+          <w:rFonts w:cstheme="minorHAnsi"/>
+          <w:lang w:val="en-GB"/>
+        </w:rPr>
+      </w:pPr>
+      <w:r>
+        <w:rPr>
+          <w:rFonts w:cstheme="minorHAnsi"/>
+          <w:lang w:val="en-GB"/>
+        </w:rPr>
+        <w:tab/>
+      </w:r>
+      <w:r>
+        <w:rPr>
+          <w:rFonts w:cstheme="minorHAnsi"/>
+          <w:lang w:val="en-GB"/>
+        </w:rPr>
+        <w:tab/>
+        <w:t xml:space="preserve">     </w:t>
+      </w:r>
+      <w:r>
+        <w:rPr>
+          <w:rFonts w:cstheme="minorHAnsi"/>
+          <w:noProof/>
+          <w:lang w:eastAsia="en-IN"/>
+        </w:rPr>
+        <w:drawing>
+          <wp:inline distT="0" distB="0" distL="0" distR="0" wp14:anchorId="124F8324" wp14:editId="19B87490">
+            <wp:extent cx="3705225" cy="866775"/>
+            <wp:effectExtent l="0" t="0" r="9525" b="9525"/>
+            <wp:docPr id="2" name="Picture 2">
+              <a:hlinkClick xmlns:a="http://schemas.openxmlformats.org/drawingml/2006/main" r:id="rId5"/>
+            </wp:docPr>
+            <wp:cNvGraphicFramePr>
+              <a:graphicFrameLocks xmlns:a="http://schemas.openxmlformats.org/drawingml/2006/main" noChangeAspect="1"/>
+            </wp:cNvGraphicFramePr>
+            <a:graphic xmlns:a="http://schemas.openxmlformats.org/drawingml/2006/main">
+              <a:graphicData uri="http://schemas.openxmlformats.org/drawingml/2006/picture">
+                <pic:pic xmlns:pic="http://schemas.openxmlformats.org/drawingml/2006/picture">
+                  <pic:nvPicPr>
+                    <pic:cNvPr id="1" name=""/>
+                    <pic:cNvPicPr/>
+                  </pic:nvPicPr>
+                  <pic:blipFill>
+                    <a:blip r:embed="rId6"/>
+                    <a:stretch>
+                      <a:fillRect/>
+                    </a:stretch>
+                  </pic:blipFill>
+                  <pic:spPr>
+                    <a:xfrm>
+                      <a:off x="0" y="0"/>
+                      <a:ext cx="3705225" cy="866775"/>
+                    </a:xfrm>
+                    <a:prstGeom prst="rect">
+                      <a:avLst/>
+                    </a:prstGeom>
+                  </pic:spPr>
+                </pic:pic>
+              </a:graphicData>
+            </a:graphic>
+          </wp:inline>
+        </w:drawing>
+      </w:r>
+    </w:p>
+    <w:p>
+      <w:pPr>
+        <w:rPr>
+          <w:rFonts w:cstheme="minorHAnsi"/>
+          <w:lang w:val="en-GB"/>
+        </w:rPr>
+      </w:pPr>
+    </w:p>
+    <w:p>
+      <w:pPr>
+        <w:jc w:val="center"/>
+        <w:rPr>
+          <w:rFonts w:cstheme="minorHAnsi"/>
+          <w:b/>
+          <w:bCs/>
+          <w:sz w:val="28"/>
+          <w:szCs w:val="28"/>
+          <w:u w:val="single"/>
+        </w:rPr>
+      </w:pPr>
+      <w:r>
+        <w:rPr>
+          <w:rFonts w:cstheme="minorHAnsi"/>
+          <w:b/>
+          <w:bCs/>
+          <w:sz w:val="28"/>
+          <w:szCs w:val="28"/>
+          <w:u w:val="single"/>
+        </w:rPr>
+        <w:t>TABLE OF CONTENT</w:t>
+      </w:r>
+    </w:p>
+    <w:p>
+      <w:pPr>
+        <w:rPr>
+          <w:rFonts w:cstheme="minorHAnsi"/>
+          <w:lang w:val="en-GB"/>
+        </w:rPr>
+      </w:pPr>
+    </w:p>
+    <w:tbl>
+      <w:tblPr>
+        <w:tblStyle w:val="PlainTable1"/>
+        <w:tblW w:w="8014" w:type="dxa"/>
+        <w:jc w:val="center"/>
+        <w:tblLook w:val="04A0" w:firstRow="1" w:lastRow="0" w:firstColumn="1" w:lastColumn="0" w:noHBand="0" w:noVBand="1"/>
+      </w:tblPr>
+      <w:tblGrid>
+        <w:gridCol w:w="1537"/>
+        <w:gridCol w:w="6477"/>
+      </w:tblGrid>
+      <w:tr>
+        <w:trPr>
+          <w:cnfStyle w:val="100000000000" w:firstRow="1" w:lastRow="0" w:firstColumn="0" w:lastColumn="0" w:oddVBand="0" w:evenVBand="0" w:oddHBand="0" w:evenHBand="0" w:firstRowFirstColumn="0" w:firstRowLastColumn="0" w:lastRowFirstColumn="0" w:lastRowLastColumn="0"/>
+          <w:trHeight w:val="636"/>
+          <w:jc w:val="center"/>
+        </w:trPr>
+        <w:tc>
+          <w:tcPr>
+            <w:cnfStyle w:val="001000000000" w:firstRow="0" w:lastRow="0" w:firstColumn="1" w:lastColumn="0" w:oddVBand="0" w:evenVBand="0" w:oddHBand="0" w:evenHBand="0" w:firstRowFirstColumn="0" w:firstRowLastColumn="0" w:lastRowFirstColumn="0" w:lastRowLastColumn="0"/>
+            <w:tcW w:w="1537" w:type="dxa"/>
+          </w:tcPr>
+          <w:p>
+            <w:pPr>
+              <w:spacing w:line="276" w:lineRule="auto"/>
+              <w:jc w:val="center"/>
+              <w:rPr>
+                <w:rFonts w:cstheme="minorHAnsi"/>
+                <w:sz w:val="28"/>
+                <w:szCs w:val="28"/>
+                <w:u w:val="single"/>
+              </w:rPr>
+            </w:pPr>
+            <w:r>
+              <w:rPr>
+                <w:rFonts w:cstheme="minorHAnsi"/>
+                <w:sz w:val="28"/>
+                <w:szCs w:val="28"/>
+                <w:u w:val="single"/>
+              </w:rPr>
+              <w:t>S.NO</w:t>
+            </w:r>
+          </w:p>
+        </w:tc>
+        <w:tc>
+          <w:tcPr>
+            <w:tcW w:w="6477" w:type="dxa"/>
+          </w:tcPr>
+          <w:p>
+            <w:pPr>
+              <w:spacing w:line="276" w:lineRule="auto"/>
+              <w:jc w:val="center"/>
+              <w:cnfStyle w:val="100000000000" w:firstRow="1" w:lastRow="0" w:firstColumn="0" w:lastColumn="0" w:oddVBand="0" w:evenVBand="0" w:oddHBand="0" w:evenHBand="0" w:firstRowFirstColumn="0" w:firstRowLastColumn="0" w:lastRowFirstColumn="0" w:lastRowLastColumn="0"/>
+              <w:rPr>
+                <w:rFonts w:cstheme="minorHAnsi"/>
+                <w:sz w:val="28"/>
+                <w:szCs w:val="28"/>
+                <w:u w:val="single"/>
+              </w:rPr>
+            </w:pPr>
+            <w:r>
+              <w:rPr>
+                <w:rFonts w:cstheme="minorHAnsi"/>
+                <w:sz w:val="28"/>
+                <w:szCs w:val="28"/>
+                <w:u w:val="single"/>
+              </w:rPr>
+              <w:t>CONTENTS</w:t>
+            </w:r>
+          </w:p>
+        </w:tc>
+      </w:tr>
+      <w:tr>
+        <w:trPr>
+          <w:cnfStyle w:val="000000100000" w:firstRow="0" w:lastRow="0" w:firstColumn="0" w:lastColumn="0" w:oddVBand="0" w:evenVBand="0" w:oddHBand="1" w:evenHBand="0" w:firstRowFirstColumn="0" w:firstRowLastColumn="0" w:lastRowFirstColumn="0" w:lastRowLastColumn="0"/>
+          <w:trHeight w:val="665"/>
+          <w:jc w:val="center"/>
+        </w:trPr>
+        <w:tc>
+          <w:tcPr>
+            <w:cnfStyle w:val="001000000000" w:firstRow="0" w:lastRow="0" w:firstColumn="1" w:lastColumn="0" w:oddVBand="0" w:evenVBand="0" w:oddHBand="0" w:evenHBand="0" w:firstRowFirstColumn="0" w:firstRowLastColumn="0" w:lastRowFirstColumn="0" w:lastRowLastColumn="0"/>
+            <w:tcW w:w="1537" w:type="dxa"/>
+          </w:tcPr>
+          <w:p>
+            <w:pPr>
+              <w:jc w:val="center"/>
+              <w:rPr>
+                <w:rFonts w:cstheme="minorHAnsi"/>
+                <w:b w:val="0"/>
+                <w:bCs w:val="0"/>
+                <w:sz w:val="24"/>
+                <w:szCs w:val="24"/>
+              </w:rPr>
+            </w:pPr>
+          </w:p>
+          <w:p>
+            <w:pPr>
+              <w:jc w:val="center"/>
+              <w:rPr>
+                <w:rFonts w:cstheme="minorHAnsi"/>
+                <w:b w:val="0"/>
+                <w:bCs w:val="0"/>
+                <w:sz w:val="24"/>
+                <w:szCs w:val="24"/>
+              </w:rPr>
+            </w:pPr>
+            <w:r>
+              <w:rPr>
+                <w:rFonts w:cstheme="minorHAnsi"/>
+                <w:b w:val="0"/>
+                <w:bCs w:val="0"/>
+                <w:sz w:val="24"/>
+                <w:szCs w:val="24"/>
+              </w:rPr>
+              <w:t>1.</w:t>
+            </w:r>
+          </w:p>
+        </w:tc>
+        <w:tc>
+          <w:tcPr>
+            <w:tcW w:w="6477" w:type="dxa"/>
+          </w:tcPr>
+          <w:p>
+            <w:pPr>
+              <w:cnfStyle w:val="000000100000" w:firstRow="0" w:lastRow="0" w:firstColumn="0" w:lastColumn="0" w:oddVBand="0" w:evenVBand="0" w:oddHBand="1" w:evenHBand="0" w:firstRowFirstColumn="0" w:firstRowLastColumn="0" w:lastRowFirstColumn="0" w:lastRowLastColumn="0"/>
+              <w:rPr>
+                <w:rFonts w:cstheme="minorHAnsi"/>
+                <w:sz w:val="24"/>
+                <w:szCs w:val="24"/>
+              </w:rPr>
+            </w:pPr>
+          </w:p>
+          <w:p>
+            <w:pPr>
+              <w:cnfStyle w:val="000000100000" w:firstRow="0" w:lastRow="0" w:firstColumn="0" w:lastColumn="0" w:oddVBand="0" w:evenVBand="0" w:oddHBand="1" w:evenHBand="0" w:firstRowFirstColumn="0" w:firstRowLastColumn="0" w:lastRowFirstColumn="0" w:lastRowLastColumn="0"/>
+              <w:rPr>
+                <w:rFonts w:cstheme="minorHAnsi"/>
+                <w:sz w:val="24"/>
+                <w:szCs w:val="24"/>
+              </w:rPr>
+            </w:pPr>
+            <w:r>
+              <w:rPr>
+                <w:rFonts w:cstheme="minorHAnsi"/>
+                <w:sz w:val="24"/>
+                <w:szCs w:val="24"/>
+              </w:rPr>
+              <w:t>Introduction</w:t>
+            </w:r>
+          </w:p>
+          <w:p>
+            <w:pPr>
+              <w:cnfStyle w:val="000000100000" w:firstRow="0" w:lastRow="0" w:firstColumn="0" w:lastColumn="0" w:oddVBand="0" w:evenVBand="0" w:oddHBand="1" w:evenHBand="0" w:firstRowFirstColumn="0" w:firstRowLastColumn="0" w:lastRowFirstColumn="0" w:lastRowLastColumn="0"/>
+              <w:rPr>
+                <w:rFonts w:cstheme="minorHAnsi"/>
+                <w:b/>
+                <w:bCs/>
+                <w:sz w:val="24"/>
+                <w:szCs w:val="24"/>
+              </w:rPr>
+            </w:pPr>
+          </w:p>
+        </w:tc>
+      </w:tr>
+      <w:tr>
+        <w:trPr>
+          <w:trHeight w:val="665"/>
+          <w:jc w:val="center"/>
+        </w:trPr>
+        <w:tc>
+          <w:tcPr>
+            <w:cnfStyle w:val="001000000000" w:firstRow="0" w:lastRow="0" w:firstColumn="1" w:lastColumn="0" w:oddVBand="0" w:evenVBand="0" w:oddHBand="0" w:evenHBand="0" w:firstRowFirstColumn="0" w:firstRowLastColumn="0" w:lastRowFirstColumn="0" w:lastRowLastColumn="0"/>
+            <w:tcW w:w="1537" w:type="dxa"/>
+          </w:tcPr>
+          <w:p>
+            <w:pPr>
+              <w:jc w:val="center"/>
+              <w:rPr>
+                <w:rFonts w:cstheme="minorHAnsi"/>
+                <w:b w:val="0"/>
+                <w:bCs w:val="0"/>
+                <w:sz w:val="24"/>
+                <w:szCs w:val="24"/>
+              </w:rPr>
+            </w:pPr>
+          </w:p>
+          <w:p>
+            <w:pPr>
+              <w:jc w:val="center"/>
+              <w:rPr>
+                <w:rFonts w:cstheme="minorHAnsi"/>
+                <w:b w:val="0"/>
+                <w:bCs w:val="0"/>
+                <w:sz w:val="24"/>
+                <w:szCs w:val="24"/>
+              </w:rPr>
+            </w:pPr>
+            <w:r>
+              <w:rPr>
+                <w:rFonts w:cstheme="minorHAnsi"/>
+                <w:b w:val="0"/>
+                <w:bCs w:val="0"/>
+                <w:sz w:val="24"/>
+                <w:szCs w:val="24"/>
+              </w:rPr>
+              <w:t>2.</w:t>
+            </w:r>
+          </w:p>
+          <w:p>
+            <w:pPr>
+              <w:jc w:val="center"/>
+              <w:rPr>
+                <w:rFonts w:cstheme="minorHAnsi"/>
+                <w:b w:val="0"/>
+                <w:bCs w:val="0"/>
+                <w:sz w:val="24"/>
+                <w:szCs w:val="24"/>
+              </w:rPr>
+            </w:pPr>
+          </w:p>
+        </w:tc>
+        <w:tc>
+          <w:tcPr>
+            <w:tcW w:w="6477" w:type="dxa"/>
+          </w:tcPr>
+          <w:p>
+            <w:pPr>
+              <w:cnfStyle w:val="000000000000" w:firstRow="0" w:lastRow="0" w:firstColumn="0" w:lastColumn="0" w:oddVBand="0" w:evenVBand="0" w:oddHBand="0" w:evenHBand="0" w:firstRowFirstColumn="0" w:firstRowLastColumn="0" w:lastRowFirstColumn="0" w:lastRowLastColumn="0"/>
+              <w:rPr>
+                <w:rFonts w:cstheme="minorHAnsi"/>
+                <w:sz w:val="24"/>
+                <w:szCs w:val="24"/>
+              </w:rPr>
+            </w:pPr>
+          </w:p>
+          <w:p>
+            <w:pPr>
+              <w:cnfStyle w:val="000000000000" w:firstRow="0" w:lastRow="0" w:firstColumn="0" w:lastColumn="0" w:oddVBand="0" w:evenVBand="0" w:oddHBand="0" w:evenHBand="0" w:firstRowFirstColumn="0" w:firstRowLastColumn="0" w:lastRowFirstColumn="0" w:lastRowLastColumn="0"/>
+              <w:rPr>
+                <w:rFonts w:cstheme="minorHAnsi"/>
+                <w:sz w:val="24"/>
+                <w:szCs w:val="24"/>
+              </w:rPr>
+            </w:pPr>
+            <w:r>
+              <w:rPr>
+                <w:rFonts w:cstheme="minorHAnsi"/>
+                <w:sz w:val="24"/>
+                <w:szCs w:val="24"/>
+              </w:rPr>
+              <w:t>Objective</w:t>
+            </w:r>
+          </w:p>
+        </w:tc>
+      </w:tr>
+      <w:tr>
+        <w:trPr>
+          <w:cnfStyle w:val="000000100000" w:firstRow="0" w:lastRow="0" w:firstColumn="0" w:lastColumn="0" w:oddVBand="0" w:evenVBand="0" w:oddHBand="1" w:evenHBand="0" w:firstRowFirstColumn="0" w:firstRowLastColumn="0" w:lastRowFirstColumn="0" w:lastRowLastColumn="0"/>
+          <w:trHeight w:val="554"/>
+          <w:jc w:val="center"/>
+        </w:trPr>
+        <w:tc>
+          <w:tcPr>
+            <w:cnfStyle w:val="001000000000" w:firstRow="0" w:lastRow="0" w:firstColumn="1" w:lastColumn="0" w:oddVBand="0" w:evenVBand="0" w:oddHBand="0" w:evenHBand="0" w:firstRowFirstColumn="0" w:firstRowLastColumn="0" w:lastRowFirstColumn="0" w:lastRowLastColumn="0"/>
+            <w:tcW w:w="1537" w:type="dxa"/>
+          </w:tcPr>
+          <w:p>
+            <w:pPr>
+              <w:jc w:val="center"/>
+              <w:rPr>
+                <w:rFonts w:cstheme="minorHAnsi"/>
+                <w:b w:val="0"/>
+                <w:bCs w:val="0"/>
+                <w:sz w:val="24"/>
+                <w:szCs w:val="24"/>
+              </w:rPr>
+            </w:pPr>
+          </w:p>
+          <w:p>
+            <w:pPr>
+              <w:jc w:val="center"/>
+              <w:rPr>
+                <w:rFonts w:cstheme="minorHAnsi"/>
+                <w:b w:val="0"/>
+                <w:bCs w:val="0"/>
+                <w:sz w:val="24"/>
+                <w:szCs w:val="24"/>
+              </w:rPr>
+            </w:pPr>
+            <w:r>
+              <w:rPr>
+                <w:rFonts w:cstheme="minorHAnsi"/>
+                <w:b w:val="0"/>
+                <w:bCs w:val="0"/>
+                <w:sz w:val="24"/>
+                <w:szCs w:val="24"/>
+              </w:rPr>
+              <w:t>2.</w:t>
+            </w:r>
+          </w:p>
+        </w:tc>
+        <w:tc>
+          <w:tcPr>
+            <w:tcW w:w="6477" w:type="dxa"/>
+          </w:tcPr>
+          <w:p>
+            <w:pPr>
+              <w:cnfStyle w:val="000000100000" w:firstRow="0" w:lastRow="0" w:firstColumn="0" w:lastColumn="0" w:oddVBand="0" w:evenVBand="0" w:oddHBand="1" w:evenHBand="0" w:firstRowFirstColumn="0" w:firstRowLastColumn="0" w:lastRowFirstColumn="0" w:lastRowLastColumn="0"/>
+              <w:rPr>
+                <w:rFonts w:cstheme="minorHAnsi"/>
+                <w:sz w:val="24"/>
+                <w:szCs w:val="24"/>
+              </w:rPr>
+            </w:pPr>
+          </w:p>
+          <w:p>
+            <w:pPr>
+              <w:cnfStyle w:val="000000100000" w:firstRow="0" w:lastRow="0" w:firstColumn="0" w:lastColumn="0" w:oddVBand="0" w:evenVBand="0" w:oddHBand="1" w:evenHBand="0" w:firstRowFirstColumn="0" w:firstRowLastColumn="0" w:lastRowFirstColumn="0" w:lastRowLastColumn="0"/>
+              <w:rPr>
+                <w:rFonts w:cstheme="minorHAnsi"/>
+                <w:sz w:val="24"/>
+                <w:szCs w:val="24"/>
+              </w:rPr>
+            </w:pPr>
+            <w:r>
+              <w:rPr>
+                <w:rFonts w:cstheme="minorHAnsi"/>
+                <w:sz w:val="24"/>
+                <w:szCs w:val="24"/>
+              </w:rPr>
+              <w:t>Tech Stacks</w:t>
+            </w:r>
+            <w:r>
+              <w:rPr>
+                <w:rFonts w:cstheme="minorHAnsi"/>
+                <w:sz w:val="24"/>
+                <w:szCs w:val="24"/>
+              </w:rPr>
+              <w:t xml:space="preserve"> </w:t>
+            </w:r>
+            <w:r>
+              <w:rPr>
+                <w:rFonts w:cstheme="minorHAnsi"/>
+                <w:sz w:val="24"/>
+                <w:szCs w:val="24"/>
+              </w:rPr>
+              <w:t>Used</w:t>
+            </w:r>
+          </w:p>
+          <w:p>
+            <w:pPr>
+              <w:cnfStyle w:val="000000100000" w:firstRow="0" w:lastRow="0" w:firstColumn="0" w:lastColumn="0" w:oddVBand="0" w:evenVBand="0" w:oddHBand="1" w:evenHBand="0" w:firstRowFirstColumn="0" w:firstRowLastColumn="0" w:lastRowFirstColumn="0" w:lastRowLastColumn="0"/>
+              <w:rPr>
+                <w:rFonts w:cstheme="minorHAnsi"/>
+                <w:sz w:val="24"/>
+                <w:szCs w:val="24"/>
+              </w:rPr>
+            </w:pPr>
+          </w:p>
+        </w:tc>
+      </w:tr>
+      <w:tr>
+        <w:trPr>
+          <w:trHeight w:val="665"/>
+          <w:jc w:val="center"/>
+        </w:trPr>
+        <w:tc>
+          <w:tcPr>
+            <w:cnfStyle w:val="001000000000" w:firstRow="0" w:lastRow="0" w:firstColumn="1" w:lastColumn="0" w:oddVBand="0" w:evenVBand="0" w:oddHBand="0" w:evenHBand="0" w:firstRowFirstColumn="0" w:firstRowLastColumn="0" w:lastRowFirstColumn="0" w:lastRowLastColumn="0"/>
+            <w:tcW w:w="1537" w:type="dxa"/>
+          </w:tcPr>
+          <w:p>
+            <w:pPr>
+              <w:jc w:val="center"/>
+              <w:rPr>
+                <w:rFonts w:cstheme="minorHAnsi"/>
+                <w:b w:val="0"/>
+                <w:bCs w:val="0"/>
+                <w:sz w:val="24"/>
+                <w:szCs w:val="24"/>
+              </w:rPr>
+            </w:pPr>
+          </w:p>
+          <w:p>
+            <w:pPr>
+              <w:jc w:val="center"/>
+              <w:rPr>
+                <w:rFonts w:cstheme="minorHAnsi"/>
+                <w:b w:val="0"/>
+                <w:bCs w:val="0"/>
+                <w:sz w:val="24"/>
+                <w:szCs w:val="24"/>
+              </w:rPr>
+            </w:pPr>
+            <w:r>
+              <w:rPr>
+                <w:rFonts w:cstheme="minorHAnsi"/>
+                <w:b w:val="0"/>
+                <w:bCs w:val="0"/>
+                <w:sz w:val="24"/>
+                <w:szCs w:val="24"/>
+              </w:rPr>
+              <w:t>3.</w:t>
+            </w:r>
+          </w:p>
+        </w:tc>
+        <w:tc>
+          <w:tcPr>
+            <w:tcW w:w="6477" w:type="dxa"/>
+          </w:tcPr>
+          <w:p>
+            <w:pPr>
+              <w:pStyle w:val="Heading1"/>
+              <w:outlineLvl w:val="0"/>
+              <w:cnfStyle w:val="000000000000" w:firstRow="0" w:lastRow="0" w:firstColumn="0" w:lastColumn="0" w:oddVBand="0" w:evenVBand="0" w:oddHBand="0" w:evenHBand="0" w:firstRowFirstColumn="0" w:firstRowLastColumn="0" w:lastRowFirstColumn="0" w:lastRowLastColumn="0"/>
+              <w:rPr>
+                <w:rFonts w:asciiTheme="minorHAnsi" w:eastAsiaTheme="minorHAnsi" w:hAnsiTheme="minorHAnsi" w:cstheme="minorHAnsi"/>
+                <w:color w:val="auto"/>
+                <w:sz w:val="24"/>
+                <w:szCs w:val="24"/>
+              </w:rPr>
+            </w:pPr>
+            <w:r>
+              <w:rPr>
+                <w:rFonts w:asciiTheme="minorHAnsi" w:eastAsiaTheme="minorHAnsi" w:hAnsiTheme="minorHAnsi" w:cstheme="minorHAnsi"/>
+                <w:color w:val="auto"/>
+                <w:sz w:val="24"/>
+                <w:szCs w:val="24"/>
+              </w:rPr>
+              <w:t>What all features are included in BlogginBow?</w:t>
+            </w:r>
+          </w:p>
+          <w:p>
+            <w:pPr>
+              <w:cnfStyle w:val="000000000000" w:firstRow="0" w:lastRow="0" w:firstColumn="0" w:lastColumn="0" w:oddVBand="0" w:evenVBand="0" w:oddHBand="0" w:evenHBand="0" w:firstRowFirstColumn="0" w:firstRowLastColumn="0" w:lastRowFirstColumn="0" w:lastRowLastColumn="0"/>
+              <w:rPr>
+                <w:rFonts w:cstheme="minorHAnsi"/>
+                <w:b/>
+                <w:bCs/>
+                <w:sz w:val="28"/>
+                <w:szCs w:val="28"/>
+                <w:u w:val="single"/>
+              </w:rPr>
+            </w:pPr>
+          </w:p>
+        </w:tc>
+      </w:tr>
+      <w:tr>
+        <w:trPr>
+          <w:cnfStyle w:val="000000100000" w:firstRow="0" w:lastRow="0" w:firstColumn="0" w:lastColumn="0" w:oddVBand="0" w:evenVBand="0" w:oddHBand="1" w:evenHBand="0" w:firstRowFirstColumn="0" w:firstRowLastColumn="0" w:lastRowFirstColumn="0" w:lastRowLastColumn="0"/>
+          <w:trHeight w:val="636"/>
+          <w:jc w:val="center"/>
+        </w:trPr>
+        <w:tc>
+          <w:tcPr>
+            <w:cnfStyle w:val="001000000000" w:firstRow="0" w:lastRow="0" w:firstColumn="1" w:lastColumn="0" w:oddVBand="0" w:evenVBand="0" w:oddHBand="0" w:evenHBand="0" w:firstRowFirstColumn="0" w:firstRowLastColumn="0" w:lastRowFirstColumn="0" w:lastRowLastColumn="0"/>
+            <w:tcW w:w="1537" w:type="dxa"/>
+          </w:tcPr>
+          <w:p>
+            <w:pPr>
+              <w:jc w:val="center"/>
+              <w:rPr>
+                <w:rFonts w:cstheme="minorHAnsi"/>
+                <w:b w:val="0"/>
+                <w:bCs w:val="0"/>
+                <w:sz w:val="24"/>
+                <w:szCs w:val="24"/>
+              </w:rPr>
+            </w:pPr>
+          </w:p>
+          <w:p>
+            <w:pPr>
+              <w:jc w:val="center"/>
+              <w:rPr>
+                <w:rFonts w:cstheme="minorHAnsi"/>
+                <w:b w:val="0"/>
+                <w:bCs w:val="0"/>
+                <w:sz w:val="24"/>
+                <w:szCs w:val="24"/>
+              </w:rPr>
+            </w:pPr>
+            <w:r>
+              <w:rPr>
+                <w:rFonts w:cstheme="minorHAnsi"/>
+                <w:b w:val="0"/>
+                <w:bCs w:val="0"/>
+                <w:sz w:val="24"/>
+                <w:szCs w:val="24"/>
+              </w:rPr>
+              <w:t>4.</w:t>
+            </w:r>
+          </w:p>
+        </w:tc>
+        <w:tc>
+          <w:tcPr>
+            <w:tcW w:w="6477" w:type="dxa"/>
+          </w:tcPr>
+          <w:p>
+            <w:pPr>
+              <w:cnfStyle w:val="000000100000" w:firstRow="0" w:lastRow="0" w:firstColumn="0" w:lastColumn="0" w:oddVBand="0" w:evenVBand="0" w:oddHBand="1" w:evenHBand="0" w:firstRowFirstColumn="0" w:firstRowLastColumn="0" w:lastRowFirstColumn="0" w:lastRowLastColumn="0"/>
+              <w:rPr>
+                <w:rFonts w:cstheme="minorHAnsi"/>
+                <w:sz w:val="24"/>
+                <w:szCs w:val="24"/>
+              </w:rPr>
+            </w:pPr>
+          </w:p>
+          <w:p>
+            <w:pPr>
+              <w:cnfStyle w:val="000000100000" w:firstRow="0" w:lastRow="0" w:firstColumn="0" w:lastColumn="0" w:oddVBand="0" w:evenVBand="0" w:oddHBand="1" w:evenHBand="0" w:firstRowFirstColumn="0" w:firstRowLastColumn="0" w:lastRowFirstColumn="0" w:lastRowLastColumn="0"/>
+              <w:rPr>
+                <w:rFonts w:cstheme="minorHAnsi"/>
+                <w:sz w:val="24"/>
+                <w:szCs w:val="24"/>
+              </w:rPr>
+            </w:pPr>
+            <w:r>
+              <w:rPr>
+                <w:rFonts w:cstheme="minorHAnsi"/>
+                <w:sz w:val="24"/>
+                <w:szCs w:val="24"/>
+              </w:rPr>
+              <w:t>Benefits of Project</w:t>
+            </w:r>
+          </w:p>
+          <w:p>
+            <w:pPr>
+              <w:cnfStyle w:val="000000100000" w:firstRow="0" w:lastRow="0" w:firstColumn="0" w:lastColumn="0" w:oddVBand="0" w:evenVBand="0" w:oddHBand="1" w:evenHBand="0" w:firstRowFirstColumn="0" w:firstRowLastColumn="0" w:lastRowFirstColumn="0" w:lastRowLastColumn="0"/>
+              <w:rPr>
+                <w:rFonts w:cstheme="minorHAnsi"/>
+                <w:sz w:val="24"/>
+                <w:szCs w:val="24"/>
+              </w:rPr>
+            </w:pPr>
+          </w:p>
+        </w:tc>
+      </w:tr>
+      <w:tr>
+        <w:trPr>
+          <w:trHeight w:val="665"/>
+          <w:jc w:val="center"/>
+        </w:trPr>
+        <w:tc>
+          <w:tcPr>
+            <w:cnfStyle w:val="001000000000" w:firstRow="0" w:lastRow="0" w:firstColumn="1" w:lastColumn="0" w:oddVBand="0" w:evenVBand="0" w:oddHBand="0" w:evenHBand="0" w:firstRowFirstColumn="0" w:firstRowLastColumn="0" w:lastRowFirstColumn="0" w:lastRowLastColumn="0"/>
+            <w:tcW w:w="1537" w:type="dxa"/>
+          </w:tcPr>
+          <w:p>
+            <w:pPr>
+              <w:jc w:val="center"/>
+              <w:rPr>
+                <w:rFonts w:cstheme="minorHAnsi"/>
+                <w:b w:val="0"/>
+                <w:bCs w:val="0"/>
+                <w:sz w:val="24"/>
+                <w:szCs w:val="24"/>
+              </w:rPr>
+            </w:pPr>
+          </w:p>
+          <w:p>
+            <w:pPr>
+              <w:jc w:val="center"/>
+              <w:rPr>
+                <w:rFonts w:cstheme="minorHAnsi"/>
+                <w:b w:val="0"/>
+                <w:bCs w:val="0"/>
+                <w:sz w:val="24"/>
+                <w:szCs w:val="24"/>
+              </w:rPr>
+            </w:pPr>
+            <w:r>
+              <w:rPr>
+                <w:rFonts w:cstheme="minorHAnsi"/>
+                <w:b w:val="0"/>
+                <w:bCs w:val="0"/>
+                <w:sz w:val="24"/>
+                <w:szCs w:val="24"/>
+              </w:rPr>
+              <w:t>5.</w:t>
+            </w:r>
+          </w:p>
+        </w:tc>
+        <w:tc>
+          <w:tcPr>
+            <w:tcW w:w="6477" w:type="dxa"/>
+          </w:tcPr>
+          <w:p>
+            <w:pPr>
+              <w:cnfStyle w:val="000000000000" w:firstRow="0" w:lastRow="0" w:firstColumn="0" w:lastColumn="0" w:oddVBand="0" w:evenVBand="0" w:oddHBand="0" w:evenHBand="0" w:firstRowFirstColumn="0" w:firstRowLastColumn="0" w:lastRowFirstColumn="0" w:lastRowLastColumn="0"/>
+              <w:rPr>
+                <w:rFonts w:cstheme="minorHAnsi"/>
+                <w:sz w:val="24"/>
+                <w:szCs w:val="24"/>
+              </w:rPr>
+            </w:pPr>
+          </w:p>
+          <w:p>
+            <w:pPr>
+              <w:cnfStyle w:val="000000000000" w:firstRow="0" w:lastRow="0" w:firstColumn="0" w:lastColumn="0" w:oddVBand="0" w:evenVBand="0" w:oddHBand="0" w:evenHBand="0" w:firstRowFirstColumn="0" w:firstRowLastColumn="0" w:lastRowFirstColumn="0" w:lastRowLastColumn="0"/>
+              <w:rPr>
+                <w:rFonts w:cstheme="minorHAnsi"/>
+                <w:sz w:val="24"/>
+                <w:szCs w:val="24"/>
+              </w:rPr>
+            </w:pPr>
+            <w:r>
+              <w:rPr>
+                <w:rFonts w:cstheme="minorHAnsi"/>
+                <w:sz w:val="24"/>
+                <w:szCs w:val="24"/>
+              </w:rPr>
+              <w:t>Future Scope</w:t>
+            </w:r>
+          </w:p>
+          <w:p>
+            <w:pPr>
+              <w:cnfStyle w:val="000000000000" w:firstRow="0" w:lastRow="0" w:firstColumn="0" w:lastColumn="0" w:oddVBand="0" w:evenVBand="0" w:oddHBand="0" w:evenHBand="0" w:firstRowFirstColumn="0" w:firstRowLastColumn="0" w:lastRowFirstColumn="0" w:lastRowLastColumn="0"/>
+              <w:rPr>
+                <w:rFonts w:cstheme="minorHAnsi"/>
+                <w:sz w:val="24"/>
+                <w:szCs w:val="24"/>
+              </w:rPr>
+            </w:pPr>
+          </w:p>
+        </w:tc>
+      </w:tr>
+    </w:tbl>
+    <w:p>
+      <w:pPr>
+        <w:rPr>
+          <w:rFonts w:cstheme="minorHAnsi"/>
+          <w:lang w:val="en-GB"/>
+        </w:rPr>
+      </w:pPr>
+    </w:p>
+    <w:p>
+      <w:pPr>
+        <w:rPr>
+          <w:rFonts w:cstheme="minorHAnsi"/>
+          <w:lang w:val="en-GB"/>
+        </w:rPr>
+      </w:pPr>
+    </w:p>
+    <w:p>
+      <w:pPr>
+        <w:rPr>
+          <w:rFonts w:cstheme="minorHAnsi"/>
+          <w:lang w:val="en-GB"/>
+        </w:rPr>
+      </w:pPr>
+    </w:p>
+    <w:p>
+      <w:pPr>
+        <w:pStyle w:val="Heading1"/>
+        <w:jc w:val="center"/>
+        <w:rPr>
+          <w:rFonts w:asciiTheme="minorHAnsi" w:hAnsiTheme="minorHAnsi" w:cstheme="minorHAnsi"/>
           <w:b/>
           <w:u w:val="single"/>
           <w:lang w:val="en-GB"/>
@@ -14,75 +824,681 @@
       </w:pPr>
       <w:r>
         <w:rPr>
+          <w:rFonts w:asciiTheme="minorHAnsi" w:hAnsiTheme="minorHAnsi" w:cstheme="minorHAnsi"/>
           <w:b/>
           <w:u w:val="single"/>
           <w:lang w:val="en-GB"/>
         </w:rPr>
-        <w:t>BlogginBow – Online blogging website</w:t>
-      </w:r>
-    </w:p>
-    <w:p>
-      <w:pPr>
-        <w:rPr>
-          <w:lang w:val="en-GB"/>
-        </w:rPr>
-      </w:pPr>
-    </w:p>
-    <w:p>
-      <w:pPr>
-        <w:rPr>
-          <w:lang w:val="en-GB"/>
-        </w:rPr>
-      </w:pPr>
-    </w:p>
-    <w:p>
-      <w:pPr>
-        <w:rPr>
-          <w:rFonts w:ascii="Calibri" w:hAnsi="Calibri" w:cs="Calibri"/>
+        <w:t>Introduction</w:t>
+      </w:r>
+    </w:p>
+    <w:p>
+      <w:pPr>
+        <w:rPr>
+          <w:rFonts w:cstheme="minorHAnsi"/>
+          <w:lang w:val="en-GB"/>
+        </w:rPr>
+      </w:pPr>
+    </w:p>
+    <w:p>
+      <w:pPr>
+        <w:spacing w:line="360" w:lineRule="auto"/>
+        <w:rPr>
+          <w:rFonts w:cstheme="minorHAnsi"/>
           <w:color w:val="000000"/>
-        </w:rPr>
-      </w:pPr>
-      <w:r>
-        <w:rPr>
-          <w:lang w:val="en-GB"/>
-        </w:rPr>
-        <w:t xml:space="preserve">Blogginbow </w:t>
-      </w:r>
-      <w:r>
-        <w:rPr>
-          <w:rFonts w:ascii="Calibri" w:hAnsi="Calibri" w:cs="Calibri"/>
+          <w:sz w:val="24"/>
+          <w:szCs w:val="24"/>
+        </w:rPr>
+      </w:pPr>
+      <w:r>
+        <w:rPr>
+          <w:rFonts w:cstheme="minorHAnsi"/>
           <w:color w:val="000000"/>
-        </w:rPr>
-        <w:t>is a fully-fledged blogging website with various features to ease the work of bloggers in showcasing their pieces of art. In technical terms, blogging is referred to as content marketing. In fact, content is called ‘King of Digital Marketing’, it is the foundation for successful online marketing.  Hence, it is extremely essential to blog about almost anything in today’s world, and what could be better than an easy-to-use and secure blogging platform that can help users effectively summarising their knowledge in words and pictures.</w:t>
-      </w:r>
-    </w:p>
-    <w:p>
-      <w:pPr>
-        <w:rPr>
-          <w:rFonts w:ascii="Calibri" w:hAnsi="Calibri" w:cs="Calibri"/>
+          <w:sz w:val="24"/>
+          <w:szCs w:val="24"/>
+        </w:rPr>
+        <w:t>“B</w:t>
+      </w:r>
+      <w:r>
+        <w:rPr>
+          <w:rFonts w:cstheme="minorHAnsi"/>
           <w:color w:val="000000"/>
+          <w:sz w:val="24"/>
+          <w:szCs w:val="24"/>
+        </w:rPr>
+        <w:t xml:space="preserve">logginbow” is a fully-fledged blogging website with various features to ease the work of bloggers in showcasing their pieces of art. In technical terms, blogging is referred to as </w:t>
+      </w:r>
+      <w:r>
+        <w:rPr>
+          <w:rFonts w:cstheme="minorHAnsi"/>
+          <w:color w:val="000000"/>
+          <w:sz w:val="24"/>
+          <w:szCs w:val="24"/>
+        </w:rPr>
+        <w:lastRenderedPageBreak/>
+        <w:t>content marketing. In fact, content is called ‘King of Digital Marketing’, it is the foundation for successful online marketing.  Hence, it is extremely essential to blog about almost anything in today’s world, and what could be better than an easy-to-use and secure blogging platform that can help users effectively summarising their knowledge in words and pictures. The main aim of this project is to provide data to Users in only one site. Users can gather the information from one site as well as create their own blog. Users can post their views and thought and analyse themselves.</w:t>
+      </w:r>
+    </w:p>
+    <w:p>
+      <w:pPr>
+        <w:spacing w:line="360" w:lineRule="auto"/>
+        <w:rPr>
+          <w:rFonts w:cstheme="minorHAnsi"/>
+          <w:color w:val="000000"/>
+          <w:sz w:val="24"/>
+          <w:szCs w:val="24"/>
         </w:rPr>
       </w:pPr>
     </w:p>
     <w:p>
       <w:pPr>
         <w:pStyle w:val="Heading1"/>
-        <w:rPr>
+        <w:jc w:val="center"/>
+        <w:rPr>
+          <w:rFonts w:asciiTheme="minorHAnsi" w:hAnsiTheme="minorHAnsi" w:cstheme="minorHAnsi"/>
           <w:b/>
           <w:u w:val="single"/>
         </w:rPr>
       </w:pPr>
       <w:r>
         <w:rPr>
+          <w:rFonts w:asciiTheme="minorHAnsi" w:hAnsiTheme="minorHAnsi" w:cstheme="minorHAnsi"/>
           <w:b/>
           <w:u w:val="single"/>
         </w:rPr>
+        <w:t>Objective</w:t>
+      </w:r>
+    </w:p>
+    <w:p>
+      <w:pPr>
+        <w:rPr>
+          <w:rFonts w:cstheme="minorHAnsi"/>
+        </w:rPr>
+      </w:pPr>
+    </w:p>
+    <w:p>
+      <w:pPr>
+        <w:spacing w:line="360" w:lineRule="auto"/>
+        <w:rPr>
+          <w:rFonts w:cstheme="minorHAnsi"/>
+          <w:color w:val="000000"/>
+          <w:sz w:val="24"/>
+          <w:szCs w:val="24"/>
+        </w:rPr>
+      </w:pPr>
+      <w:r>
+        <w:rPr>
+          <w:rFonts w:cstheme="minorHAnsi"/>
+          <w:color w:val="000000"/>
+          <w:sz w:val="24"/>
+          <w:szCs w:val="24"/>
+        </w:rPr>
+        <w:t>The main objective of our project is to provide an online platform to the people to manage the details of Blogs, Comments, New category, New Blog.</w:t>
+      </w:r>
+      <w:r>
+        <w:rPr>
+          <w:rFonts w:cstheme="minorHAnsi"/>
+          <w:color w:val="000000"/>
+          <w:sz w:val="24"/>
+          <w:szCs w:val="24"/>
+        </w:rPr>
+        <w:t xml:space="preserve"> </w:t>
+      </w:r>
+      <w:r>
+        <w:rPr>
+          <w:rFonts w:cstheme="minorHAnsi"/>
+          <w:sz w:val="24"/>
+          <w:szCs w:val="24"/>
+          <w:lang w:val="en-GB"/>
+        </w:rPr>
+        <w:t>They can be used for anything that involves communicating or publishing information on the World Wide Web. Common uses include teaching</w:t>
+      </w:r>
+      <w:r>
+        <w:rPr>
+          <w:rFonts w:cstheme="minorHAnsi"/>
+          <w:sz w:val="24"/>
+          <w:szCs w:val="24"/>
+          <w:lang w:val="en-GB"/>
+        </w:rPr>
+        <w:t>, knowledge sharing, educational and corporate use</w:t>
+      </w:r>
+      <w:r>
+        <w:rPr>
+          <w:rFonts w:cstheme="minorHAnsi"/>
+          <w:sz w:val="24"/>
+          <w:szCs w:val="24"/>
+          <w:lang w:val="en-GB"/>
+        </w:rPr>
+        <w:t>. Your blog can be a personal diary, a project collaboration tool, a guide, or any means of communicating and publishing information on the web.</w:t>
+      </w:r>
+      <w:r>
+        <w:rPr>
+          <w:rFonts w:cstheme="minorHAnsi"/>
+        </w:rPr>
+        <w:t xml:space="preserve"> </w:t>
+      </w:r>
+      <w:r>
+        <w:rPr>
+          <w:rFonts w:cstheme="minorHAnsi"/>
+          <w:sz w:val="24"/>
+          <w:szCs w:val="24"/>
+          <w:lang w:val="en-GB"/>
+        </w:rPr>
+        <w:t>Users can gather the information from one site as well as create their own blog. Users can post their views and thought and analyse themselves.</w:t>
+      </w:r>
+    </w:p>
+    <w:p>
+      <w:pPr>
+        <w:rPr>
+          <w:rFonts w:cstheme="minorHAnsi"/>
+          <w:lang w:val="en-GB"/>
+        </w:rPr>
+      </w:pPr>
+    </w:p>
+    <w:p>
+      <w:pPr>
+        <w:rPr>
+          <w:rFonts w:cstheme="minorHAnsi"/>
+          <w:lang w:val="en-GB"/>
+        </w:rPr>
+      </w:pPr>
+    </w:p>
+    <w:p>
+      <w:pPr>
+        <w:pStyle w:val="Heading1"/>
+        <w:jc w:val="center"/>
+        <w:rPr>
+          <w:rFonts w:asciiTheme="minorHAnsi" w:hAnsiTheme="minorHAnsi" w:cstheme="minorHAnsi"/>
+          <w:b/>
+          <w:u w:val="single"/>
+        </w:rPr>
+      </w:pPr>
+      <w:r>
+        <w:rPr>
+          <w:rFonts w:asciiTheme="minorHAnsi" w:hAnsiTheme="minorHAnsi" w:cstheme="minorHAnsi"/>
+          <w:b/>
+          <w:u w:val="single"/>
+        </w:rPr>
+        <w:t>Tech stacks used:</w:t>
+      </w:r>
+    </w:p>
+    <w:p>
+      <w:pPr>
+        <w:rPr>
+          <w:rFonts w:cstheme="minorHAnsi"/>
+        </w:rPr>
+      </w:pPr>
+    </w:p>
+    <w:p>
+      <w:pPr>
+        <w:pStyle w:val="NormalWeb"/>
+        <w:numPr>
+          <w:ilvl w:val="0"/>
+          <w:numId w:val="2"/>
+        </w:numPr>
+        <w:spacing w:before="0" w:beforeAutospacing="0" w:after="0" w:afterAutospacing="0" w:line="360" w:lineRule="auto"/>
+        <w:textAlignment w:val="baseline"/>
+        <w:rPr>
+          <w:rFonts w:asciiTheme="minorHAnsi" w:eastAsiaTheme="minorHAnsi" w:hAnsiTheme="minorHAnsi" w:cstheme="minorHAnsi"/>
+          <w:color w:val="000000"/>
+          <w:lang w:eastAsia="en-US"/>
+        </w:rPr>
+      </w:pPr>
+      <w:r>
+        <w:rPr>
+          <w:rFonts w:asciiTheme="minorHAnsi" w:eastAsiaTheme="minorHAnsi" w:hAnsiTheme="minorHAnsi" w:cstheme="minorHAnsi"/>
+          <w:b/>
+          <w:color w:val="000000"/>
+          <w:lang w:eastAsia="en-US"/>
+        </w:rPr>
+        <w:t>JavaScript</w:t>
+      </w:r>
+      <w:r>
+        <w:rPr>
+          <w:rFonts w:asciiTheme="minorHAnsi" w:eastAsiaTheme="minorHAnsi" w:hAnsiTheme="minorHAnsi" w:cstheme="minorHAnsi"/>
+          <w:color w:val="000000"/>
+          <w:lang w:eastAsia="en-US"/>
+        </w:rPr>
+        <w:t xml:space="preserve"> for performing various array operations and making functions etc.</w:t>
+      </w:r>
+    </w:p>
+    <w:p>
+      <w:pPr>
+        <w:pStyle w:val="NormalWeb"/>
+        <w:numPr>
+          <w:ilvl w:val="0"/>
+          <w:numId w:val="3"/>
+        </w:numPr>
+        <w:spacing w:before="0" w:beforeAutospacing="0" w:after="0" w:afterAutospacing="0" w:line="360" w:lineRule="auto"/>
+        <w:textAlignment w:val="baseline"/>
+        <w:rPr>
+          <w:rFonts w:asciiTheme="minorHAnsi" w:eastAsiaTheme="minorHAnsi" w:hAnsiTheme="minorHAnsi" w:cstheme="minorHAnsi"/>
+          <w:color w:val="000000"/>
+          <w:lang w:eastAsia="en-US"/>
+        </w:rPr>
+      </w:pPr>
+      <w:r>
+        <w:rPr>
+          <w:rFonts w:asciiTheme="minorHAnsi" w:eastAsiaTheme="minorHAnsi" w:hAnsiTheme="minorHAnsi" w:cstheme="minorHAnsi"/>
+          <w:b/>
+          <w:color w:val="000000"/>
+          <w:lang w:eastAsia="en-US"/>
+        </w:rPr>
+        <w:t>Node.js</w:t>
+      </w:r>
+      <w:r>
+        <w:rPr>
+          <w:rFonts w:asciiTheme="minorHAnsi" w:eastAsiaTheme="minorHAnsi" w:hAnsiTheme="minorHAnsi" w:cstheme="minorHAnsi"/>
+          <w:color w:val="000000"/>
+          <w:lang w:eastAsia="en-US"/>
+        </w:rPr>
+        <w:t xml:space="preserve"> as a backend language for the project</w:t>
+      </w:r>
+    </w:p>
+    <w:p>
+      <w:pPr>
+        <w:pStyle w:val="NormalWeb"/>
+        <w:numPr>
+          <w:ilvl w:val="0"/>
+          <w:numId w:val="3"/>
+        </w:numPr>
+        <w:spacing w:before="0" w:beforeAutospacing="0" w:after="0" w:afterAutospacing="0" w:line="360" w:lineRule="auto"/>
+        <w:textAlignment w:val="baseline"/>
+        <w:rPr>
+          <w:rFonts w:asciiTheme="minorHAnsi" w:eastAsiaTheme="minorHAnsi" w:hAnsiTheme="minorHAnsi" w:cstheme="minorHAnsi"/>
+          <w:color w:val="000000"/>
+          <w:lang w:eastAsia="en-US"/>
+        </w:rPr>
+      </w:pPr>
+      <w:r>
+        <w:rPr>
+          <w:rFonts w:asciiTheme="minorHAnsi" w:eastAsiaTheme="minorHAnsi" w:hAnsiTheme="minorHAnsi" w:cstheme="minorHAnsi"/>
+          <w:b/>
+          <w:color w:val="000000"/>
+          <w:lang w:eastAsia="en-US"/>
+        </w:rPr>
+        <w:t>Express.js</w:t>
+      </w:r>
+      <w:r>
+        <w:rPr>
+          <w:rFonts w:asciiTheme="minorHAnsi" w:eastAsiaTheme="minorHAnsi" w:hAnsiTheme="minorHAnsi" w:cstheme="minorHAnsi"/>
+          <w:color w:val="000000"/>
+          <w:lang w:eastAsia="en-US"/>
+        </w:rPr>
+        <w:t>, a node.</w:t>
+      </w:r>
+      <w:r>
+        <w:rPr>
+          <w:rFonts w:asciiTheme="minorHAnsi" w:eastAsiaTheme="minorHAnsi" w:hAnsiTheme="minorHAnsi" w:cstheme="minorHAnsi"/>
+          <w:color w:val="000000"/>
+          <w:lang w:eastAsia="en-US"/>
+        </w:rPr>
+        <w:t>js framework to create a server and make API’s</w:t>
+      </w:r>
+    </w:p>
+    <w:p>
+      <w:pPr>
+        <w:pStyle w:val="NormalWeb"/>
+        <w:numPr>
+          <w:ilvl w:val="0"/>
+          <w:numId w:val="3"/>
+        </w:numPr>
+        <w:spacing w:before="0" w:beforeAutospacing="0" w:after="0" w:afterAutospacing="0" w:line="360" w:lineRule="auto"/>
+        <w:textAlignment w:val="baseline"/>
+        <w:rPr>
+          <w:rFonts w:asciiTheme="minorHAnsi" w:eastAsiaTheme="minorHAnsi" w:hAnsiTheme="minorHAnsi" w:cstheme="minorHAnsi"/>
+          <w:color w:val="000000"/>
+          <w:lang w:eastAsia="en-US"/>
+        </w:rPr>
+      </w:pPr>
+      <w:r>
+        <w:rPr>
+          <w:rFonts w:asciiTheme="minorHAnsi" w:eastAsiaTheme="minorHAnsi" w:hAnsiTheme="minorHAnsi" w:cstheme="minorHAnsi"/>
+          <w:b/>
+          <w:color w:val="000000"/>
+          <w:lang w:eastAsia="en-US"/>
+        </w:rPr>
+        <w:t>MongoDB</w:t>
+      </w:r>
+      <w:r>
+        <w:rPr>
+          <w:rFonts w:asciiTheme="minorHAnsi" w:eastAsiaTheme="minorHAnsi" w:hAnsiTheme="minorHAnsi" w:cstheme="minorHAnsi"/>
+          <w:color w:val="000000"/>
+          <w:lang w:eastAsia="en-US"/>
+        </w:rPr>
+        <w:t xml:space="preserve"> to store the user data, blog data, and other comments(if any)</w:t>
+      </w:r>
+    </w:p>
+    <w:p>
+      <w:pPr>
+        <w:pStyle w:val="NormalWeb"/>
+        <w:numPr>
+          <w:ilvl w:val="0"/>
+          <w:numId w:val="3"/>
+        </w:numPr>
+        <w:spacing w:before="0" w:beforeAutospacing="0" w:after="0" w:afterAutospacing="0" w:line="360" w:lineRule="auto"/>
+        <w:textAlignment w:val="baseline"/>
+        <w:rPr>
+          <w:rFonts w:asciiTheme="minorHAnsi" w:eastAsiaTheme="minorHAnsi" w:hAnsiTheme="minorHAnsi" w:cstheme="minorHAnsi"/>
+          <w:color w:val="000000"/>
+          <w:lang w:eastAsia="en-US"/>
+        </w:rPr>
+      </w:pPr>
+      <w:r>
+        <w:rPr>
+          <w:rFonts w:asciiTheme="minorHAnsi" w:eastAsiaTheme="minorHAnsi" w:hAnsiTheme="minorHAnsi" w:cstheme="minorHAnsi"/>
+          <w:b/>
+          <w:color w:val="000000"/>
+          <w:lang w:eastAsia="en-US"/>
+        </w:rPr>
+        <w:t>Mongoose</w:t>
+      </w:r>
+      <w:r>
+        <w:rPr>
+          <w:rFonts w:asciiTheme="minorHAnsi" w:eastAsiaTheme="minorHAnsi" w:hAnsiTheme="minorHAnsi" w:cstheme="minorHAnsi"/>
+          <w:color w:val="000000"/>
+          <w:lang w:eastAsia="en-US"/>
+        </w:rPr>
+        <w:t>, a MongoDB framework to get more functionalities to retrieve and manipulate data.</w:t>
+      </w:r>
+    </w:p>
+    <w:p>
+      <w:pPr>
+        <w:pStyle w:val="NormalWeb"/>
+        <w:numPr>
+          <w:ilvl w:val="0"/>
+          <w:numId w:val="3"/>
+        </w:numPr>
+        <w:spacing w:before="0" w:beforeAutospacing="0" w:after="0" w:afterAutospacing="0" w:line="360" w:lineRule="auto"/>
+        <w:textAlignment w:val="baseline"/>
+        <w:rPr>
+          <w:rFonts w:asciiTheme="minorHAnsi" w:eastAsiaTheme="minorHAnsi" w:hAnsiTheme="minorHAnsi" w:cstheme="minorHAnsi"/>
+          <w:color w:val="000000"/>
+          <w:lang w:eastAsia="en-US"/>
+        </w:rPr>
+      </w:pPr>
+      <w:r>
+        <w:rPr>
+          <w:rFonts w:asciiTheme="minorHAnsi" w:eastAsiaTheme="minorHAnsi" w:hAnsiTheme="minorHAnsi" w:cstheme="minorHAnsi"/>
+          <w:b/>
+          <w:color w:val="000000"/>
+          <w:lang w:eastAsia="en-US"/>
+        </w:rPr>
+        <w:t>JWT</w:t>
+      </w:r>
+      <w:r>
+        <w:rPr>
+          <w:rFonts w:asciiTheme="minorHAnsi" w:eastAsiaTheme="minorHAnsi" w:hAnsiTheme="minorHAnsi" w:cstheme="minorHAnsi"/>
+          <w:color w:val="000000"/>
+          <w:lang w:eastAsia="en-US"/>
+        </w:rPr>
+        <w:t>(jsonwebtoken)</w:t>
+      </w:r>
+      <w:r>
+        <w:rPr>
+          <w:rFonts w:asciiTheme="minorHAnsi" w:eastAsiaTheme="minorHAnsi" w:hAnsiTheme="minorHAnsi" w:cstheme="minorHAnsi"/>
+          <w:color w:val="000000"/>
+          <w:lang w:eastAsia="en-US"/>
+        </w:rPr>
+        <w:t xml:space="preserve"> for user authentication</w:t>
+      </w:r>
+    </w:p>
+    <w:p>
+      <w:pPr>
+        <w:pStyle w:val="NormalWeb"/>
+        <w:numPr>
+          <w:ilvl w:val="0"/>
+          <w:numId w:val="3"/>
+        </w:numPr>
+        <w:spacing w:before="0" w:beforeAutospacing="0" w:after="0" w:afterAutospacing="0" w:line="360" w:lineRule="auto"/>
+        <w:textAlignment w:val="baseline"/>
+        <w:rPr>
+          <w:rFonts w:asciiTheme="minorHAnsi" w:eastAsiaTheme="minorHAnsi" w:hAnsiTheme="minorHAnsi" w:cstheme="minorHAnsi"/>
+          <w:color w:val="000000"/>
+          <w:lang w:eastAsia="en-US"/>
+        </w:rPr>
+      </w:pPr>
+      <w:r>
+        <w:rPr>
+          <w:rFonts w:asciiTheme="minorHAnsi" w:eastAsiaTheme="minorHAnsi" w:hAnsiTheme="minorHAnsi" w:cstheme="minorHAnsi"/>
+          <w:b/>
+          <w:color w:val="000000"/>
+          <w:lang w:eastAsia="en-US"/>
+        </w:rPr>
+        <w:t>HTML/CSS</w:t>
+      </w:r>
+      <w:r>
+        <w:rPr>
+          <w:rFonts w:asciiTheme="minorHAnsi" w:eastAsiaTheme="minorHAnsi" w:hAnsiTheme="minorHAnsi" w:cstheme="minorHAnsi"/>
+          <w:color w:val="000000"/>
+          <w:lang w:eastAsia="en-US"/>
+        </w:rPr>
+        <w:t xml:space="preserve"> for designing the front end part</w:t>
+      </w:r>
+    </w:p>
+    <w:p>
+      <w:pPr>
+        <w:pStyle w:val="NormalWeb"/>
+        <w:numPr>
+          <w:ilvl w:val="0"/>
+          <w:numId w:val="3"/>
+        </w:numPr>
+        <w:spacing w:before="0" w:beforeAutospacing="0" w:after="0" w:afterAutospacing="0" w:line="360" w:lineRule="auto"/>
+        <w:textAlignment w:val="baseline"/>
+        <w:rPr>
+          <w:rFonts w:asciiTheme="minorHAnsi" w:eastAsiaTheme="minorHAnsi" w:hAnsiTheme="minorHAnsi" w:cstheme="minorHAnsi"/>
+          <w:color w:val="000000"/>
+          <w:lang w:eastAsia="en-US"/>
+        </w:rPr>
+      </w:pPr>
+      <w:r>
+        <w:rPr>
+          <w:rFonts w:asciiTheme="minorHAnsi" w:eastAsiaTheme="minorHAnsi" w:hAnsiTheme="minorHAnsi" w:cstheme="minorHAnsi"/>
+          <w:b/>
+          <w:color w:val="000000"/>
+          <w:lang w:eastAsia="en-US"/>
+        </w:rPr>
+        <w:t>Bootstrap</w:t>
+      </w:r>
+      <w:r>
+        <w:rPr>
+          <w:rFonts w:asciiTheme="minorHAnsi" w:eastAsiaTheme="minorHAnsi" w:hAnsiTheme="minorHAnsi" w:cstheme="minorHAnsi"/>
+          <w:color w:val="000000"/>
+          <w:lang w:eastAsia="en-US"/>
+        </w:rPr>
+        <w:t xml:space="preserve"> to add some styles to our existing front end section</w:t>
+      </w:r>
+    </w:p>
+    <w:p>
+      <w:pPr>
+        <w:pStyle w:val="NormalWeb"/>
+        <w:numPr>
+          <w:ilvl w:val="0"/>
+          <w:numId w:val="3"/>
+        </w:numPr>
+        <w:spacing w:before="0" w:beforeAutospacing="0" w:after="0" w:afterAutospacing="0" w:line="360" w:lineRule="auto"/>
+        <w:textAlignment w:val="baseline"/>
+        <w:rPr>
+          <w:rFonts w:asciiTheme="minorHAnsi" w:eastAsiaTheme="minorHAnsi" w:hAnsiTheme="minorHAnsi" w:cstheme="minorHAnsi"/>
+          <w:color w:val="000000"/>
+          <w:lang w:eastAsia="en-US"/>
+        </w:rPr>
+      </w:pPr>
+      <w:r>
+        <w:rPr>
+          <w:rFonts w:asciiTheme="minorHAnsi" w:eastAsiaTheme="minorHAnsi" w:hAnsiTheme="minorHAnsi" w:cstheme="minorHAnsi"/>
+          <w:b/>
+          <w:color w:val="000000"/>
+          <w:lang w:eastAsia="en-US"/>
+        </w:rPr>
+        <w:lastRenderedPageBreak/>
+        <w:t>Handlebars</w:t>
+      </w:r>
+      <w:r>
+        <w:rPr>
+          <w:rFonts w:asciiTheme="minorHAnsi" w:eastAsiaTheme="minorHAnsi" w:hAnsiTheme="minorHAnsi" w:cstheme="minorHAnsi"/>
+          <w:color w:val="000000"/>
+          <w:lang w:eastAsia="en-US"/>
+        </w:rPr>
+        <w:t>(hbs)</w:t>
+      </w:r>
+      <w:r>
+        <w:rPr>
+          <w:rFonts w:asciiTheme="minorHAnsi" w:eastAsiaTheme="minorHAnsi" w:hAnsiTheme="minorHAnsi" w:cstheme="minorHAnsi"/>
+          <w:color w:val="000000"/>
+          <w:lang w:eastAsia="en-US"/>
+        </w:rPr>
+        <w:t xml:space="preserve"> template engine for rendering views from the backend</w:t>
+      </w:r>
+    </w:p>
+    <w:p>
+      <w:pPr>
+        <w:pStyle w:val="NormalWeb"/>
+        <w:numPr>
+          <w:ilvl w:val="0"/>
+          <w:numId w:val="3"/>
+        </w:numPr>
+        <w:spacing w:before="0" w:beforeAutospacing="0" w:after="0" w:afterAutospacing="0" w:line="360" w:lineRule="auto"/>
+        <w:textAlignment w:val="baseline"/>
+        <w:rPr>
+          <w:rFonts w:asciiTheme="minorHAnsi" w:eastAsiaTheme="minorHAnsi" w:hAnsiTheme="minorHAnsi" w:cstheme="minorHAnsi"/>
+          <w:color w:val="000000"/>
+          <w:lang w:eastAsia="en-US"/>
+        </w:rPr>
+      </w:pPr>
+      <w:r>
+        <w:rPr>
+          <w:rFonts w:asciiTheme="minorHAnsi" w:eastAsiaTheme="minorHAnsi" w:hAnsiTheme="minorHAnsi" w:cstheme="minorHAnsi"/>
+          <w:b/>
+          <w:color w:val="000000"/>
+          <w:lang w:eastAsia="en-US"/>
+        </w:rPr>
+        <w:t>Bcryptjs</w:t>
+      </w:r>
+      <w:r>
+        <w:rPr>
+          <w:rFonts w:asciiTheme="minorHAnsi" w:eastAsiaTheme="minorHAnsi" w:hAnsiTheme="minorHAnsi" w:cstheme="minorHAnsi"/>
+          <w:color w:val="000000"/>
+          <w:lang w:eastAsia="en-US"/>
+        </w:rPr>
+        <w:t xml:space="preserve"> for password encryption</w:t>
+      </w:r>
+    </w:p>
+    <w:p>
+      <w:pPr>
+        <w:pStyle w:val="ListParagraph"/>
+        <w:numPr>
+          <w:ilvl w:val="0"/>
+          <w:numId w:val="3"/>
+        </w:numPr>
+        <w:spacing w:line="360" w:lineRule="auto"/>
+        <w:rPr>
+          <w:rFonts w:cstheme="minorHAnsi"/>
+          <w:color w:val="000000"/>
+          <w:sz w:val="24"/>
+          <w:szCs w:val="24"/>
+        </w:rPr>
+      </w:pPr>
+      <w:r>
+        <w:rPr>
+          <w:rFonts w:cstheme="minorHAnsi"/>
+          <w:b/>
+          <w:color w:val="000000"/>
+          <w:sz w:val="24"/>
+          <w:szCs w:val="24"/>
+        </w:rPr>
+        <w:t>Multer</w:t>
+      </w:r>
+      <w:r>
+        <w:rPr>
+          <w:rFonts w:cstheme="minorHAnsi"/>
+          <w:color w:val="000000"/>
+          <w:sz w:val="24"/>
+          <w:szCs w:val="24"/>
+        </w:rPr>
+        <w:t xml:space="preserve"> for uploading pictures</w:t>
+      </w:r>
+    </w:p>
+    <w:p>
+      <w:pPr>
+        <w:pStyle w:val="ListParagraph"/>
+        <w:numPr>
+          <w:ilvl w:val="0"/>
+          <w:numId w:val="3"/>
+        </w:numPr>
+        <w:spacing w:line="360" w:lineRule="auto"/>
+        <w:rPr>
+          <w:rFonts w:cstheme="minorHAnsi"/>
+          <w:color w:val="000000"/>
+          <w:sz w:val="24"/>
+          <w:szCs w:val="24"/>
+        </w:rPr>
+      </w:pPr>
+      <w:r>
+        <w:rPr>
+          <w:rFonts w:cstheme="minorHAnsi"/>
+          <w:b/>
+          <w:color w:val="000000"/>
+          <w:sz w:val="24"/>
+          <w:szCs w:val="24"/>
+        </w:rPr>
+        <w:t>Marked</w:t>
+      </w:r>
+      <w:r>
+        <w:rPr>
+          <w:rFonts w:cstheme="minorHAnsi"/>
+          <w:color w:val="000000"/>
+          <w:sz w:val="24"/>
+          <w:szCs w:val="24"/>
+        </w:rPr>
+        <w:t xml:space="preserve"> library for converting plain text to markdown text</w:t>
+      </w:r>
+    </w:p>
+    <w:p>
+      <w:pPr>
+        <w:pStyle w:val="ListParagraph"/>
+        <w:spacing w:line="360" w:lineRule="auto"/>
+        <w:rPr>
+          <w:rFonts w:cstheme="minorHAnsi"/>
+          <w:color w:val="000000"/>
+          <w:sz w:val="24"/>
+          <w:szCs w:val="24"/>
+        </w:rPr>
+      </w:pPr>
+    </w:p>
+    <w:p>
+      <w:pPr>
+        <w:pStyle w:val="ListParagraph"/>
+        <w:spacing w:line="360" w:lineRule="auto"/>
+        <w:rPr>
+          <w:rFonts w:cstheme="minorHAnsi"/>
+          <w:color w:val="000000"/>
+          <w:sz w:val="24"/>
+          <w:szCs w:val="24"/>
+        </w:rPr>
+      </w:pPr>
+    </w:p>
+    <w:p>
+      <w:pPr>
+        <w:pStyle w:val="Heading1"/>
+        <w:jc w:val="center"/>
+        <w:rPr>
+          <w:b/>
+          <w:u w:val="single"/>
+        </w:rPr>
+      </w:pPr>
+      <w:r>
+        <w:rPr>
+          <w:b/>
+          <w:u w:val="single"/>
+        </w:rPr>
         <w:t>What all features are included in BlogginBow?</w:t>
       </w:r>
     </w:p>
     <w:p>
       <w:pPr>
         <w:rPr>
+          <w:rFonts w:cstheme="minorHAnsi"/>
           <w:lang w:val="en-GB"/>
         </w:rPr>
       </w:pPr>
@@ -95,18 +1511,24 @@
           <w:numId w:val="1"/>
         </w:numPr>
         <w:rPr>
+          <w:rFonts w:cstheme="minorHAnsi"/>
+          <w:sz w:val="24"/>
           <w:lang w:val="en-GB"/>
         </w:rPr>
       </w:pPr>
       <w:r>
         <w:rPr>
           <w:rStyle w:val="Heading3Char"/>
+          <w:rFonts w:asciiTheme="minorHAnsi" w:hAnsiTheme="minorHAnsi" w:cstheme="minorHAnsi"/>
           <w:b/>
+          <w:sz w:val="28"/>
         </w:rPr>
         <w:t>User Signup</w:t>
       </w:r>
       <w:r>
         <w:rPr>
+          <w:rFonts w:cstheme="minorHAnsi"/>
+          <w:sz w:val="24"/>
           <w:lang w:val="en-GB"/>
         </w:rPr>
         <w:t xml:space="preserve"> – Blogginbow uses a detailed signup form where it takes your Full name, email, gender, phone number and password.</w:t>
@@ -116,6 +1538,7 @@
       <w:pPr>
         <w:pStyle w:val="ListParagraph"/>
         <w:rPr>
+          <w:rFonts w:cstheme="minorHAnsi"/>
           <w:lang w:val="en-GB"/>
         </w:rPr>
       </w:pPr>
@@ -125,6 +1548,7 @@
         <w:pStyle w:val="ListParagraph"/>
         <w:ind w:left="1440" w:firstLine="720"/>
         <w:rPr>
+          <w:rFonts w:cstheme="minorHAnsi"/>
           <w:lang w:val="en-GB"/>
           <w14:shadow w14:blurRad="38100" w14:dist="50800" w14:dir="5400000" w14:sx="143000" w14:sy="143000" w14:kx="0" w14:ky="0" w14:algn="ctr">
             <w14:schemeClr w14:val="bg2">
@@ -135,11 +1559,12 @@
       </w:pPr>
       <w:r>
         <w:rPr>
+          <w:rFonts w:cstheme="minorHAnsi"/>
           <w:noProof/>
           <w:lang w:eastAsia="en-IN"/>
         </w:rPr>
         <w:drawing>
-          <wp:inline distT="0" distB="0" distL="0" distR="0" wp14:anchorId="42F5EA90" wp14:editId="49AE1A9E">
+          <wp:inline distT="0" distB="0" distL="0" distR="0" wp14:anchorId="0CA7A262" wp14:editId="160D2F5E">
             <wp:extent cx="3429000" cy="4248150"/>
             <wp:effectExtent l="19050" t="19050" r="114300" b="114300"/>
             <wp:docPr id="5" name="Picture 5"/>
@@ -154,7 +1579,7 @@
                     <pic:cNvPicPr/>
                   </pic:nvPicPr>
                   <pic:blipFill>
-                    <a:blip r:embed="rId5"/>
+                    <a:blip r:embed="rId7"/>
                     <a:stretch>
                       <a:fillRect/>
                     </a:stretch>
@@ -193,6 +1618,7 @@
       <w:pPr>
         <w:pStyle w:val="ListParagraph"/>
         <w:rPr>
+          <w:rFonts w:cstheme="minorHAnsi"/>
           <w:lang w:val="en-GB"/>
         </w:rPr>
       </w:pPr>
@@ -201,6 +1627,7 @@
       <w:pPr>
         <w:pStyle w:val="ListParagraph"/>
         <w:rPr>
+          <w:rFonts w:cstheme="minorHAnsi"/>
           <w:lang w:val="en-GB"/>
         </w:rPr>
       </w:pPr>
@@ -213,25 +1640,32 @@
           <w:numId w:val="1"/>
         </w:numPr>
         <w:rPr>
+          <w:rFonts w:cstheme="minorHAnsi"/>
+          <w:sz w:val="24"/>
           <w:lang w:val="en-GB"/>
         </w:rPr>
       </w:pPr>
       <w:r>
         <w:rPr>
           <w:rStyle w:val="Heading3Char"/>
+          <w:rFonts w:asciiTheme="minorHAnsi" w:hAnsiTheme="minorHAnsi" w:cstheme="minorHAnsi"/>
           <w:b/>
-        </w:rPr>
-        <w:lastRenderedPageBreak/>
+          <w:sz w:val="28"/>
+        </w:rPr>
         <w:t>User Login</w:t>
       </w:r>
       <w:r>
         <w:rPr>
+          <w:rFonts w:cstheme="minorHAnsi"/>
+          <w:sz w:val="24"/>
           <w:lang w:val="en-GB"/>
         </w:rPr>
         <w:t xml:space="preserve"> – The login section in pretty easy to use and it also has an admin checkbox that will give you admin access if you are a genuine admin</w:t>
       </w:r>
       <w:r>
         <w:rPr>
+          <w:rFonts w:cstheme="minorHAnsi"/>
+          <w:sz w:val="24"/>
           <w:lang w:val="en-GB"/>
         </w:rPr>
         <w:t>, it restricts you if you are try to open admin section without necessary access.</w:t>
@@ -240,18 +1674,22 @@
     <w:p>
       <w:pPr>
         <w:rPr>
-          <w:lang w:val="en-GB"/>
-        </w:rPr>
-      </w:pPr>
-      <w:r>
-        <w:rPr>
+          <w:rFonts w:cstheme="minorHAnsi"/>
+          <w:lang w:val="en-GB"/>
+        </w:rPr>
+      </w:pPr>
+      <w:r>
+        <w:rPr>
+          <w:rFonts w:cstheme="minorHAnsi"/>
           <w:noProof/>
           <w:lang w:eastAsia="en-IN"/>
         </w:rPr>
+        <w:lastRenderedPageBreak/>
         <w:t>`</w:t>
       </w:r>
       <w:r>
         <w:rPr>
+          <w:rFonts w:cstheme="minorHAnsi"/>
           <w:noProof/>
           <w:lang w:eastAsia="en-IN"/>
         </w:rPr>
@@ -259,6 +1697,7 @@
       </w:r>
       <w:r>
         <w:rPr>
+          <w:rFonts w:cstheme="minorHAnsi"/>
           <w:noProof/>
           <w:lang w:eastAsia="en-IN"/>
         </w:rPr>
@@ -266,6 +1705,7 @@
       </w:r>
       <w:r>
         <w:rPr>
+          <w:rFonts w:cstheme="minorHAnsi"/>
           <w:noProof/>
           <w:lang w:eastAsia="en-IN"/>
         </w:rPr>
@@ -273,11 +1713,12 @@
       </w:r>
       <w:r>
         <w:rPr>
+          <w:rFonts w:cstheme="minorHAnsi"/>
           <w:noProof/>
           <w:lang w:eastAsia="en-IN"/>
         </w:rPr>
         <w:drawing>
-          <wp:inline distT="0" distB="0" distL="0" distR="0" wp14:anchorId="0C81A405" wp14:editId="72F9FBDB">
+          <wp:inline distT="0" distB="0" distL="0" distR="0" wp14:anchorId="12DEF19B" wp14:editId="0DE79397">
             <wp:extent cx="3162441" cy="2924175"/>
             <wp:effectExtent l="57150" t="57150" r="152400" b="142875"/>
             <wp:docPr id="1" name="Picture 1"/>
@@ -292,7 +1733,7 @@
                     <pic:cNvPicPr/>
                   </pic:nvPicPr>
                   <pic:blipFill>
-                    <a:blip r:embed="rId6"/>
+                    <a:blip r:embed="rId8"/>
                     <a:stretch>
                       <a:fillRect/>
                     </a:stretch>
@@ -340,6 +1781,8 @@
           <w:numId w:val="1"/>
         </w:numPr>
         <w:rPr>
+          <w:rFonts w:cstheme="minorHAnsi"/>
+          <w:sz w:val="24"/>
           <w:lang w:val="en-GB"/>
           <w14:shadow w14:blurRad="50800" w14:dist="50800" w14:dir="5400000" w14:sx="0" w14:sy="0" w14:kx="0" w14:ky="0" w14:algn="ctr">
             <w14:schemeClr w14:val="bg2">
@@ -351,26 +1794,34 @@
       <w:r>
         <w:rPr>
           <w:rStyle w:val="Heading3Char"/>
+          <w:rFonts w:asciiTheme="minorHAnsi" w:hAnsiTheme="minorHAnsi" w:cstheme="minorHAnsi"/>
           <w:b/>
+          <w:sz w:val="28"/>
         </w:rPr>
         <w:t>User</w:t>
       </w:r>
       <w:r>
         <w:rPr>
           <w:rStyle w:val="Heading3Char"/>
+          <w:rFonts w:asciiTheme="minorHAnsi" w:hAnsiTheme="minorHAnsi" w:cstheme="minorHAnsi"/>
           <w:b/>
+          <w:sz w:val="28"/>
         </w:rPr>
         <w:t xml:space="preserve"> </w:t>
       </w:r>
       <w:r>
         <w:rPr>
           <w:rStyle w:val="Heading3Char"/>
+          <w:rFonts w:asciiTheme="minorHAnsi" w:hAnsiTheme="minorHAnsi" w:cstheme="minorHAnsi"/>
           <w:b/>
+          <w:sz w:val="28"/>
         </w:rPr>
         <w:t>home page</w:t>
       </w:r>
       <w:r>
         <w:rPr>
+          <w:rFonts w:cstheme="minorHAnsi"/>
+          <w:sz w:val="24"/>
           <w:lang w:val="en-GB"/>
           <w14:shadow w14:blurRad="50800" w14:dist="50800" w14:dir="5400000" w14:sx="0" w14:sy="0" w14:kx="0" w14:ky="0" w14:algn="ctr">
             <w14:schemeClr w14:val="bg2">
@@ -382,6 +1833,8 @@
       </w:r>
       <w:r>
         <w:rPr>
+          <w:rFonts w:cstheme="minorHAnsi"/>
+          <w:sz w:val="24"/>
           <w:lang w:val="en-GB"/>
           <w14:shadow w14:blurRad="50800" w14:dist="50800" w14:dir="5400000" w14:sx="0" w14:sy="0" w14:kx="0" w14:ky="0" w14:algn="ctr">
             <w14:schemeClr w14:val="bg2">
@@ -393,6 +1846,8 @@
       </w:r>
       <w:r>
         <w:rPr>
+          <w:rFonts w:cstheme="minorHAnsi"/>
+          <w:sz w:val="24"/>
           <w:lang w:val="en-GB"/>
           <w14:shadow w14:blurRad="50800" w14:dist="50800" w14:dir="5400000" w14:sx="0" w14:sy="0" w14:kx="0" w14:ky="0" w14:algn="ctr">
             <w14:schemeClr w14:val="bg2">
@@ -407,6 +1862,7 @@
       <w:pPr>
         <w:pStyle w:val="ListParagraph"/>
         <w:rPr>
+          <w:rFonts w:cstheme="minorHAnsi"/>
           <w:lang w:val="en-GB"/>
           <w14:shadow w14:blurRad="50800" w14:dist="50800" w14:dir="5400000" w14:sx="0" w14:sy="0" w14:kx="0" w14:ky="0" w14:algn="ctr">
             <w14:schemeClr w14:val="bg2">
@@ -424,6 +1880,8 @@
           <w:numId w:val="1"/>
         </w:numPr>
         <w:rPr>
+          <w:rFonts w:cstheme="minorHAnsi"/>
+          <w:sz w:val="24"/>
           <w:lang w:val="en-GB"/>
           <w14:shadow w14:blurRad="50800" w14:dist="50800" w14:dir="5400000" w14:sx="0" w14:sy="0" w14:kx="0" w14:ky="0" w14:algn="ctr">
             <w14:schemeClr w14:val="bg2">
@@ -435,12 +1893,16 @@
       <w:r>
         <w:rPr>
           <w:rStyle w:val="Heading3Char"/>
+          <w:rFonts w:asciiTheme="minorHAnsi" w:hAnsiTheme="minorHAnsi" w:cstheme="minorHAnsi"/>
           <w:b/>
+          <w:sz w:val="28"/>
         </w:rPr>
         <w:t>Profile Page</w:t>
       </w:r>
       <w:r>
         <w:rPr>
+          <w:rFonts w:cstheme="minorHAnsi"/>
+          <w:sz w:val="24"/>
           <w:lang w:val="en-GB"/>
           <w14:shadow w14:blurRad="50800" w14:dist="50800" w14:dir="5400000" w14:sx="0" w14:sy="0" w14:kx="0" w14:ky="0" w14:algn="ctr">
             <w14:schemeClr w14:val="bg2">
@@ -455,21 +1917,23 @@
       <w:pPr>
         <w:ind w:left="360"/>
         <w:rPr>
-          <w:lang w:val="en-GB"/>
-          <w14:shadow w14:blurRad="50800" w14:dist="50800" w14:dir="5400000" w14:sx="0" w14:sy="0" w14:kx="0" w14:ky="0" w14:algn="ctr">
-            <w14:schemeClr w14:val="bg2">
-              <w14:lumMod w14:val="75000"/>
-            </w14:schemeClr>
-          </w14:shadow>
-        </w:rPr>
-      </w:pPr>
-      <w:r>
-        <w:rPr>
+          <w:rFonts w:cstheme="minorHAnsi"/>
+          <w:lang w:val="en-GB"/>
+          <w14:shadow w14:blurRad="50800" w14:dist="50800" w14:dir="5400000" w14:sx="0" w14:sy="0" w14:kx="0" w14:ky="0" w14:algn="ctr">
+            <w14:schemeClr w14:val="bg2">
+              <w14:lumMod w14:val="75000"/>
+            </w14:schemeClr>
+          </w14:shadow>
+        </w:rPr>
+      </w:pPr>
+      <w:r>
+        <w:rPr>
+          <w:rFonts w:cstheme="minorHAnsi"/>
           <w:noProof/>
           <w:lang w:eastAsia="en-IN"/>
         </w:rPr>
         <w:drawing>
-          <wp:inline distT="0" distB="0" distL="0" distR="0" wp14:anchorId="2AD5E386" wp14:editId="252FF445">
+          <wp:inline distT="0" distB="0" distL="0" distR="0" wp14:anchorId="0815B7E3" wp14:editId="443C4380">
             <wp:extent cx="5353050" cy="2746375"/>
             <wp:effectExtent l="19050" t="19050" r="114300" b="111125"/>
             <wp:docPr id="10" name="Picture 10"/>
@@ -484,7 +1948,7 @@
                     <pic:cNvPicPr/>
                   </pic:nvPicPr>
                   <pic:blipFill>
-                    <a:blip r:embed="rId7"/>
+                    <a:blip r:embed="rId9"/>
                     <a:stretch>
                       <a:fillRect/>
                     </a:stretch>
@@ -523,6 +1987,7 @@
       <w:pPr>
         <w:pStyle w:val="ListParagraph"/>
         <w:rPr>
+          <w:rFonts w:cstheme="minorHAnsi"/>
           <w:lang w:val="en-GB"/>
           <w14:shadow w14:blurRad="50800" w14:dist="50800" w14:dir="5400000" w14:sx="0" w14:sy="0" w14:kx="0" w14:ky="0" w14:algn="ctr">
             <w14:schemeClr w14:val="bg2">
@@ -540,6 +2005,8 @@
           <w:numId w:val="1"/>
         </w:numPr>
         <w:rPr>
+          <w:rFonts w:cstheme="minorHAnsi"/>
+          <w:sz w:val="24"/>
           <w:lang w:val="en-GB"/>
           <w14:shadow w14:blurRad="50800" w14:dist="50800" w14:dir="5400000" w14:sx="0" w14:sy="0" w14:kx="0" w14:ky="0" w14:algn="ctr">
             <w14:schemeClr w14:val="bg2">
@@ -551,88 +2018,63 @@
       <w:r>
         <w:rPr>
           <w:rStyle w:val="Heading3Char"/>
+          <w:rFonts w:asciiTheme="minorHAnsi" w:hAnsiTheme="minorHAnsi" w:cstheme="minorHAnsi"/>
           <w:b/>
-        </w:rPr>
-        <w:lastRenderedPageBreak/>
+          <w:sz w:val="28"/>
+        </w:rPr>
         <w:t>Update Profile</w:t>
       </w:r>
       <w:r>
         <w:rPr>
-          <w:lang w:val="en-GB"/>
-          <w14:shadow w14:blurRad="50800" w14:dist="50800" w14:dir="5400000" w14:sx="0" w14:sy="0" w14:kx="0" w14:ky="0" w14:algn="ctr">
-            <w14:schemeClr w14:val="bg2">
-              <w14:lumMod w14:val="75000"/>
-            </w14:schemeClr>
-          </w14:shadow>
-        </w:rPr>
-        <w:t xml:space="preserve"> – The profile page will be initially empty and only name will be populated. User can go to update profile section and enter his/her details to complete his profile </w:t>
-      </w:r>
-      <w:r>
-        <w:rPr>
-          <w:lang w:val="en-GB"/>
-          <w14:shadow w14:blurRad="50800" w14:dist="50800" w14:dir="5400000" w14:sx="0" w14:sy="0" w14:kx="0" w14:ky="0" w14:algn="ctr">
-            <w14:schemeClr w14:val="bg2">
-              <w14:lumMod w14:val="75000"/>
-            </w14:schemeClr>
-          </w14:shadow>
-        </w:rPr>
-        <w:t>in</w:t>
-      </w:r>
-      <w:r>
-        <w:rPr>
-          <w:lang w:val="en-GB"/>
-          <w14:shadow w14:blurRad="50800" w14:dist="50800" w14:dir="5400000" w14:sx="0" w14:sy="0" w14:kx="0" w14:ky="0" w14:algn="ctr">
-            <w14:schemeClr w14:val="bg2">
-              <w14:lumMod w14:val="75000"/>
-            </w14:schemeClr>
-          </w14:shadow>
-        </w:rPr>
-        <w:t xml:space="preserve"> the field </w:t>
-      </w:r>
-      <w:r>
-        <w:rPr>
-          <w:lang w:val="en-GB"/>
-          <w14:shadow w14:blurRad="50800" w14:dist="50800" w14:dir="5400000" w14:sx="0" w14:sy="0" w14:kx="0" w14:ky="0" w14:algn="ctr">
-            <w14:schemeClr w14:val="bg2">
-              <w14:lumMod w14:val="75000"/>
-            </w14:schemeClr>
-          </w14:shadow>
-        </w:rPr>
-        <w:t>shown below</w:t>
-      </w:r>
-      <w:bookmarkStart w:id="0" w:name="_GoBack"/>
-      <w:bookmarkEnd w:id="0"/>
-      <w:r>
-        <w:rPr>
-          <w:lang w:val="en-GB"/>
-          <w14:shadow w14:blurRad="50800" w14:dist="50800" w14:dir="5400000" w14:sx="0" w14:sy="0" w14:kx="0" w14:ky="0" w14:algn="ctr">
-            <w14:schemeClr w14:val="bg2">
-              <w14:lumMod w14:val="75000"/>
-            </w14:schemeClr>
-          </w14:shadow>
-        </w:rPr>
-        <w:t>.</w:t>
-      </w:r>
+          <w:rFonts w:cstheme="minorHAnsi"/>
+          <w:sz w:val="24"/>
+          <w:lang w:val="en-GB"/>
+          <w14:shadow w14:blurRad="50800" w14:dist="50800" w14:dir="5400000" w14:sx="0" w14:sy="0" w14:kx="0" w14:ky="0" w14:algn="ctr">
+            <w14:schemeClr w14:val="bg2">
+              <w14:lumMod w14:val="75000"/>
+            </w14:schemeClr>
+          </w14:shadow>
+        </w:rPr>
+        <w:t xml:space="preserve"> – The profile page will be initially empty and only name will be populated. User can go to update profile section and enter his/her details to complete his profile with the field mentioned above.</w:t>
+      </w:r>
+    </w:p>
+    <w:p>
+      <w:pPr>
+        <w:pStyle w:val="ListParagraph"/>
+        <w:rPr>
+          <w:rFonts w:cstheme="minorHAnsi"/>
+          <w:sz w:val="24"/>
+          <w:lang w:val="en-GB"/>
+          <w14:shadow w14:blurRad="50800" w14:dist="50800" w14:dir="5400000" w14:sx="0" w14:sy="0" w14:kx="0" w14:ky="0" w14:algn="ctr">
+            <w14:schemeClr w14:val="bg2">
+              <w14:lumMod w14:val="75000"/>
+            </w14:schemeClr>
+          </w14:shadow>
+        </w:rPr>
+      </w:pPr>
     </w:p>
     <w:p>
       <w:pPr>
         <w:ind w:firstLine="360"/>
         <w:rPr>
-          <w:lang w:val="en-GB"/>
-          <w14:shadow w14:blurRad="50800" w14:dist="50800" w14:dir="5400000" w14:sx="0" w14:sy="0" w14:kx="0" w14:ky="0" w14:algn="ctr">
-            <w14:schemeClr w14:val="bg2">
-              <w14:lumMod w14:val="75000"/>
-            </w14:schemeClr>
-          </w14:shadow>
-        </w:rPr>
-      </w:pPr>
-      <w:r>
-        <w:rPr>
+          <w:rFonts w:cstheme="minorHAnsi"/>
+          <w:lang w:val="en-GB"/>
+          <w14:shadow w14:blurRad="50800" w14:dist="50800" w14:dir="5400000" w14:sx="0" w14:sy="0" w14:kx="0" w14:ky="0" w14:algn="ctr">
+            <w14:schemeClr w14:val="bg2">
+              <w14:lumMod w14:val="75000"/>
+            </w14:schemeClr>
+          </w14:shadow>
+        </w:rPr>
+      </w:pPr>
+      <w:r>
+        <w:rPr>
+          <w:rFonts w:cstheme="minorHAnsi"/>
           <w:noProof/>
           <w:lang w:eastAsia="en-IN"/>
         </w:rPr>
+        <w:lastRenderedPageBreak/>
         <w:drawing>
-          <wp:inline distT="0" distB="0" distL="0" distR="0" wp14:anchorId="7C28159E" wp14:editId="014C4902">
+          <wp:inline distT="0" distB="0" distL="0" distR="0" wp14:anchorId="56F65CA4" wp14:editId="444CE2EF">
             <wp:extent cx="5429250" cy="2400300"/>
             <wp:effectExtent l="0" t="0" r="95250" b="95250"/>
             <wp:docPr id="11" name="Picture 11"/>
@@ -647,7 +2089,7 @@
                     <pic:cNvPicPr/>
                   </pic:nvPicPr>
                   <pic:blipFill>
-                    <a:blip r:embed="rId8"/>
+                    <a:blip r:embed="rId10"/>
                     <a:stretch>
                       <a:fillRect/>
                     </a:stretch>
@@ -682,6 +2124,7 @@
       <w:pPr>
         <w:pStyle w:val="ListParagraph"/>
         <w:rPr>
+          <w:rFonts w:cstheme="minorHAnsi"/>
           <w:lang w:val="en-GB"/>
           <w14:shadow w14:blurRad="50800" w14:dist="50800" w14:dir="5400000" w14:sx="0" w14:sy="0" w14:kx="0" w14:ky="0" w14:algn="ctr">
             <w14:schemeClr w14:val="bg2">
@@ -699,6 +2142,8 @@
           <w:numId w:val="1"/>
         </w:numPr>
         <w:rPr>
+          <w:rFonts w:cstheme="minorHAnsi"/>
+          <w:sz w:val="24"/>
           <w:lang w:val="en-GB"/>
           <w14:shadow w14:blurRad="50800" w14:dist="50800" w14:dir="5400000" w14:sx="0" w14:sy="0" w14:kx="0" w14:ky="0" w14:algn="ctr">
             <w14:schemeClr w14:val="bg2">
@@ -710,12 +2155,16 @@
       <w:r>
         <w:rPr>
           <w:rStyle w:val="Heading3Char"/>
+          <w:rFonts w:asciiTheme="minorHAnsi" w:hAnsiTheme="minorHAnsi" w:cstheme="minorHAnsi"/>
           <w:b/>
+          <w:sz w:val="28"/>
         </w:rPr>
         <w:t>Password reset</w:t>
       </w:r>
       <w:r>
         <w:rPr>
+          <w:rFonts w:cstheme="minorHAnsi"/>
+          <w:sz w:val="24"/>
           <w:lang w:val="en-GB"/>
           <w14:shadow w14:blurRad="50800" w14:dist="50800" w14:dir="5400000" w14:sx="0" w14:sy="0" w14:kx="0" w14:ky="0" w14:algn="ctr">
             <w14:schemeClr w14:val="bg2">
@@ -727,6 +2176,8 @@
       </w:r>
       <w:r>
         <w:rPr>
+          <w:rFonts w:cstheme="minorHAnsi"/>
+          <w:sz w:val="24"/>
           <w:lang w:val="en-GB"/>
           <w14:shadow w14:blurRad="50800" w14:dist="50800" w14:dir="5400000" w14:sx="0" w14:sy="0" w14:kx="0" w14:ky="0" w14:algn="ctr">
             <w14:schemeClr w14:val="bg2">
@@ -738,6 +2189,8 @@
       </w:r>
       <w:r>
         <w:rPr>
+          <w:rFonts w:cstheme="minorHAnsi"/>
+          <w:sz w:val="24"/>
           <w:lang w:val="en-GB"/>
           <w14:shadow w14:blurRad="50800" w14:dist="50800" w14:dir="5400000" w14:sx="0" w14:sy="0" w14:kx="0" w14:ky="0" w14:algn="ctr">
             <w14:schemeClr w14:val="bg2">
@@ -749,6 +2202,8 @@
       </w:r>
       <w:r>
         <w:rPr>
+          <w:rFonts w:cstheme="minorHAnsi"/>
+          <w:sz w:val="24"/>
           <w:lang w:val="en-GB"/>
           <w14:shadow w14:blurRad="50800" w14:dist="50800" w14:dir="5400000" w14:sx="0" w14:sy="0" w14:kx="0" w14:ky="0" w14:algn="ctr">
             <w14:schemeClr w14:val="bg2">
@@ -760,6 +2215,8 @@
       </w:r>
       <w:r>
         <w:rPr>
+          <w:rFonts w:cstheme="minorHAnsi"/>
+          <w:sz w:val="24"/>
           <w:lang w:val="en-GB"/>
           <w14:shadow w14:blurRad="50800" w14:dist="50800" w14:dir="5400000" w14:sx="0" w14:sy="0" w14:kx="0" w14:ky="0" w14:algn="ctr">
             <w14:schemeClr w14:val="bg2">
@@ -771,6 +2228,8 @@
       </w:r>
       <w:r>
         <w:rPr>
+          <w:rFonts w:cstheme="minorHAnsi"/>
+          <w:sz w:val="24"/>
           <w:lang w:val="en-GB"/>
           <w14:shadow w14:blurRad="50800" w14:dist="50800" w14:dir="5400000" w14:sx="0" w14:sy="0" w14:kx="0" w14:ky="0" w14:algn="ctr">
             <w14:schemeClr w14:val="bg2">
@@ -782,6 +2241,8 @@
       </w:r>
       <w:r>
         <w:rPr>
+          <w:rFonts w:cstheme="minorHAnsi"/>
+          <w:sz w:val="24"/>
           <w:lang w:val="en-GB"/>
           <w14:shadow w14:blurRad="50800" w14:dist="50800" w14:dir="5400000" w14:sx="0" w14:sy="0" w14:kx="0" w14:ky="0" w14:algn="ctr">
             <w14:schemeClr w14:val="bg2">
@@ -793,6 +2254,8 @@
       </w:r>
       <w:r>
         <w:rPr>
+          <w:rFonts w:cstheme="minorHAnsi"/>
+          <w:sz w:val="24"/>
           <w:lang w:val="en-GB"/>
           <w14:shadow w14:blurRad="50800" w14:dist="50800" w14:dir="5400000" w14:sx="0" w14:sy="0" w14:kx="0" w14:ky="0" w14:algn="ctr">
             <w14:schemeClr w14:val="bg2">
@@ -804,6 +2267,8 @@
       </w:r>
       <w:r>
         <w:rPr>
+          <w:rFonts w:cstheme="minorHAnsi"/>
+          <w:sz w:val="24"/>
           <w:lang w:val="en-GB"/>
           <w14:shadow w14:blurRad="50800" w14:dist="50800" w14:dir="5400000" w14:sx="0" w14:sy="0" w14:kx="0" w14:ky="0" w14:algn="ctr">
             <w14:schemeClr w14:val="bg2">
@@ -815,6 +2280,8 @@
       </w:r>
       <w:r>
         <w:rPr>
+          <w:rFonts w:cstheme="minorHAnsi"/>
+          <w:sz w:val="24"/>
           <w:lang w:val="en-GB"/>
           <w14:shadow w14:blurRad="50800" w14:dist="50800" w14:dir="5400000" w14:sx="0" w14:sy="0" w14:kx="0" w14:ky="0" w14:algn="ctr">
             <w14:schemeClr w14:val="bg2">
@@ -826,6 +2293,8 @@
       </w:r>
       <w:r>
         <w:rPr>
+          <w:rFonts w:cstheme="minorHAnsi"/>
+          <w:sz w:val="24"/>
           <w:lang w:val="en-GB"/>
           <w14:shadow w14:blurRad="50800" w14:dist="50800" w14:dir="5400000" w14:sx="0" w14:sy="0" w14:kx="0" w14:ky="0" w14:algn="ctr">
             <w14:schemeClr w14:val="bg2">
@@ -837,6 +2306,8 @@
       </w:r>
       <w:r>
         <w:rPr>
+          <w:rFonts w:cstheme="minorHAnsi"/>
+          <w:sz w:val="24"/>
           <w:lang w:val="en-GB"/>
           <w14:shadow w14:blurRad="50800" w14:dist="50800" w14:dir="5400000" w14:sx="0" w14:sy="0" w14:kx="0" w14:ky="0" w14:algn="ctr">
             <w14:schemeClr w14:val="bg2">
@@ -849,18 +2320,35 @@
     </w:p>
     <w:p>
       <w:pPr>
+        <w:pStyle w:val="ListParagraph"/>
+        <w:rPr>
+          <w:rFonts w:cstheme="minorHAnsi"/>
+          <w:sz w:val="24"/>
+          <w:lang w:val="en-GB"/>
+          <w14:shadow w14:blurRad="50800" w14:dist="50800" w14:dir="5400000" w14:sx="0" w14:sy="0" w14:kx="0" w14:ky="0" w14:algn="ctr">
+            <w14:schemeClr w14:val="bg2">
+              <w14:lumMod w14:val="75000"/>
+            </w14:schemeClr>
+          </w14:shadow>
+        </w:rPr>
+      </w:pPr>
+    </w:p>
+    <w:p>
+      <w:pPr>
         <w:ind w:left="720" w:firstLine="720"/>
         <w:rPr>
-          <w:lang w:val="en-GB"/>
-          <w14:shadow w14:blurRad="50800" w14:dist="50800" w14:dir="5400000" w14:sx="0" w14:sy="0" w14:kx="0" w14:ky="0" w14:algn="ctr">
-            <w14:schemeClr w14:val="bg2">
-              <w14:lumMod w14:val="75000"/>
-            </w14:schemeClr>
-          </w14:shadow>
-        </w:rPr>
-      </w:pPr>
-      <w:r>
-        <w:rPr>
+          <w:rFonts w:cstheme="minorHAnsi"/>
+          <w:lang w:val="en-GB"/>
+          <w14:shadow w14:blurRad="50800" w14:dist="50800" w14:dir="5400000" w14:sx="0" w14:sy="0" w14:kx="0" w14:ky="0" w14:algn="ctr">
+            <w14:schemeClr w14:val="bg2">
+              <w14:lumMod w14:val="75000"/>
+            </w14:schemeClr>
+          </w14:shadow>
+        </w:rPr>
+      </w:pPr>
+      <w:r>
+        <w:rPr>
+          <w:rFonts w:cstheme="minorHAnsi"/>
           <w:noProof/>
           <w:lang w:eastAsia="en-IN"/>
         </w:rPr>
@@ -868,11 +2356,12 @@
       </w:r>
       <w:r>
         <w:rPr>
+          <w:rFonts w:cstheme="minorHAnsi"/>
           <w:noProof/>
           <w:lang w:eastAsia="en-IN"/>
         </w:rPr>
         <w:drawing>
-          <wp:inline distT="0" distB="0" distL="0" distR="0" wp14:anchorId="2924105C" wp14:editId="4253F21B">
+          <wp:inline distT="0" distB="0" distL="0" distR="0" wp14:anchorId="54AABF1E" wp14:editId="3572C900">
             <wp:extent cx="3686175" cy="3705225"/>
             <wp:effectExtent l="19050" t="19050" r="123825" b="123825"/>
             <wp:docPr id="13" name="Picture 13"/>
@@ -887,7 +2376,7 @@
                     <pic:cNvPicPr/>
                   </pic:nvPicPr>
                   <pic:blipFill>
-                    <a:blip r:embed="rId9"/>
+                    <a:blip r:embed="rId11"/>
                     <a:stretch>
                       <a:fillRect/>
                     </a:stretch>
@@ -923,6 +2412,7 @@
       </w:r>
       <w:r>
         <w:rPr>
+          <w:rFonts w:cstheme="minorHAnsi"/>
           <w:noProof/>
           <w:lang w:eastAsia="en-IN"/>
         </w:rPr>
@@ -933,6 +2423,7 @@
       <w:pPr>
         <w:pStyle w:val="ListParagraph"/>
         <w:rPr>
+          <w:rFonts w:cstheme="minorHAnsi"/>
           <w:lang w:val="en-GB"/>
           <w14:shadow w14:blurRad="50800" w14:dist="50800" w14:dir="5400000" w14:sx="0" w14:sy="0" w14:kx="0" w14:ky="0" w14:algn="ctr">
             <w14:schemeClr w14:val="bg2">
@@ -950,6 +2441,8 @@
           <w:numId w:val="1"/>
         </w:numPr>
         <w:rPr>
+          <w:rFonts w:cstheme="minorHAnsi"/>
+          <w:sz w:val="24"/>
           <w:lang w:val="en-GB"/>
           <w14:shadow w14:blurRad="50800" w14:dist="50800" w14:dir="5400000" w14:sx="0" w14:sy="0" w14:kx="0" w14:ky="0" w14:algn="ctr">
             <w14:schemeClr w14:val="bg2">
@@ -961,13 +2454,17 @@
       <w:r>
         <w:rPr>
           <w:rStyle w:val="Heading3Char"/>
+          <w:rFonts w:asciiTheme="minorHAnsi" w:hAnsiTheme="minorHAnsi" w:cstheme="minorHAnsi"/>
           <w:b/>
+          <w:sz w:val="28"/>
         </w:rPr>
         <w:lastRenderedPageBreak/>
         <w:t>Write-blog section</w:t>
       </w:r>
       <w:r>
         <w:rPr>
+          <w:rFonts w:cstheme="minorHAnsi"/>
+          <w:sz w:val="24"/>
           <w:lang w:val="en-GB"/>
           <w14:shadow w14:blurRad="50800" w14:dist="50800" w14:dir="5400000" w14:sx="0" w14:sy="0" w14:kx="0" w14:ky="0" w14:algn="ctr">
             <w14:schemeClr w14:val="bg2">
@@ -982,6 +2479,7 @@
       <w:pPr>
         <w:pStyle w:val="ListParagraph"/>
         <w:rPr>
+          <w:rFonts w:cstheme="minorHAnsi"/>
           <w:lang w:val="en-GB"/>
           <w14:shadow w14:blurRad="50800" w14:dist="50800" w14:dir="5400000" w14:sx="0" w14:sy="0" w14:kx="0" w14:ky="0" w14:algn="ctr">
             <w14:schemeClr w14:val="bg2">
@@ -995,21 +2493,23 @@
       <w:pPr>
         <w:pStyle w:val="ListParagraph"/>
         <w:rPr>
-          <w:lang w:val="en-GB"/>
-          <w14:shadow w14:blurRad="50800" w14:dist="50800" w14:dir="5400000" w14:sx="0" w14:sy="0" w14:kx="0" w14:ky="0" w14:algn="ctr">
-            <w14:schemeClr w14:val="bg2">
-              <w14:lumMod w14:val="75000"/>
-            </w14:schemeClr>
-          </w14:shadow>
-        </w:rPr>
-      </w:pPr>
-      <w:r>
-        <w:rPr>
+          <w:rFonts w:cstheme="minorHAnsi"/>
+          <w:lang w:val="en-GB"/>
+          <w14:shadow w14:blurRad="50800" w14:dist="50800" w14:dir="5400000" w14:sx="0" w14:sy="0" w14:kx="0" w14:ky="0" w14:algn="ctr">
+            <w14:schemeClr w14:val="bg2">
+              <w14:lumMod w14:val="75000"/>
+            </w14:schemeClr>
+          </w14:shadow>
+        </w:rPr>
+      </w:pPr>
+      <w:r>
+        <w:rPr>
+          <w:rFonts w:cstheme="minorHAnsi"/>
           <w:noProof/>
           <w:lang w:eastAsia="en-IN"/>
         </w:rPr>
         <w:drawing>
-          <wp:inline distT="0" distB="0" distL="0" distR="0" wp14:anchorId="3CCFD343" wp14:editId="7BC2898F">
+          <wp:inline distT="0" distB="0" distL="0" distR="0" wp14:anchorId="0F95DC72" wp14:editId="0336B3EB">
             <wp:extent cx="5181600" cy="3314700"/>
             <wp:effectExtent l="19050" t="19050" r="114300" b="114300"/>
             <wp:docPr id="14" name="Picture 14"/>
@@ -1024,7 +2524,7 @@
                     <pic:cNvPicPr/>
                   </pic:nvPicPr>
                   <pic:blipFill>
-                    <a:blip r:embed="rId10"/>
+                    <a:blip r:embed="rId12"/>
                     <a:stretch>
                       <a:fillRect/>
                     </a:stretch>
@@ -1063,6 +2563,21 @@
       <w:pPr>
         <w:pStyle w:val="ListParagraph"/>
         <w:rPr>
+          <w:rFonts w:cstheme="minorHAnsi"/>
+          <w:lang w:val="en-GB"/>
+          <w14:shadow w14:blurRad="50800" w14:dist="50800" w14:dir="5400000" w14:sx="0" w14:sy="0" w14:kx="0" w14:ky="0" w14:algn="ctr">
+            <w14:schemeClr w14:val="bg2">
+              <w14:lumMod w14:val="75000"/>
+            </w14:schemeClr>
+          </w14:shadow>
+        </w:rPr>
+      </w:pPr>
+    </w:p>
+    <w:p>
+      <w:pPr>
+        <w:pStyle w:val="ListParagraph"/>
+        <w:rPr>
+          <w:rFonts w:cstheme="minorHAnsi"/>
           <w:lang w:val="en-GB"/>
           <w14:shadow w14:blurRad="50800" w14:dist="50800" w14:dir="5400000" w14:sx="0" w14:sy="0" w14:kx="0" w14:ky="0" w14:algn="ctr">
             <w14:schemeClr w14:val="bg2">
@@ -1080,6 +2595,8 @@
           <w:numId w:val="1"/>
         </w:numPr>
         <w:rPr>
+          <w:rFonts w:cstheme="minorHAnsi"/>
+          <w:sz w:val="24"/>
           <w:lang w:val="en-GB"/>
           <w14:shadow w14:blurRad="50800" w14:dist="50800" w14:dir="5400000" w14:sx="0" w14:sy="0" w14:kx="0" w14:ky="0" w14:algn="ctr">
             <w14:schemeClr w14:val="bg2">
@@ -1091,12 +2608,16 @@
       <w:r>
         <w:rPr>
           <w:rStyle w:val="Heading3Char"/>
+          <w:rFonts w:asciiTheme="minorHAnsi" w:hAnsiTheme="minorHAnsi" w:cstheme="minorHAnsi"/>
           <w:b/>
+          <w:sz w:val="28"/>
         </w:rPr>
         <w:t>Read-blogs</w:t>
       </w:r>
       <w:r>
         <w:rPr>
+          <w:rFonts w:cstheme="minorHAnsi"/>
+          <w:sz w:val="24"/>
           <w:lang w:val="en-GB"/>
           <w14:shadow w14:blurRad="50800" w14:dist="50800" w14:dir="5400000" w14:sx="0" w14:sy="0" w14:kx="0" w14:ky="0" w14:algn="ctr">
             <w14:schemeClr w14:val="bg2">
@@ -1108,6 +2629,8 @@
       </w:r>
       <w:r>
         <w:rPr>
+          <w:rFonts w:cstheme="minorHAnsi"/>
+          <w:sz w:val="24"/>
           <w:lang w:val="en-GB"/>
           <w14:shadow w14:blurRad="50800" w14:dist="50800" w14:dir="5400000" w14:sx="0" w14:sy="0" w14:kx="0" w14:ky="0" w14:algn="ctr">
             <w14:schemeClr w14:val="bg2">
@@ -1122,6 +2645,7 @@
       <w:pPr>
         <w:pStyle w:val="ListParagraph"/>
         <w:rPr>
+          <w:rFonts w:cstheme="minorHAnsi"/>
           <w:lang w:val="en-GB"/>
           <w14:shadow w14:blurRad="50800" w14:dist="50800" w14:dir="5400000" w14:sx="0" w14:sy="0" w14:kx="0" w14:ky="0" w14:algn="ctr">
             <w14:schemeClr w14:val="bg2">
@@ -1135,21 +2659,23 @@
       <w:pPr>
         <w:pStyle w:val="ListParagraph"/>
         <w:rPr>
-          <w:lang w:val="en-GB"/>
-          <w14:shadow w14:blurRad="50800" w14:dist="50800" w14:dir="5400000" w14:sx="0" w14:sy="0" w14:kx="0" w14:ky="0" w14:algn="ctr">
-            <w14:schemeClr w14:val="bg2">
-              <w14:lumMod w14:val="75000"/>
-            </w14:schemeClr>
-          </w14:shadow>
-        </w:rPr>
-      </w:pPr>
-      <w:r>
-        <w:rPr>
+          <w:rFonts w:cstheme="minorHAnsi"/>
+          <w:lang w:val="en-GB"/>
+          <w14:shadow w14:blurRad="50800" w14:dist="50800" w14:dir="5400000" w14:sx="0" w14:sy="0" w14:kx="0" w14:ky="0" w14:algn="ctr">
+            <w14:schemeClr w14:val="bg2">
+              <w14:lumMod w14:val="75000"/>
+            </w14:schemeClr>
+          </w14:shadow>
+        </w:rPr>
+      </w:pPr>
+      <w:r>
+        <w:rPr>
+          <w:rFonts w:cstheme="minorHAnsi"/>
           <w:noProof/>
           <w:lang w:eastAsia="en-IN"/>
         </w:rPr>
         <w:drawing>
-          <wp:inline distT="0" distB="0" distL="0" distR="0" wp14:anchorId="178FA701" wp14:editId="128C1D76">
+          <wp:inline distT="0" distB="0" distL="0" distR="0" wp14:anchorId="64A1022E" wp14:editId="0FDD8751">
             <wp:extent cx="5238750" cy="2743200"/>
             <wp:effectExtent l="19050" t="19050" r="114300" b="114300"/>
             <wp:docPr id="16" name="Picture 16"/>
@@ -1164,7 +2690,7 @@
                     <pic:cNvPicPr/>
                   </pic:nvPicPr>
                   <pic:blipFill>
-                    <a:blip r:embed="rId11"/>
+                    <a:blip r:embed="rId13"/>
                     <a:stretch>
                       <a:fillRect/>
                     </a:stretch>
@@ -1203,6 +2729,7 @@
       <w:pPr>
         <w:pStyle w:val="ListParagraph"/>
         <w:rPr>
+          <w:rFonts w:cstheme="minorHAnsi"/>
           <w:lang w:val="en-GB"/>
           <w14:shadow w14:blurRad="50800" w14:dist="50800" w14:dir="5400000" w14:sx="0" w14:sy="0" w14:kx="0" w14:ky="0" w14:algn="ctr">
             <w14:schemeClr w14:val="bg2">
@@ -1220,6 +2747,8 @@
           <w:numId w:val="1"/>
         </w:numPr>
         <w:rPr>
+          <w:rFonts w:cstheme="minorHAnsi"/>
+          <w:sz w:val="24"/>
           <w:lang w:val="en-GB"/>
           <w14:shadow w14:blurRad="50800" w14:dist="50800" w14:dir="5400000" w14:sx="0" w14:sy="0" w14:kx="0" w14:ky="0" w14:algn="ctr">
             <w14:schemeClr w14:val="bg2">
@@ -1231,12 +2760,17 @@
       <w:r>
         <w:rPr>
           <w:rStyle w:val="Heading3Char"/>
+          <w:rFonts w:asciiTheme="minorHAnsi" w:hAnsiTheme="minorHAnsi" w:cstheme="minorHAnsi"/>
           <w:b/>
-        </w:rPr>
+          <w:sz w:val="28"/>
+        </w:rPr>
+        <w:lastRenderedPageBreak/>
         <w:t>Edit blog</w:t>
       </w:r>
       <w:r>
         <w:rPr>
+          <w:rFonts w:cstheme="minorHAnsi"/>
+          <w:sz w:val="24"/>
           <w:lang w:val="en-GB"/>
           <w14:shadow w14:blurRad="50800" w14:dist="50800" w14:dir="5400000" w14:sx="0" w14:sy="0" w14:kx="0" w14:ky="0" w14:algn="ctr">
             <w14:schemeClr w14:val="bg2">
@@ -1248,17 +2782,49 @@
       </w:r>
       <w:r>
         <w:rPr>
-          <w:lang w:val="en-GB"/>
-          <w14:shadow w14:blurRad="50800" w14:dist="50800" w14:dir="5400000" w14:sx="0" w14:sy="0" w14:kx="0" w14:ky="0" w14:algn="ctr">
-            <w14:schemeClr w14:val="bg2">
-              <w14:lumMod w14:val="75000"/>
-            </w14:schemeClr>
-          </w14:shadow>
-        </w:rPr>
-        <w:t>dit/Delete blog in the navbar of</w:t>
-      </w:r>
-      <w:r>
-        <w:rPr>
+          <w:rFonts w:cstheme="minorHAnsi"/>
+          <w:sz w:val="24"/>
+          <w:lang w:val="en-GB"/>
+          <w14:shadow w14:blurRad="50800" w14:dist="50800" w14:dir="5400000" w14:sx="0" w14:sy="0" w14:kx="0" w14:ky="0" w14:algn="ctr">
+            <w14:schemeClr w14:val="bg2">
+              <w14:lumMod w14:val="75000"/>
+            </w14:schemeClr>
+          </w14:shadow>
+        </w:rPr>
+        <w:t xml:space="preserve">dit/Delete blog in the </w:t>
+      </w:r>
+      <w:proofErr w:type="spellStart"/>
+      <w:r>
+        <w:rPr>
+          <w:rFonts w:cstheme="minorHAnsi"/>
+          <w:sz w:val="24"/>
+          <w:lang w:val="en-GB"/>
+          <w14:shadow w14:blurRad="50800" w14:dist="50800" w14:dir="5400000" w14:sx="0" w14:sy="0" w14:kx="0" w14:ky="0" w14:algn="ctr">
+            <w14:schemeClr w14:val="bg2">
+              <w14:lumMod w14:val="75000"/>
+            </w14:schemeClr>
+          </w14:shadow>
+        </w:rPr>
+        <w:t>navbar</w:t>
+      </w:r>
+      <w:proofErr w:type="spellEnd"/>
+      <w:r>
+        <w:rPr>
+          <w:rFonts w:cstheme="minorHAnsi"/>
+          <w:sz w:val="24"/>
+          <w:lang w:val="en-GB"/>
+          <w14:shadow w14:blurRad="50800" w14:dist="50800" w14:dir="5400000" w14:sx="0" w14:sy="0" w14:kx="0" w14:ky="0" w14:algn="ctr">
+            <w14:schemeClr w14:val="bg2">
+              <w14:lumMod w14:val="75000"/>
+            </w14:schemeClr>
+          </w14:shadow>
+        </w:rPr>
+        <w:t xml:space="preserve"> of</w:t>
+      </w:r>
+      <w:r>
+        <w:rPr>
+          <w:rFonts w:cstheme="minorHAnsi"/>
+          <w:sz w:val="24"/>
           <w:lang w:val="en-GB"/>
           <w14:shadow w14:blurRad="50800" w14:dist="50800" w14:dir="5400000" w14:sx="0" w14:sy="0" w14:kx="0" w14:ky="0" w14:algn="ctr">
             <w14:schemeClr w14:val="bg2">
@@ -1270,6 +2836,8 @@
       </w:r>
       <w:r>
         <w:rPr>
+          <w:rFonts w:cstheme="minorHAnsi"/>
+          <w:sz w:val="24"/>
           <w:lang w:val="en-GB"/>
           <w14:shadow w14:blurRad="50800" w14:dist="50800" w14:dir="5400000" w14:sx="0" w14:sy="0" w14:kx="0" w14:ky="0" w14:algn="ctr">
             <w14:schemeClr w14:val="bg2">
@@ -1281,6 +2849,8 @@
       </w:r>
       <w:r>
         <w:rPr>
+          <w:rFonts w:cstheme="minorHAnsi"/>
+          <w:sz w:val="24"/>
           <w:lang w:val="en-GB"/>
           <w14:shadow w14:blurRad="50800" w14:dist="50800" w14:dir="5400000" w14:sx="0" w14:sy="0" w14:kx="0" w14:ky="0" w14:algn="ctr">
             <w14:schemeClr w14:val="bg2">
@@ -1292,6 +2862,8 @@
       </w:r>
       <w:r>
         <w:rPr>
+          <w:rFonts w:cstheme="minorHAnsi"/>
+          <w:sz w:val="24"/>
           <w:lang w:val="en-GB"/>
           <w14:shadow w14:blurRad="50800" w14:dist="50800" w14:dir="5400000" w14:sx="0" w14:sy="0" w14:kx="0" w14:ky="0" w14:algn="ctr">
             <w14:schemeClr w14:val="bg2">
@@ -1303,32 +2875,23 @@
       </w:r>
       <w:r>
         <w:rPr>
-          <w:lang w:val="en-GB"/>
-          <w14:shadow w14:blurRad="50800" w14:dist="50800" w14:dir="5400000" w14:sx="0" w14:sy="0" w14:kx="0" w14:ky="0" w14:algn="ctr">
-            <w14:schemeClr w14:val="bg2">
-              <w14:lumMod w14:val="75000"/>
-            </w14:schemeClr>
-          </w14:shadow>
-        </w:rPr>
-        <w:t xml:space="preserve"> profile page. Upon clicking, it will open all the all the blogs written by the user along with </w:t>
-      </w:r>
-      <w:r>
-        <w:rPr>
-          <w:lang w:val="en-GB"/>
-          <w14:shadow w14:blurRad="50800" w14:dist="50800" w14:dir="5400000" w14:sx="0" w14:sy="0" w14:kx="0" w14:ky="0" w14:algn="ctr">
-            <w14:schemeClr w14:val="bg2">
-              <w14:lumMod w14:val="75000"/>
-            </w14:schemeClr>
-          </w14:shadow>
-        </w:rPr>
-        <w:lastRenderedPageBreak/>
-        <w:t>Edit and Delete buttons inside each blog listing. User can simply click on the Edit button to edit that particular blog contents and then repost the same.</w:t>
+          <w:rFonts w:cstheme="minorHAnsi"/>
+          <w:sz w:val="24"/>
+          <w:lang w:val="en-GB"/>
+          <w14:shadow w14:blurRad="50800" w14:dist="50800" w14:dir="5400000" w14:sx="0" w14:sy="0" w14:kx="0" w14:ky="0" w14:algn="ctr">
+            <w14:schemeClr w14:val="bg2">
+              <w14:lumMod w14:val="75000"/>
+            </w14:schemeClr>
+          </w14:shadow>
+        </w:rPr>
+        <w:t xml:space="preserve"> profile page. Upon clicking, it will open all the all the blogs written by the user along with Edit and Delete buttons inside each blog listing. User can simply click on the Edit button to edit that particular blog contents and then repost the same.</w:t>
       </w:r>
     </w:p>
     <w:p>
       <w:pPr>
         <w:pStyle w:val="ListParagraph"/>
         <w:rPr>
+          <w:rFonts w:cstheme="minorHAnsi"/>
           <w:lang w:val="en-GB"/>
           <w14:shadow w14:blurRad="50800" w14:dist="50800" w14:dir="5400000" w14:sx="0" w14:sy="0" w14:kx="0" w14:ky="0" w14:algn="ctr">
             <w14:schemeClr w14:val="bg2">
@@ -1346,6 +2909,8 @@
           <w:numId w:val="1"/>
         </w:numPr>
         <w:rPr>
+          <w:rFonts w:cstheme="minorHAnsi"/>
+          <w:sz w:val="24"/>
           <w:lang w:val="en-GB"/>
           <w14:shadow w14:blurRad="50800" w14:dist="50800" w14:dir="5400000" w14:sx="0" w14:sy="0" w14:kx="0" w14:ky="0" w14:algn="ctr">
             <w14:schemeClr w14:val="bg2">
@@ -1357,12 +2922,16 @@
       <w:r>
         <w:rPr>
           <w:rStyle w:val="Heading3Char"/>
+          <w:rFonts w:asciiTheme="minorHAnsi" w:hAnsiTheme="minorHAnsi" w:cstheme="minorHAnsi"/>
           <w:b/>
+          <w:sz w:val="28"/>
         </w:rPr>
         <w:t>Delete blog</w:t>
       </w:r>
       <w:r>
         <w:rPr>
+          <w:rFonts w:cstheme="minorHAnsi"/>
+          <w:sz w:val="24"/>
           <w:lang w:val="en-GB"/>
           <w14:shadow w14:blurRad="50800" w14:dist="50800" w14:dir="5400000" w14:sx="0" w14:sy="0" w14:kx="0" w14:ky="0" w14:algn="ctr">
             <w14:schemeClr w14:val="bg2">
@@ -1374,6 +2943,8 @@
       </w:r>
       <w:r>
         <w:rPr>
+          <w:rFonts w:cstheme="minorHAnsi"/>
+          <w:sz w:val="24"/>
           <w:lang w:val="en-GB"/>
           <w14:shadow w14:blurRad="50800" w14:dist="50800" w14:dir="5400000" w14:sx="0" w14:sy="0" w14:kx="0" w14:ky="0" w14:algn="ctr">
             <w14:schemeClr w14:val="bg2">
@@ -1385,6 +2956,8 @@
       </w:r>
       <w:r>
         <w:rPr>
+          <w:rFonts w:cstheme="minorHAnsi"/>
+          <w:sz w:val="24"/>
           <w:lang w:val="en-GB"/>
           <w14:shadow w14:blurRad="50800" w14:dist="50800" w14:dir="5400000" w14:sx="0" w14:sy="0" w14:kx="0" w14:ky="0" w14:algn="ctr">
             <w14:schemeClr w14:val="bg2">
@@ -1396,6 +2969,8 @@
       </w:r>
       <w:r>
         <w:rPr>
+          <w:rFonts w:cstheme="minorHAnsi"/>
+          <w:sz w:val="24"/>
           <w:lang w:val="en-GB"/>
           <w14:shadow w14:blurRad="50800" w14:dist="50800" w14:dir="5400000" w14:sx="0" w14:sy="0" w14:kx="0" w14:ky="0" w14:algn="ctr">
             <w14:schemeClr w14:val="bg2">
@@ -1410,6 +2985,7 @@
       <w:pPr>
         <w:pStyle w:val="ListParagraph"/>
         <w:rPr>
+          <w:rFonts w:cstheme="minorHAnsi"/>
           <w:lang w:val="en-GB"/>
           <w14:shadow w14:blurRad="50800" w14:dist="50800" w14:dir="5400000" w14:sx="0" w14:sy="0" w14:kx="0" w14:ky="0" w14:algn="ctr">
             <w14:schemeClr w14:val="bg2">
@@ -1423,21 +2999,23 @@
       <w:pPr>
         <w:ind w:firstLine="720"/>
         <w:rPr>
-          <w:lang w:val="en-GB"/>
-          <w14:shadow w14:blurRad="50800" w14:dist="50800" w14:dir="5400000" w14:sx="0" w14:sy="0" w14:kx="0" w14:ky="0" w14:algn="ctr">
-            <w14:schemeClr w14:val="bg2">
-              <w14:lumMod w14:val="75000"/>
-            </w14:schemeClr>
-          </w14:shadow>
-        </w:rPr>
-      </w:pPr>
-      <w:r>
-        <w:rPr>
+          <w:rFonts w:cstheme="minorHAnsi"/>
+          <w:lang w:val="en-GB"/>
+          <w14:shadow w14:blurRad="50800" w14:dist="50800" w14:dir="5400000" w14:sx="0" w14:sy="0" w14:kx="0" w14:ky="0" w14:algn="ctr">
+            <w14:schemeClr w14:val="bg2">
+              <w14:lumMod w14:val="75000"/>
+            </w14:schemeClr>
+          </w14:shadow>
+        </w:rPr>
+      </w:pPr>
+      <w:r>
+        <w:rPr>
+          <w:rFonts w:cstheme="minorHAnsi"/>
           <w:noProof/>
           <w:lang w:eastAsia="en-IN"/>
         </w:rPr>
         <w:drawing>
-          <wp:inline distT="0" distB="0" distL="0" distR="0" wp14:anchorId="074F6043" wp14:editId="4F333916">
+          <wp:inline distT="0" distB="0" distL="0" distR="0" wp14:anchorId="409CE86C" wp14:editId="5E8D4156">
             <wp:extent cx="5172075" cy="2295525"/>
             <wp:effectExtent l="19050" t="19050" r="123825" b="123825"/>
             <wp:docPr id="15" name="Picture 15"/>
@@ -1452,7 +3030,7 @@
                     <pic:cNvPicPr/>
                   </pic:nvPicPr>
                   <pic:blipFill>
-                    <a:blip r:embed="rId12"/>
+                    <a:blip r:embed="rId14"/>
                     <a:stretch>
                       <a:fillRect/>
                     </a:stretch>
@@ -1491,6 +3069,7 @@
       <w:pPr>
         <w:pStyle w:val="ListParagraph"/>
         <w:rPr>
+          <w:rFonts w:cstheme="minorHAnsi"/>
           <w:lang w:val="en-GB"/>
           <w14:shadow w14:blurRad="50800" w14:dist="50800" w14:dir="5400000" w14:sx="0" w14:sy="0" w14:kx="0" w14:ky="0" w14:algn="ctr">
             <w14:schemeClr w14:val="bg2">
@@ -1508,6 +3087,8 @@
           <w:numId w:val="1"/>
         </w:numPr>
         <w:rPr>
+          <w:rFonts w:cstheme="minorHAnsi"/>
+          <w:sz w:val="24"/>
           <w:lang w:val="en-GB"/>
           <w14:shadow w14:blurRad="50800" w14:dist="50800" w14:dir="5400000" w14:sx="0" w14:sy="0" w14:kx="0" w14:ky="0" w14:algn="ctr">
             <w14:schemeClr w14:val="bg2">
@@ -1519,12 +3100,16 @@
       <w:r>
         <w:rPr>
           <w:rStyle w:val="Heading3Char"/>
+          <w:rFonts w:asciiTheme="minorHAnsi" w:hAnsiTheme="minorHAnsi" w:cstheme="minorHAnsi"/>
           <w:b/>
+          <w:sz w:val="28"/>
         </w:rPr>
         <w:t>Comment section</w:t>
       </w:r>
       <w:r>
         <w:rPr>
+          <w:rFonts w:cstheme="minorHAnsi"/>
+          <w:sz w:val="24"/>
           <w:lang w:val="en-GB"/>
           <w14:shadow w14:blurRad="50800" w14:dist="50800" w14:dir="5400000" w14:sx="0" w14:sy="0" w14:kx="0" w14:ky="0" w14:algn="ctr">
             <w14:schemeClr w14:val="bg2">
@@ -1539,6 +3124,7 @@
       <w:pPr>
         <w:pStyle w:val="ListParagraph"/>
         <w:rPr>
+          <w:rFonts w:cstheme="minorHAnsi"/>
           <w:lang w:val="en-GB"/>
           <w14:shadow w14:blurRad="50800" w14:dist="50800" w14:dir="5400000" w14:sx="0" w14:sy="0" w14:kx="0" w14:ky="0" w14:algn="ctr">
             <w14:schemeClr w14:val="bg2">
@@ -1552,21 +3138,23 @@
       <w:pPr>
         <w:pStyle w:val="ListParagraph"/>
         <w:rPr>
-          <w:lang w:val="en-GB"/>
-          <w14:shadow w14:blurRad="50800" w14:dist="50800" w14:dir="5400000" w14:sx="0" w14:sy="0" w14:kx="0" w14:ky="0" w14:algn="ctr">
-            <w14:schemeClr w14:val="bg2">
-              <w14:lumMod w14:val="75000"/>
-            </w14:schemeClr>
-          </w14:shadow>
-        </w:rPr>
-      </w:pPr>
-      <w:r>
-        <w:rPr>
+          <w:rFonts w:cstheme="minorHAnsi"/>
+          <w:lang w:val="en-GB"/>
+          <w14:shadow w14:blurRad="50800" w14:dist="50800" w14:dir="5400000" w14:sx="0" w14:sy="0" w14:kx="0" w14:ky="0" w14:algn="ctr">
+            <w14:schemeClr w14:val="bg2">
+              <w14:lumMod w14:val="75000"/>
+            </w14:schemeClr>
+          </w14:shadow>
+        </w:rPr>
+      </w:pPr>
+      <w:r>
+        <w:rPr>
+          <w:rFonts w:cstheme="minorHAnsi"/>
           <w:noProof/>
           <w:lang w:eastAsia="en-IN"/>
         </w:rPr>
         <w:drawing>
-          <wp:inline distT="0" distB="0" distL="0" distR="0" wp14:anchorId="054314C9" wp14:editId="7782AA4F">
+          <wp:inline distT="0" distB="0" distL="0" distR="0" wp14:anchorId="6C1072BB" wp14:editId="4E0E5EC1">
             <wp:extent cx="5124450" cy="2447925"/>
             <wp:effectExtent l="19050" t="19050" r="114300" b="123825"/>
             <wp:docPr id="18" name="Picture 18"/>
@@ -1581,7 +3169,7 @@
                     <pic:cNvPicPr/>
                   </pic:nvPicPr>
                   <pic:blipFill>
-                    <a:blip r:embed="rId13"/>
+                    <a:blip r:embed="rId15"/>
                     <a:stretch>
                       <a:fillRect/>
                     </a:stretch>
@@ -1620,6 +3208,7 @@
       <w:pPr>
         <w:pStyle w:val="ListParagraph"/>
         <w:rPr>
+          <w:rFonts w:cstheme="minorHAnsi"/>
           <w:lang w:val="en-GB"/>
           <w14:shadow w14:blurRad="50800" w14:dist="50800" w14:dir="5400000" w14:sx="0" w14:sy="0" w14:kx="0" w14:ky="0" w14:algn="ctr">
             <w14:schemeClr w14:val="bg2">
@@ -1637,6 +3226,8 @@
           <w:numId w:val="1"/>
         </w:numPr>
         <w:rPr>
+          <w:rFonts w:cstheme="minorHAnsi"/>
+          <w:sz w:val="24"/>
           <w:lang w:val="en-GB"/>
           <w14:shadow w14:blurRad="50800" w14:dist="50800" w14:dir="5400000" w14:sx="0" w14:sy="0" w14:kx="0" w14:ky="0" w14:algn="ctr">
             <w14:schemeClr w14:val="bg2">
@@ -1648,12 +3239,17 @@
       <w:r>
         <w:rPr>
           <w:rStyle w:val="Heading3Char"/>
+          <w:rFonts w:asciiTheme="minorHAnsi" w:hAnsiTheme="minorHAnsi" w:cstheme="minorHAnsi"/>
           <w:b/>
-        </w:rPr>
+          <w:sz w:val="28"/>
+        </w:rPr>
+        <w:lastRenderedPageBreak/>
         <w:t>Comment button</w:t>
       </w:r>
       <w:r>
         <w:rPr>
+          <w:rFonts w:cstheme="minorHAnsi"/>
+          <w:sz w:val="24"/>
           <w:lang w:val="en-GB"/>
           <w14:shadow w14:blurRad="50800" w14:dist="50800" w14:dir="5400000" w14:sx="0" w14:sy="0" w14:kx="0" w14:ky="0" w14:algn="ctr">
             <w14:schemeClr w14:val="bg2">
@@ -1665,6 +3261,8 @@
       </w:r>
       <w:r>
         <w:rPr>
+          <w:rFonts w:cstheme="minorHAnsi"/>
+          <w:sz w:val="24"/>
           <w:lang w:val="en-GB"/>
           <w14:shadow w14:blurRad="50800" w14:dist="50800" w14:dir="5400000" w14:sx="0" w14:sy="0" w14:kx="0" w14:ky="0" w14:algn="ctr">
             <w14:schemeClr w14:val="bg2">
@@ -1679,6 +3277,7 @@
       <w:pPr>
         <w:pStyle w:val="ListParagraph"/>
         <w:rPr>
+          <w:rFonts w:cstheme="minorHAnsi"/>
           <w:lang w:val="en-GB"/>
           <w14:shadow w14:blurRad="50800" w14:dist="50800" w14:dir="5400000" w14:sx="0" w14:sy="0" w14:kx="0" w14:ky="0" w14:algn="ctr">
             <w14:schemeClr w14:val="bg2">
@@ -1692,22 +3291,23 @@
       <w:pPr>
         <w:pStyle w:val="ListParagraph"/>
         <w:rPr>
-          <w:lang w:val="en-GB"/>
-          <w14:shadow w14:blurRad="50800" w14:dist="50800" w14:dir="5400000" w14:sx="0" w14:sy="0" w14:kx="0" w14:ky="0" w14:algn="ctr">
-            <w14:schemeClr w14:val="bg2">
-              <w14:lumMod w14:val="75000"/>
-            </w14:schemeClr>
-          </w14:shadow>
-        </w:rPr>
-      </w:pPr>
-      <w:r>
-        <w:rPr>
+          <w:rFonts w:cstheme="minorHAnsi"/>
+          <w:lang w:val="en-GB"/>
+          <w14:shadow w14:blurRad="50800" w14:dist="50800" w14:dir="5400000" w14:sx="0" w14:sy="0" w14:kx="0" w14:ky="0" w14:algn="ctr">
+            <w14:schemeClr w14:val="bg2">
+              <w14:lumMod w14:val="75000"/>
+            </w14:schemeClr>
+          </w14:shadow>
+        </w:rPr>
+      </w:pPr>
+      <w:r>
+        <w:rPr>
+          <w:rFonts w:cstheme="minorHAnsi"/>
           <w:noProof/>
           <w:lang w:eastAsia="en-IN"/>
         </w:rPr>
-        <w:lastRenderedPageBreak/>
         <w:drawing>
-          <wp:inline distT="0" distB="0" distL="0" distR="0" wp14:anchorId="59483F91" wp14:editId="3E8D76EE">
+          <wp:inline distT="0" distB="0" distL="0" distR="0" wp14:anchorId="1855DE78" wp14:editId="31445898">
             <wp:extent cx="5276850" cy="2496185"/>
             <wp:effectExtent l="0" t="0" r="95250" b="94615"/>
             <wp:docPr id="17" name="Picture 17"/>
@@ -1722,7 +3322,7 @@
                     <pic:cNvPicPr/>
                   </pic:nvPicPr>
                   <pic:blipFill>
-                    <a:blip r:embed="rId14"/>
+                    <a:blip r:embed="rId16"/>
                     <a:stretch>
                       <a:fillRect/>
                     </a:stretch>
@@ -1754,6 +3354,21 @@
       <w:pPr>
         <w:pStyle w:val="ListParagraph"/>
         <w:rPr>
+          <w:rFonts w:cstheme="minorHAnsi"/>
+          <w:lang w:val="en-GB"/>
+          <w14:shadow w14:blurRad="50800" w14:dist="50800" w14:dir="5400000" w14:sx="0" w14:sy="0" w14:kx="0" w14:ky="0" w14:algn="ctr">
+            <w14:schemeClr w14:val="bg2">
+              <w14:lumMod w14:val="75000"/>
+            </w14:schemeClr>
+          </w14:shadow>
+        </w:rPr>
+      </w:pPr>
+    </w:p>
+    <w:p>
+      <w:pPr>
+        <w:pStyle w:val="ListParagraph"/>
+        <w:rPr>
+          <w:rFonts w:cstheme="minorHAnsi"/>
           <w:lang w:val="en-GB"/>
           <w14:shadow w14:blurRad="50800" w14:dist="50800" w14:dir="5400000" w14:sx="0" w14:sy="0" w14:kx="0" w14:ky="0" w14:algn="ctr">
             <w14:schemeClr w14:val="bg2">
@@ -1771,6 +3386,8 @@
           <w:numId w:val="1"/>
         </w:numPr>
         <w:rPr>
+          <w:rFonts w:cstheme="minorHAnsi"/>
+          <w:sz w:val="24"/>
           <w:lang w:val="en-GB"/>
           <w14:shadow w14:blurRad="50800" w14:dist="50800" w14:dir="5400000" w14:sx="0" w14:sy="0" w14:kx="0" w14:ky="0" w14:algn="ctr">
             <w14:schemeClr w14:val="bg2">
@@ -1782,12 +3399,16 @@
       <w:r>
         <w:rPr>
           <w:rStyle w:val="Heading3Char"/>
+          <w:rFonts w:asciiTheme="minorHAnsi" w:hAnsiTheme="minorHAnsi" w:cstheme="minorHAnsi"/>
           <w:b/>
+          <w:sz w:val="28"/>
         </w:rPr>
         <w:t>BlogginBow Home</w:t>
       </w:r>
       <w:r>
         <w:rPr>
+          <w:rFonts w:cstheme="minorHAnsi"/>
+          <w:sz w:val="24"/>
           <w:lang w:val="en-GB"/>
           <w14:shadow w14:blurRad="50800" w14:dist="50800" w14:dir="5400000" w14:sx="0" w14:sy="0" w14:kx="0" w14:ky="0" w14:algn="ctr">
             <w14:schemeClr w14:val="bg2">
@@ -1799,6 +3420,8 @@
       </w:r>
       <w:r>
         <w:rPr>
+          <w:rFonts w:cstheme="minorHAnsi"/>
+          <w:sz w:val="24"/>
           <w:lang w:val="en-GB"/>
           <w14:shadow w14:blurRad="50800" w14:dist="50800" w14:dir="5400000" w14:sx="0" w14:sy="0" w14:kx="0" w14:ky="0" w14:algn="ctr">
             <w14:schemeClr w14:val="bg2">
@@ -1810,6 +3433,8 @@
       </w:r>
       <w:r>
         <w:rPr>
+          <w:rFonts w:cstheme="minorHAnsi"/>
+          <w:sz w:val="24"/>
           <w:lang w:val="en-GB"/>
           <w14:shadow w14:blurRad="50800" w14:dist="50800" w14:dir="5400000" w14:sx="0" w14:sy="0" w14:kx="0" w14:ky="0" w14:algn="ctr">
             <w14:schemeClr w14:val="bg2">
@@ -1821,6 +3446,8 @@
       </w:r>
       <w:r>
         <w:rPr>
+          <w:rFonts w:cstheme="minorHAnsi"/>
+          <w:sz w:val="24"/>
           <w:lang w:val="en-GB"/>
           <w14:shadow w14:blurRad="50800" w14:dist="50800" w14:dir="5400000" w14:sx="0" w14:sy="0" w14:kx="0" w14:ky="0" w14:algn="ctr">
             <w14:schemeClr w14:val="bg2">
@@ -1833,23 +3460,40 @@
     </w:p>
     <w:p>
       <w:pPr>
+        <w:pStyle w:val="ListParagraph"/>
+        <w:rPr>
+          <w:rFonts w:cstheme="minorHAnsi"/>
+          <w:sz w:val="24"/>
+          <w:lang w:val="en-GB"/>
+          <w14:shadow w14:blurRad="50800" w14:dist="50800" w14:dir="5400000" w14:sx="0" w14:sy="0" w14:kx="0" w14:ky="0" w14:algn="ctr">
+            <w14:schemeClr w14:val="bg2">
+              <w14:lumMod w14:val="75000"/>
+            </w14:schemeClr>
+          </w14:shadow>
+        </w:rPr>
+      </w:pPr>
+    </w:p>
+    <w:p>
+      <w:pPr>
         <w:ind w:firstLine="360"/>
         <w:rPr>
-          <w:lang w:val="en-GB"/>
-          <w14:shadow w14:blurRad="50800" w14:dist="50800" w14:dir="5400000" w14:sx="0" w14:sy="0" w14:kx="0" w14:ky="0" w14:algn="ctr">
-            <w14:schemeClr w14:val="bg2">
-              <w14:lumMod w14:val="75000"/>
-            </w14:schemeClr>
-          </w14:shadow>
-        </w:rPr>
-      </w:pPr>
-      <w:r>
-        <w:rPr>
+          <w:rFonts w:cstheme="minorHAnsi"/>
+          <w:lang w:val="en-GB"/>
+          <w14:shadow w14:blurRad="50800" w14:dist="50800" w14:dir="5400000" w14:sx="0" w14:sy="0" w14:kx="0" w14:ky="0" w14:algn="ctr">
+            <w14:schemeClr w14:val="bg2">
+              <w14:lumMod w14:val="75000"/>
+            </w14:schemeClr>
+          </w14:shadow>
+        </w:rPr>
+      </w:pPr>
+      <w:r>
+        <w:rPr>
+          <w:rFonts w:cstheme="minorHAnsi"/>
           <w:noProof/>
           <w:lang w:eastAsia="en-IN"/>
         </w:rPr>
         <w:drawing>
-          <wp:inline distT="0" distB="0" distL="0" distR="0" wp14:anchorId="21A21307" wp14:editId="78D4031A">
+          <wp:inline distT="0" distB="0" distL="0" distR="0" wp14:anchorId="26077F22" wp14:editId="08A512DF">
             <wp:extent cx="5372100" cy="2553335"/>
             <wp:effectExtent l="19050" t="19050" r="114300" b="113665"/>
             <wp:docPr id="7" name="Picture 7"/>
@@ -1864,7 +3508,7 @@
                     <pic:cNvPicPr/>
                   </pic:nvPicPr>
                   <pic:blipFill>
-                    <a:blip r:embed="rId15"/>
+                    <a:blip r:embed="rId17"/>
                     <a:stretch>
                       <a:fillRect/>
                     </a:stretch>
@@ -1903,6 +3547,7 @@
       <w:pPr>
         <w:ind w:firstLine="360"/>
         <w:rPr>
+          <w:rFonts w:cstheme="minorHAnsi"/>
           <w:lang w:val="en-GB"/>
           <w14:shadow w14:blurRad="50800" w14:dist="50800" w14:dir="5400000" w14:sx="0" w14:sy="0" w14:kx="0" w14:ky="0" w14:algn="ctr">
             <w14:schemeClr w14:val="bg2">
@@ -1920,6 +3565,8 @@
           <w:numId w:val="1"/>
         </w:numPr>
         <w:rPr>
+          <w:rFonts w:cstheme="minorHAnsi"/>
+          <w:sz w:val="24"/>
           <w:lang w:val="en-GB"/>
           <w14:shadow w14:blurRad="50800" w14:dist="50800" w14:dir="5400000" w14:sx="0" w14:sy="0" w14:kx="0" w14:ky="0" w14:algn="ctr">
             <w14:schemeClr w14:val="bg2">
@@ -1931,12 +3578,16 @@
       <w:r>
         <w:rPr>
           <w:rStyle w:val="Heading3Char"/>
+          <w:rFonts w:asciiTheme="minorHAnsi" w:hAnsiTheme="minorHAnsi" w:cstheme="minorHAnsi"/>
           <w:b/>
+          <w:sz w:val="28"/>
         </w:rPr>
         <w:t>General reading section</w:t>
       </w:r>
       <w:r>
         <w:rPr>
+          <w:rFonts w:cstheme="minorHAnsi"/>
+          <w:sz w:val="24"/>
           <w:lang w:val="en-GB"/>
           <w14:shadow w14:blurRad="50800" w14:dist="50800" w14:dir="5400000" w14:sx="0" w14:sy="0" w14:kx="0" w14:ky="0" w14:algn="ctr">
             <w14:schemeClr w14:val="bg2">
@@ -1948,7 +3599,9 @@
       </w:r>
       <w:r>
         <w:rPr>
+          <w:rFonts w:cstheme="minorHAnsi"/>
           <w:i/>
+          <w:sz w:val="24"/>
           <w:lang w:val="en-GB"/>
           <w14:shadow w14:blurRad="50800" w14:dist="50800" w14:dir="5400000" w14:sx="0" w14:sy="0" w14:kx="0" w14:ky="0" w14:algn="ctr">
             <w14:schemeClr w14:val="bg2">
@@ -1960,20 +3613,38 @@
       </w:r>
       <w:r>
         <w:rPr>
-          <w:lang w:val="en-GB"/>
-          <w14:shadow w14:blurRad="50800" w14:dist="50800" w14:dir="5400000" w14:sx="0" w14:sy="0" w14:kx="0" w14:ky="0" w14:algn="ctr">
-            <w14:schemeClr w14:val="bg2">
-              <w14:lumMod w14:val="75000"/>
-            </w14:schemeClr>
-          </w14:shadow>
-        </w:rPr>
-        <w:t>. Any reader, registered or non-registered user can scroll through the blogs and read it by clicking on it. They can also comment on any blogs.</w:t>
+          <w:rFonts w:cstheme="minorHAnsi"/>
+          <w:sz w:val="24"/>
+          <w:lang w:val="en-GB"/>
+          <w14:shadow w14:blurRad="50800" w14:dist="50800" w14:dir="5400000" w14:sx="0" w14:sy="0" w14:kx="0" w14:ky="0" w14:algn="ctr">
+            <w14:schemeClr w14:val="bg2">
+              <w14:lumMod w14:val="75000"/>
+            </w14:schemeClr>
+          </w14:shadow>
+        </w:rPr>
+        <w:t xml:space="preserve">. Any reader, registered or non-registered </w:t>
+      </w:r>
+      <w:r>
+        <w:rPr>
+          <w:rFonts w:cstheme="minorHAnsi"/>
+          <w:sz w:val="24"/>
+          <w:lang w:val="en-GB"/>
+          <w14:shadow w14:blurRad="50800" w14:dist="50800" w14:dir="5400000" w14:sx="0" w14:sy="0" w14:kx="0" w14:ky="0" w14:algn="ctr">
+            <w14:schemeClr w14:val="bg2">
+              <w14:lumMod w14:val="75000"/>
+            </w14:schemeClr>
+          </w14:shadow>
+        </w:rPr>
+        <w:lastRenderedPageBreak/>
+        <w:t>user can scroll through the blogs and read it by clicking on it. They can also comment on any blogs.</w:t>
       </w:r>
     </w:p>
     <w:p>
       <w:pPr>
         <w:pStyle w:val="ListParagraph"/>
         <w:rPr>
+          <w:rFonts w:cstheme="minorHAnsi"/>
+          <w:sz w:val="24"/>
           <w:lang w:val="en-GB"/>
           <w14:shadow w14:blurRad="50800" w14:dist="50800" w14:dir="5400000" w14:sx="0" w14:sy="0" w14:kx="0" w14:ky="0" w14:algn="ctr">
             <w14:schemeClr w14:val="bg2">
@@ -1991,6 +3662,8 @@
           <w:numId w:val="1"/>
         </w:numPr>
         <w:rPr>
+          <w:rFonts w:cstheme="minorHAnsi"/>
+          <w:sz w:val="24"/>
           <w:lang w:val="en-GB"/>
           <w14:shadow w14:blurRad="50800" w14:dist="50800" w14:dir="5400000" w14:sx="0" w14:sy="0" w14:kx="0" w14:ky="0" w14:algn="ctr">
             <w14:schemeClr w14:val="bg2">
@@ -2002,12 +3675,16 @@
       <w:r>
         <w:rPr>
           <w:rStyle w:val="Heading3Char"/>
+          <w:rFonts w:asciiTheme="minorHAnsi" w:hAnsiTheme="minorHAnsi" w:cstheme="minorHAnsi"/>
           <w:b/>
+          <w:sz w:val="28"/>
         </w:rPr>
         <w:t>Category filter</w:t>
       </w:r>
       <w:r>
         <w:rPr>
+          <w:rFonts w:cstheme="minorHAnsi"/>
+          <w:sz w:val="24"/>
           <w:lang w:val="en-GB"/>
           <w14:shadow w14:blurRad="50800" w14:dist="50800" w14:dir="5400000" w14:sx="0" w14:sy="0" w14:kx="0" w14:ky="0" w14:algn="ctr">
             <w14:schemeClr w14:val="bg2">
@@ -2019,6 +3696,8 @@
       </w:r>
       <w:r>
         <w:rPr>
+          <w:rFonts w:cstheme="minorHAnsi"/>
+          <w:sz w:val="24"/>
           <w:lang w:val="en-GB"/>
           <w14:shadow w14:blurRad="50800" w14:dist="50800" w14:dir="5400000" w14:sx="0" w14:sy="0" w14:kx="0" w14:ky="0" w14:algn="ctr">
             <w14:schemeClr w14:val="bg2">
@@ -2033,22 +3712,23 @@
       <w:pPr>
         <w:ind w:left="360" w:firstLine="360"/>
         <w:rPr>
-          <w:lang w:val="en-GB"/>
-          <w14:shadow w14:blurRad="50800" w14:dist="50800" w14:dir="5400000" w14:sx="0" w14:sy="0" w14:kx="0" w14:ky="0" w14:algn="ctr">
-            <w14:schemeClr w14:val="bg2">
-              <w14:lumMod w14:val="75000"/>
-            </w14:schemeClr>
-          </w14:shadow>
-        </w:rPr>
-      </w:pPr>
-      <w:r>
-        <w:rPr>
+          <w:rFonts w:cstheme="minorHAnsi"/>
+          <w:lang w:val="en-GB"/>
+          <w14:shadow w14:blurRad="50800" w14:dist="50800" w14:dir="5400000" w14:sx="0" w14:sy="0" w14:kx="0" w14:ky="0" w14:algn="ctr">
+            <w14:schemeClr w14:val="bg2">
+              <w14:lumMod w14:val="75000"/>
+            </w14:schemeClr>
+          </w14:shadow>
+        </w:rPr>
+      </w:pPr>
+      <w:r>
+        <w:rPr>
+          <w:rFonts w:cstheme="minorHAnsi"/>
           <w:noProof/>
           <w:lang w:eastAsia="en-IN"/>
         </w:rPr>
-        <w:lastRenderedPageBreak/>
         <w:drawing>
-          <wp:inline distT="0" distB="0" distL="0" distR="0" wp14:anchorId="45F8DDDE" wp14:editId="70F59BCE">
+          <wp:inline distT="0" distB="0" distL="0" distR="0" wp14:anchorId="3FD1AE7B" wp14:editId="6A1F8ABC">
             <wp:extent cx="5267325" cy="2681605"/>
             <wp:effectExtent l="19050" t="19050" r="123825" b="118745"/>
             <wp:docPr id="6" name="Picture 6"/>
@@ -2063,7 +3743,7 @@
                     <pic:cNvPicPr/>
                   </pic:nvPicPr>
                   <pic:blipFill>
-                    <a:blip r:embed="rId16"/>
+                    <a:blip r:embed="rId18"/>
                     <a:stretch>
                       <a:fillRect/>
                     </a:stretch>
@@ -2100,12 +3780,28 @@
     </w:p>
     <w:p>
       <w:pPr>
+        <w:ind w:left="360" w:firstLine="360"/>
+        <w:rPr>
+          <w:rFonts w:cstheme="minorHAnsi"/>
+          <w:lang w:val="en-GB"/>
+          <w14:shadow w14:blurRad="50800" w14:dist="50800" w14:dir="5400000" w14:sx="0" w14:sy="0" w14:kx="0" w14:ky="0" w14:algn="ctr">
+            <w14:schemeClr w14:val="bg2">
+              <w14:lumMod w14:val="75000"/>
+            </w14:schemeClr>
+          </w14:shadow>
+        </w:rPr>
+      </w:pPr>
+    </w:p>
+    <w:p>
+      <w:pPr>
         <w:pStyle w:val="ListParagraph"/>
         <w:numPr>
           <w:ilvl w:val="0"/>
           <w:numId w:val="1"/>
         </w:numPr>
         <w:rPr>
+          <w:rFonts w:cstheme="minorHAnsi"/>
+          <w:sz w:val="24"/>
           <w:lang w:val="en-GB"/>
           <w14:shadow w14:blurRad="50800" w14:dist="50800" w14:dir="5400000" w14:sx="0" w14:sy="0" w14:kx="0" w14:ky="0" w14:algn="ctr">
             <w14:schemeClr w14:val="bg2">
@@ -2117,12 +3813,16 @@
       <w:r>
         <w:rPr>
           <w:rStyle w:val="Heading3Char"/>
+          <w:rFonts w:asciiTheme="minorHAnsi" w:hAnsiTheme="minorHAnsi" w:cstheme="minorHAnsi"/>
           <w:b/>
+          <w:sz w:val="28"/>
         </w:rPr>
         <w:t>Admin mode</w:t>
       </w:r>
       <w:r>
         <w:rPr>
+          <w:rFonts w:cstheme="minorHAnsi"/>
+          <w:sz w:val="24"/>
           <w:lang w:val="en-GB"/>
           <w14:shadow w14:blurRad="50800" w14:dist="50800" w14:dir="5400000" w14:sx="0" w14:sy="0" w14:kx="0" w14:ky="0" w14:algn="ctr">
             <w14:schemeClr w14:val="bg2">
@@ -2134,6 +3834,8 @@
       </w:r>
       <w:r>
         <w:rPr>
+          <w:rFonts w:cstheme="minorHAnsi"/>
+          <w:sz w:val="24"/>
           <w:lang w:val="en-GB"/>
           <w14:shadow w14:blurRad="50800" w14:dist="50800" w14:dir="5400000" w14:sx="0" w14:sy="0" w14:kx="0" w14:ky="0" w14:algn="ctr">
             <w14:schemeClr w14:val="bg2">
@@ -2148,6 +3850,8 @@
       <w:pPr>
         <w:pStyle w:val="ListParagraph"/>
         <w:rPr>
+          <w:rFonts w:cstheme="minorHAnsi"/>
+          <w:sz w:val="24"/>
           <w:lang w:val="en-GB"/>
           <w14:shadow w14:blurRad="50800" w14:dist="50800" w14:dir="5400000" w14:sx="0" w14:sy="0" w14:kx="0" w14:ky="0" w14:algn="ctr">
             <w14:schemeClr w14:val="bg2">
@@ -2165,6 +3869,8 @@
           <w:numId w:val="1"/>
         </w:numPr>
         <w:rPr>
+          <w:rFonts w:cstheme="minorHAnsi"/>
+          <w:sz w:val="24"/>
           <w:lang w:val="en-GB"/>
           <w14:shadow w14:blurRad="50800" w14:dist="50800" w14:dir="5400000" w14:sx="0" w14:sy="0" w14:kx="0" w14:ky="0" w14:algn="ctr">
             <w14:schemeClr w14:val="bg2">
@@ -2176,43 +3882,75 @@
       <w:r>
         <w:rPr>
           <w:rStyle w:val="Heading3Char"/>
+          <w:rFonts w:asciiTheme="minorHAnsi" w:hAnsiTheme="minorHAnsi" w:cstheme="minorHAnsi"/>
           <w:b/>
+          <w:sz w:val="28"/>
         </w:rPr>
         <w:t>Check all Logged users</w:t>
       </w:r>
       <w:r>
         <w:rPr>
-          <w:lang w:val="en-GB"/>
-          <w14:shadow w14:blurRad="50800" w14:dist="50800" w14:dir="5400000" w14:sx="0" w14:sy="0" w14:kx="0" w14:ky="0" w14:algn="ctr">
-            <w14:schemeClr w14:val="bg2">
-              <w14:lumMod w14:val="75000"/>
-            </w14:schemeClr>
-          </w14:shadow>
-        </w:rPr>
-        <w:t xml:space="preserve"> – The Admin dashboard contains the list of all those users who are currently logged in to the website. The list contains user’s first name and the email.</w:t>
-      </w:r>
-    </w:p>
-    <w:p>
-      <w:pPr>
-        <w:ind w:left="1440"/>
-        <w:rPr>
-          <w:lang w:val="en-GB"/>
-          <w14:shadow w14:blurRad="50800" w14:dist="50800" w14:dir="5400000" w14:sx="0" w14:sy="0" w14:kx="0" w14:ky="0" w14:algn="ctr">
-            <w14:schemeClr w14:val="bg2">
-              <w14:lumMod w14:val="75000"/>
-            </w14:schemeClr>
-          </w14:shadow>
-        </w:rPr>
-      </w:pPr>
+          <w:rFonts w:cstheme="minorHAnsi"/>
+          <w:sz w:val="24"/>
+          <w:lang w:val="en-GB"/>
+          <w14:shadow w14:blurRad="50800" w14:dist="50800" w14:dir="5400000" w14:sx="0" w14:sy="0" w14:kx="0" w14:ky="0" w14:algn="ctr">
+            <w14:schemeClr w14:val="bg2">
+              <w14:lumMod w14:val="75000"/>
+            </w14:schemeClr>
+          </w14:shadow>
+        </w:rPr>
+        <w:t xml:space="preserve"> – The Admin dashboard contains the list of all those users who are currently logged in to the website. The list contains user’s first name and the email</w:t>
+      </w:r>
+      <w:r>
+        <w:rPr>
+          <w:rFonts w:cstheme="minorHAnsi"/>
+          <w:sz w:val="24"/>
+          <w:lang w:val="en-GB"/>
+          <w14:shadow w14:blurRad="50800" w14:dist="50800" w14:dir="5400000" w14:sx="0" w14:sy="0" w14:kx="0" w14:ky="0" w14:algn="ctr">
+            <w14:schemeClr w14:val="bg2">
+              <w14:lumMod w14:val="75000"/>
+            </w14:schemeClr>
+          </w14:shadow>
+        </w:rPr>
+        <w:t xml:space="preserve">   </w:t>
+      </w:r>
+    </w:p>
+    <w:p>
+      <w:pPr>
+        <w:ind w:left="360"/>
+        <w:rPr>
+          <w:rFonts w:cstheme="minorHAnsi"/>
+          <w:sz w:val="24"/>
+          <w:lang w:val="en-GB"/>
+          <w14:shadow w14:blurRad="50800" w14:dist="50800" w14:dir="5400000" w14:sx="0" w14:sy="0" w14:kx="0" w14:ky="0" w14:algn="ctr">
+            <w14:schemeClr w14:val="bg2">
+              <w14:lumMod w14:val="75000"/>
+            </w14:schemeClr>
+          </w14:shadow>
+        </w:rPr>
+      </w:pPr>
+      <w:r>
+        <w:rPr>
+          <w:rFonts w:cstheme="minorHAnsi"/>
+          <w:sz w:val="24"/>
+          <w:lang w:val="en-GB"/>
+          <w14:shadow w14:blurRad="50800" w14:dist="50800" w14:dir="5400000" w14:sx="0" w14:sy="0" w14:kx="0" w14:ky="0" w14:algn="ctr">
+            <w14:schemeClr w14:val="bg2">
+              <w14:lumMod w14:val="75000"/>
+            </w14:schemeClr>
+          </w14:shadow>
+        </w:rPr>
+        <w:t xml:space="preserve"> </w:t>
+      </w:r>
       <w:r>
         <w:rPr>
           <w:noProof/>
           <w:lang w:eastAsia="en-IN"/>
         </w:rPr>
         <w:drawing>
-          <wp:inline distT="0" distB="0" distL="0" distR="0" wp14:anchorId="06893132" wp14:editId="62F9FBDF">
-            <wp:extent cx="3990975" cy="2990850"/>
-            <wp:effectExtent l="19050" t="19050" r="123825" b="114300"/>
+          <wp:inline distT="0" distB="0" distL="0" distR="0" wp14:anchorId="571A3745" wp14:editId="6A4B73ED">
+            <wp:extent cx="4648200" cy="2486025"/>
+            <wp:effectExtent l="19050" t="19050" r="114300" b="123825"/>
             <wp:docPr id="8" name="Picture 8"/>
             <wp:cNvGraphicFramePr>
               <a:graphicFrameLocks xmlns:a="http://schemas.openxmlformats.org/drawingml/2006/main" noChangeAspect="1"/>
@@ -2225,7 +3963,7 @@
                     <pic:cNvPicPr/>
                   </pic:nvPicPr>
                   <pic:blipFill>
-                    <a:blip r:embed="rId17"/>
+                    <a:blip r:embed="rId19"/>
                     <a:stretch>
                       <a:fillRect/>
                     </a:stretch>
@@ -2233,7 +3971,7 @@
                   <pic:spPr>
                     <a:xfrm>
                       <a:off x="0" y="0"/>
-                      <a:ext cx="3990975" cy="2990850"/>
+                      <a:ext cx="4648200" cy="2486025"/>
                     </a:xfrm>
                     <a:prstGeom prst="rect">
                       <a:avLst/>
@@ -2264,6 +4002,7 @@
       <w:pPr>
         <w:ind w:left="1440"/>
         <w:rPr>
+          <w:rFonts w:cstheme="minorHAnsi"/>
           <w:lang w:val="en-GB"/>
           <w14:shadow w14:blurRad="50800" w14:dist="50800" w14:dir="5400000" w14:sx="0" w14:sy="0" w14:kx="0" w14:ky="0" w14:algn="ctr">
             <w14:schemeClr w14:val="bg2">
@@ -2281,6 +4020,8 @@
           <w:numId w:val="1"/>
         </w:numPr>
         <w:rPr>
+          <w:rFonts w:cstheme="minorHAnsi"/>
+          <w:sz w:val="24"/>
           <w:lang w:val="en-GB"/>
           <w14:shadow w14:blurRad="50800" w14:dist="50800" w14:dir="5400000" w14:sx="0" w14:sy="0" w14:kx="0" w14:ky="0" w14:algn="ctr">
             <w14:schemeClr w14:val="bg2">
@@ -2292,12 +4033,16 @@
       <w:r>
         <w:rPr>
           <w:rStyle w:val="Heading3Char"/>
+          <w:rFonts w:asciiTheme="minorHAnsi" w:hAnsiTheme="minorHAnsi" w:cstheme="minorHAnsi"/>
           <w:b/>
+          <w:sz w:val="28"/>
         </w:rPr>
         <w:t>All registered users</w:t>
       </w:r>
       <w:r>
         <w:rPr>
+          <w:rFonts w:cstheme="minorHAnsi"/>
+          <w:sz w:val="24"/>
           <w:lang w:val="en-GB"/>
           <w14:shadow w14:blurRad="50800" w14:dist="50800" w14:dir="5400000" w14:sx="0" w14:sy="0" w14:kx="0" w14:ky="0" w14:algn="ctr">
             <w14:schemeClr w14:val="bg2">
@@ -2312,6 +4057,8 @@
       <w:pPr>
         <w:pStyle w:val="ListParagraph"/>
         <w:rPr>
+          <w:rFonts w:cstheme="minorHAnsi"/>
+          <w:sz w:val="24"/>
           <w:lang w:val="en-GB"/>
           <w14:shadow w14:blurRad="50800" w14:dist="50800" w14:dir="5400000" w14:sx="0" w14:sy="0" w14:kx="0" w14:ky="0" w14:algn="ctr">
             <w14:schemeClr w14:val="bg2">
@@ -2329,6 +4076,8 @@
           <w:numId w:val="1"/>
         </w:numPr>
         <w:rPr>
+          <w:rFonts w:cstheme="minorHAnsi"/>
+          <w:sz w:val="24"/>
           <w:lang w:val="en-GB"/>
           <w14:shadow w14:blurRad="50800" w14:dist="50800" w14:dir="5400000" w14:sx="0" w14:sy="0" w14:kx="0" w14:ky="0" w14:algn="ctr">
             <w14:schemeClr w14:val="bg2">
@@ -2340,12 +4089,16 @@
       <w:r>
         <w:rPr>
           <w:rStyle w:val="Heading3Char"/>
+          <w:rFonts w:asciiTheme="minorHAnsi" w:hAnsiTheme="minorHAnsi" w:cstheme="minorHAnsi"/>
           <w:b/>
+          <w:sz w:val="28"/>
         </w:rPr>
         <w:t>Activate/Deactivate users</w:t>
       </w:r>
       <w:r>
         <w:rPr>
+          <w:rFonts w:cstheme="minorHAnsi"/>
+          <w:sz w:val="24"/>
           <w:lang w:val="en-GB"/>
           <w14:shadow w14:blurRad="50800" w14:dist="50800" w14:dir="5400000" w14:sx="0" w14:sy="0" w14:kx="0" w14:ky="0" w14:algn="ctr">
             <w14:schemeClr w14:val="bg2">
@@ -2357,42 +4110,48 @@
       </w:r>
       <w:r>
         <w:rPr>
-          <w:lang w:val="en-GB"/>
-          <w14:shadow w14:blurRad="50800" w14:dist="50800" w14:dir="5400000" w14:sx="0" w14:sy="0" w14:kx="0" w14:ky="0" w14:algn="ctr">
-            <w14:schemeClr w14:val="bg2">
-              <w14:lumMod w14:val="75000"/>
-            </w14:schemeClr>
-          </w14:shadow>
-        </w:rPr>
-        <w:t xml:space="preserve"> Upon deactivation the </w:t>
-      </w:r>
-      <w:r>
-        <w:rPr>
-          <w:lang w:val="en-GB"/>
-          <w14:shadow w14:blurRad="50800" w14:dist="50800" w14:dir="5400000" w14:sx="0" w14:sy="0" w14:kx="0" w14:ky="0" w14:algn="ctr">
-            <w14:schemeClr w14:val="bg2">
-              <w14:lumMod w14:val="75000"/>
-            </w14:schemeClr>
-          </w14:shadow>
-        </w:rPr>
-        <w:lastRenderedPageBreak/>
-        <w:t>user won’t be able to login to his profile unless activated back by the admin. It will through an error message stating “Your account is temporarily suspended”.</w:t>
-      </w:r>
+          <w:rFonts w:cstheme="minorHAnsi"/>
+          <w:sz w:val="24"/>
+          <w:lang w:val="en-GB"/>
+          <w14:shadow w14:blurRad="50800" w14:dist="50800" w14:dir="5400000" w14:sx="0" w14:sy="0" w14:kx="0" w14:ky="0" w14:algn="ctr">
+            <w14:schemeClr w14:val="bg2">
+              <w14:lumMod w14:val="75000"/>
+            </w14:schemeClr>
+          </w14:shadow>
+        </w:rPr>
+        <w:t xml:space="preserve"> Upon deactivation the user won’t be able to login to his profile unless activated back by the admin. It will through an error message stating “Your account is temporarily suspended”.</w:t>
+      </w:r>
+    </w:p>
+    <w:p>
+      <w:pPr>
+        <w:rPr>
+          <w:rFonts w:cstheme="minorHAnsi"/>
+          <w:sz w:val="24"/>
+          <w:lang w:val="en-GB"/>
+          <w14:shadow w14:blurRad="50800" w14:dist="50800" w14:dir="5400000" w14:sx="0" w14:sy="0" w14:kx="0" w14:ky="0" w14:algn="ctr">
+            <w14:schemeClr w14:val="bg2">
+              <w14:lumMod w14:val="75000"/>
+            </w14:schemeClr>
+          </w14:shadow>
+        </w:rPr>
+      </w:pPr>
     </w:p>
     <w:p>
       <w:pPr>
         <w:ind w:firstLine="360"/>
         <w:rPr>
-          <w:lang w:val="en-GB"/>
-          <w14:shadow w14:blurRad="50800" w14:dist="50800" w14:dir="5400000" w14:sx="0" w14:sy="0" w14:kx="0" w14:ky="0" w14:algn="ctr">
-            <w14:schemeClr w14:val="bg2">
-              <w14:lumMod w14:val="75000"/>
-            </w14:schemeClr>
-          </w14:shadow>
-        </w:rPr>
-      </w:pPr>
-      <w:r>
-        <w:rPr>
+          <w:rFonts w:cstheme="minorHAnsi"/>
+          <w:lang w:val="en-GB"/>
+          <w14:shadow w14:blurRad="50800" w14:dist="50800" w14:dir="5400000" w14:sx="0" w14:sy="0" w14:kx="0" w14:ky="0" w14:algn="ctr">
+            <w14:schemeClr w14:val="bg2">
+              <w14:lumMod w14:val="75000"/>
+            </w14:schemeClr>
+          </w14:shadow>
+        </w:rPr>
+      </w:pPr>
+      <w:r>
+        <w:rPr>
+          <w:rFonts w:cstheme="minorHAnsi"/>
           <w:lang w:val="en-GB"/>
           <w14:shadow w14:blurRad="50800" w14:dist="50800" w14:dir="5400000" w14:sx="0" w14:sy="0" w14:kx="0" w14:ky="0" w14:algn="ctr">
             <w14:schemeClr w14:val="bg2">
@@ -2404,11 +4163,12 @@
       </w:r>
       <w:r>
         <w:rPr>
+          <w:rFonts w:cstheme="minorHAnsi"/>
           <w:noProof/>
           <w:lang w:eastAsia="en-IN"/>
         </w:rPr>
         <w:drawing>
-          <wp:inline distT="0" distB="0" distL="0" distR="0" wp14:anchorId="0A3E31F9" wp14:editId="2C370C58">
+          <wp:inline distT="0" distB="0" distL="0" distR="0" wp14:anchorId="2DAC7545" wp14:editId="4C1BA53E">
             <wp:extent cx="5295900" cy="2266950"/>
             <wp:effectExtent l="19050" t="19050" r="114300" b="114300"/>
             <wp:docPr id="9" name="Picture 9"/>
@@ -2423,7 +4183,7 @@
                     <pic:cNvPicPr/>
                   </pic:nvPicPr>
                   <pic:blipFill>
-                    <a:blip r:embed="rId18"/>
+                    <a:blip r:embed="rId20"/>
                     <a:stretch>
                       <a:fillRect/>
                     </a:stretch>
@@ -2460,12 +4220,28 @@
     </w:p>
     <w:p>
       <w:pPr>
+        <w:ind w:firstLine="360"/>
+        <w:rPr>
+          <w:rFonts w:cstheme="minorHAnsi"/>
+          <w:lang w:val="en-GB"/>
+          <w14:shadow w14:blurRad="50800" w14:dist="50800" w14:dir="5400000" w14:sx="0" w14:sy="0" w14:kx="0" w14:ky="0" w14:algn="ctr">
+            <w14:schemeClr w14:val="bg2">
+              <w14:lumMod w14:val="75000"/>
+            </w14:schemeClr>
+          </w14:shadow>
+        </w:rPr>
+      </w:pPr>
+    </w:p>
+    <w:p>
+      <w:pPr>
         <w:pStyle w:val="ListParagraph"/>
         <w:numPr>
           <w:ilvl w:val="0"/>
           <w:numId w:val="1"/>
         </w:numPr>
         <w:rPr>
+          <w:rFonts w:cstheme="minorHAnsi"/>
+          <w:sz w:val="24"/>
           <w:lang w:val="en-GB"/>
           <w14:shadow w14:blurRad="50800" w14:dist="50800" w14:dir="5400000" w14:sx="0" w14:sy="0" w14:kx="0" w14:ky="0" w14:algn="ctr">
             <w14:schemeClr w14:val="bg2">
@@ -2477,19 +4253,25 @@
       <w:r>
         <w:rPr>
           <w:rStyle w:val="Heading3Char"/>
+          <w:rFonts w:asciiTheme="minorHAnsi" w:hAnsiTheme="minorHAnsi" w:cstheme="minorHAnsi"/>
           <w:b/>
+          <w:sz w:val="28"/>
         </w:rPr>
         <w:t>Check A</w:t>
       </w:r>
       <w:r>
         <w:rPr>
           <w:rStyle w:val="Heading3Char"/>
+          <w:rFonts w:asciiTheme="minorHAnsi" w:hAnsiTheme="minorHAnsi" w:cstheme="minorHAnsi"/>
           <w:b/>
+          <w:sz w:val="28"/>
         </w:rPr>
         <w:t>uthor profile</w:t>
       </w:r>
       <w:r>
         <w:rPr>
+          <w:rFonts w:cstheme="minorHAnsi"/>
+          <w:sz w:val="24"/>
           <w:lang w:val="en-GB"/>
           <w14:shadow w14:blurRad="50800" w14:dist="50800" w14:dir="5400000" w14:sx="0" w14:sy="0" w14:kx="0" w14:ky="0" w14:algn="ctr">
             <w14:schemeClr w14:val="bg2">
@@ -2501,6 +4283,8 @@
       </w:r>
       <w:r>
         <w:rPr>
+          <w:rFonts w:cstheme="minorHAnsi"/>
+          <w:sz w:val="24"/>
           <w:lang w:val="en-GB"/>
           <w14:shadow w14:blurRad="50800" w14:dist="50800" w14:dir="5400000" w14:sx="0" w14:sy="0" w14:kx="0" w14:ky="0" w14:algn="ctr">
             <w14:schemeClr w14:val="bg2">
@@ -2512,6 +4296,8 @@
       </w:r>
       <w:r>
         <w:rPr>
+          <w:rFonts w:cstheme="minorHAnsi"/>
+          <w:sz w:val="24"/>
           <w:lang w:val="en-GB"/>
           <w14:shadow w14:blurRad="50800" w14:dist="50800" w14:dir="5400000" w14:sx="0" w14:sy="0" w14:kx="0" w14:ky="0" w14:algn="ctr">
             <w14:schemeClr w14:val="bg2">
@@ -2523,6 +4309,8 @@
       </w:r>
       <w:r>
         <w:rPr>
+          <w:rFonts w:cstheme="minorHAnsi"/>
+          <w:sz w:val="24"/>
           <w:lang w:val="en-GB"/>
           <w14:shadow w14:blurRad="50800" w14:dist="50800" w14:dir="5400000" w14:sx="0" w14:sy="0" w14:kx="0" w14:ky="0" w14:algn="ctr">
             <w14:schemeClr w14:val="bg2">
@@ -2534,7 +4322,9 @@
       </w:r>
       <w:r>
         <w:rPr>
+          <w:rFonts w:cstheme="minorHAnsi"/>
           <w:i/>
+          <w:sz w:val="24"/>
           <w:lang w:val="en-GB"/>
           <w14:shadow w14:blurRad="50800" w14:dist="50800" w14:dir="5400000" w14:sx="0" w14:sy="0" w14:kx="0" w14:ky="0" w14:algn="ctr">
             <w14:schemeClr w14:val="bg2">
@@ -2546,6 +4336,8 @@
       </w:r>
       <w:r>
         <w:rPr>
+          <w:rFonts w:cstheme="minorHAnsi"/>
+          <w:sz w:val="24"/>
           <w:lang w:val="en-GB"/>
           <w14:shadow w14:blurRad="50800" w14:dist="50800" w14:dir="5400000" w14:sx="0" w14:sy="0" w14:kx="0" w14:ky="0" w14:algn="ctr">
             <w14:schemeClr w14:val="bg2">
@@ -2557,6 +4349,8 @@
       </w:r>
       <w:r>
         <w:rPr>
+          <w:rFonts w:cstheme="minorHAnsi"/>
+          <w:sz w:val="24"/>
           <w:lang w:val="en-GB"/>
           <w14:shadow w14:blurRad="50800" w14:dist="50800" w14:dir="5400000" w14:sx="0" w14:sy="0" w14:kx="0" w14:ky="0" w14:algn="ctr">
             <w14:schemeClr w14:val="bg2">
@@ -2568,6 +4362,8 @@
       </w:r>
       <w:r>
         <w:rPr>
+          <w:rFonts w:cstheme="minorHAnsi"/>
+          <w:sz w:val="24"/>
           <w:lang w:val="en-GB"/>
           <w14:shadow w14:blurRad="50800" w14:dist="50800" w14:dir="5400000" w14:sx="0" w14:sy="0" w14:kx="0" w14:ky="0" w14:algn="ctr">
             <w14:schemeClr w14:val="bg2">
@@ -2579,6 +4375,8 @@
       </w:r>
       <w:r>
         <w:rPr>
+          <w:rFonts w:cstheme="minorHAnsi"/>
+          <w:sz w:val="24"/>
           <w:lang w:val="en-GB"/>
           <w14:shadow w14:blurRad="50800" w14:dist="50800" w14:dir="5400000" w14:sx="0" w14:sy="0" w14:kx="0" w14:ky="0" w14:algn="ctr">
             <w14:schemeClr w14:val="bg2">
@@ -2590,6 +4388,8 @@
       </w:r>
       <w:r>
         <w:rPr>
+          <w:rFonts w:cstheme="minorHAnsi"/>
+          <w:sz w:val="24"/>
           <w:lang w:val="en-GB"/>
           <w14:shadow w14:blurRad="50800" w14:dist="50800" w14:dir="5400000" w14:sx="0" w14:sy="0" w14:kx="0" w14:ky="0" w14:algn="ctr">
             <w14:schemeClr w14:val="bg2">
@@ -2599,32 +4399,135 @@
         </w:rPr>
         <w:t xml:space="preserve"> email.</w:t>
       </w:r>
+      <w:r>
+        <w:rPr>
+          <w:rFonts w:cstheme="minorHAnsi"/>
+          <w:sz w:val="24"/>
+          <w:lang w:val="en-GB"/>
+          <w14:shadow w14:blurRad="50800" w14:dist="50800" w14:dir="5400000" w14:sx="0" w14:sy="0" w14:kx="0" w14:ky="0" w14:algn="ctr">
+            <w14:schemeClr w14:val="bg2">
+              <w14:lumMod w14:val="75000"/>
+            </w14:schemeClr>
+          </w14:shadow>
+        </w:rPr>
+        <w:t xml:space="preserve"> </w:t>
+      </w:r>
+    </w:p>
+    <w:p>
+      <w:pPr>
+        <w:ind w:firstLine="360"/>
+        <w:rPr>
+          <w:rFonts w:cstheme="minorHAnsi"/>
+          <w:sz w:val="24"/>
+          <w:lang w:val="en-GB"/>
+          <w14:shadow w14:blurRad="50800" w14:dist="50800" w14:dir="5400000" w14:sx="0" w14:sy="0" w14:kx="0" w14:ky="0" w14:algn="ctr">
+            <w14:schemeClr w14:val="bg2">
+              <w14:lumMod w14:val="75000"/>
+            </w14:schemeClr>
+          </w14:shadow>
+        </w:rPr>
+      </w:pPr>
+      <w:r>
+        <w:rPr>
+          <w:noProof/>
+          <w:lang w:eastAsia="en-IN"/>
+        </w:rPr>
+        <w:drawing>
+          <wp:inline distT="0" distB="0" distL="0" distR="0" wp14:anchorId="1EA90144" wp14:editId="009706D1">
+            <wp:extent cx="5476875" cy="1676400"/>
+            <wp:effectExtent l="19050" t="19050" r="123825" b="114300"/>
+            <wp:docPr id="3" name="Picture 3"/>
+            <wp:cNvGraphicFramePr>
+              <a:graphicFrameLocks xmlns:a="http://schemas.openxmlformats.org/drawingml/2006/main" noChangeAspect="1"/>
+            </wp:cNvGraphicFramePr>
+            <a:graphic xmlns:a="http://schemas.openxmlformats.org/drawingml/2006/main">
+              <a:graphicData uri="http://schemas.openxmlformats.org/drawingml/2006/picture">
+                <pic:pic xmlns:pic="http://schemas.openxmlformats.org/drawingml/2006/picture">
+                  <pic:nvPicPr>
+                    <pic:cNvPr id="1" name=""/>
+                    <pic:cNvPicPr/>
+                  </pic:nvPicPr>
+                  <pic:blipFill>
+                    <a:blip r:embed="rId21"/>
+                    <a:stretch>
+                      <a:fillRect/>
+                    </a:stretch>
+                  </pic:blipFill>
+                  <pic:spPr>
+                    <a:xfrm>
+                      <a:off x="0" y="0"/>
+                      <a:ext cx="5476875" cy="1676400"/>
+                    </a:xfrm>
+                    <a:prstGeom prst="rect">
+                      <a:avLst/>
+                    </a:prstGeom>
+                    <a:ln>
+                      <a:solidFill>
+                        <a:schemeClr val="accent1"/>
+                      </a:solidFill>
+                    </a:ln>
+                    <a:effectLst>
+                      <a:outerShdw blurRad="38100" dist="76200" dir="2700000" algn="ctr" rotWithShape="0">
+                        <a:schemeClr val="bg2">
+                          <a:lumMod val="75000"/>
+                        </a:schemeClr>
+                      </a:outerShdw>
+                    </a:effectLst>
+                  </pic:spPr>
+                </pic:pic>
+              </a:graphicData>
+            </a:graphic>
+          </wp:inline>
+        </w:drawing>
+      </w:r>
+    </w:p>
+    <w:p>
+      <w:pPr>
+        <w:pStyle w:val="ListParagraph"/>
+        <w:rPr>
+          <w:rFonts w:cstheme="minorHAnsi"/>
+          <w:sz w:val="24"/>
+          <w:lang w:val="en-GB"/>
+          <w14:shadow w14:blurRad="50800" w14:dist="50800" w14:dir="5400000" w14:sx="0" w14:sy="0" w14:kx="0" w14:ky="0" w14:algn="ctr">
+            <w14:schemeClr w14:val="bg2">
+              <w14:lumMod w14:val="75000"/>
+            </w14:schemeClr>
+          </w14:shadow>
+        </w:rPr>
+      </w:pPr>
     </w:p>
     <w:p>
       <w:pPr>
         <w:ind w:left="360"/>
         <w:rPr>
-          <w:lang w:val="en-GB"/>
-          <w14:shadow w14:blurRad="50800" w14:dist="50800" w14:dir="5400000" w14:sx="0" w14:sy="0" w14:kx="0" w14:ky="0" w14:algn="ctr">
-            <w14:schemeClr w14:val="bg2">
-              <w14:lumMod w14:val="75000"/>
-            </w14:schemeClr>
-          </w14:shadow>
-        </w:rPr>
-      </w:pPr>
-      <w:r>
-        <w:rPr>
-          <w:lang w:val="en-GB"/>
-          <w14:shadow w14:blurRad="50800" w14:dist="50800" w14:dir="5400000" w14:sx="0" w14:sy="0" w14:kx="0" w14:ky="0" w14:algn="ctr">
-            <w14:schemeClr w14:val="bg2">
-              <w14:lumMod w14:val="75000"/>
-            </w14:schemeClr>
-          </w14:shadow>
-        </w:rPr>
+          <w:rFonts w:cstheme="minorHAnsi"/>
+          <w:sz w:val="24"/>
+          <w:lang w:val="en-GB"/>
+          <w14:shadow w14:blurRad="50800" w14:dist="50800" w14:dir="5400000" w14:sx="0" w14:sy="0" w14:kx="0" w14:ky="0" w14:algn="ctr">
+            <w14:schemeClr w14:val="bg2">
+              <w14:lumMod w14:val="75000"/>
+            </w14:schemeClr>
+          </w14:shadow>
+        </w:rPr>
+      </w:pPr>
+      <w:r>
+        <w:rPr>
+          <w:rFonts w:cstheme="minorHAnsi"/>
+          <w:sz w:val="24"/>
+          <w:lang w:val="en-GB"/>
+          <w14:shadow w14:blurRad="50800" w14:dist="50800" w14:dir="5400000" w14:sx="0" w14:sy="0" w14:kx="0" w14:ky="0" w14:algn="ctr">
+            <w14:schemeClr w14:val="bg2">
+              <w14:lumMod w14:val="75000"/>
+            </w14:schemeClr>
+          </w14:shadow>
+        </w:rPr>
+        <w:lastRenderedPageBreak/>
         <w:t>Apart from all the above features, Blogginbow also has the errors and general messages section which comes into picture whenever there is any error from user or server side.</w:t>
       </w:r>
       <w:r>
         <w:rPr>
+          <w:rFonts w:cstheme="minorHAnsi"/>
+          <w:sz w:val="24"/>
           <w:lang w:val="en-GB"/>
           <w14:shadow w14:blurRad="50800" w14:dist="50800" w14:dir="5400000" w14:sx="0" w14:sy="0" w14:kx="0" w14:ky="0" w14:algn="ctr">
             <w14:schemeClr w14:val="bg2">
@@ -2639,6 +4542,8 @@
       <w:pPr>
         <w:ind w:left="360"/>
         <w:rPr>
+          <w:rFonts w:cstheme="minorHAnsi"/>
+          <w:sz w:val="24"/>
           <w:lang w:val="en-GB"/>
           <w14:shadow w14:blurRad="50800" w14:dist="50800" w14:dir="5400000" w14:sx="0" w14:sy="0" w14:kx="0" w14:ky="0" w14:algn="ctr">
             <w14:schemeClr w14:val="bg2">
@@ -2651,462 +4556,119 @@
     <w:p>
       <w:pPr>
         <w:pStyle w:val="Heading1"/>
+        <w:jc w:val="center"/>
         <w:rPr>
           <w:b/>
           <w:u w:val="single"/>
+          <w:lang w:val="en-GB"/>
+          <w14:shadow w14:blurRad="50800" w14:dist="50800" w14:dir="5400000" w14:sx="0" w14:sy="0" w14:kx="0" w14:ky="0" w14:algn="ctr">
+            <w14:schemeClr w14:val="bg2">
+              <w14:lumMod w14:val="75000"/>
+            </w14:schemeClr>
+          </w14:shadow>
         </w:rPr>
       </w:pPr>
       <w:r>
         <w:rPr>
           <w:b/>
           <w:u w:val="single"/>
-        </w:rPr>
-        <w:t>Tech stacks used:</w:t>
-      </w:r>
-    </w:p>
-    <w:p/>
-    <w:p>
-      <w:pPr>
-        <w:pStyle w:val="NormalWeb"/>
-        <w:numPr>
-          <w:ilvl w:val="0"/>
-          <w:numId w:val="2"/>
-        </w:numPr>
-        <w:spacing w:before="0" w:beforeAutospacing="0" w:after="0" w:afterAutospacing="0"/>
-        <w:textAlignment w:val="baseline"/>
-        <w:rPr>
-          <w:rFonts w:ascii="Calibri" w:hAnsi="Calibri" w:cs="Calibri"/>
-          <w:color w:val="000000"/>
-        </w:rPr>
-      </w:pPr>
-      <w:r>
-        <w:rPr>
-          <w:rFonts w:ascii="Calibri" w:hAnsi="Calibri" w:cs="Calibri"/>
+          <w:lang w:val="en-GB"/>
+          <w14:shadow w14:blurRad="50800" w14:dist="50800" w14:dir="5400000" w14:sx="0" w14:sy="0" w14:kx="0" w14:ky="0" w14:algn="ctr">
+            <w14:schemeClr w14:val="bg2">
+              <w14:lumMod w14:val="75000"/>
+            </w14:schemeClr>
+          </w14:shadow>
+        </w:rPr>
+        <w:t>Benefits of Project</w:t>
+      </w:r>
+    </w:p>
+    <w:p>
+      <w:pPr>
+        <w:rPr>
+          <w:lang w:val="en-GB"/>
+        </w:rPr>
+      </w:pPr>
+    </w:p>
+    <w:p>
+      <w:pPr>
+        <w:rPr>
+          <w:rFonts w:cstheme="minorHAnsi"/>
+          <w:sz w:val="24"/>
+          <w:lang w:val="en-GB"/>
+          <w14:shadow w14:blurRad="50800" w14:dist="50800" w14:dir="5400000" w14:sx="0" w14:sy="0" w14:kx="0" w14:ky="0" w14:algn="ctr">
+            <w14:schemeClr w14:val="bg2">
+              <w14:lumMod w14:val="75000"/>
+            </w14:schemeClr>
+          </w14:shadow>
+        </w:rPr>
+      </w:pPr>
+      <w:r>
+        <w:rPr>
+          <w:rFonts w:cstheme="minorHAnsi"/>
+          <w:sz w:val="24"/>
+          <w:lang w:val="en-GB"/>
+          <w14:shadow w14:blurRad="50800" w14:dist="50800" w14:dir="5400000" w14:sx="0" w14:sy="0" w14:kx="0" w14:ky="0" w14:algn="ctr">
+            <w14:schemeClr w14:val="bg2">
+              <w14:lumMod w14:val="75000"/>
+            </w14:schemeClr>
+          </w14:shadow>
+        </w:rPr>
+        <w:t>This project really helped in understanding the underlying concepts of backend environment very deeply. Node.js is really a fantastic language, with all its inbuilt libraries and npm package support, it becomes even more powerful. Concepts related to Authentication, securing password, defining user roles (authorisation) and saving</w:t>
+      </w:r>
+      <w:bookmarkStart w:id="0" w:name="_GoBack"/>
+      <w:bookmarkEnd w:id="0"/>
+      <w:r>
+        <w:rPr>
+          <w:rFonts w:cstheme="minorHAnsi"/>
+          <w:sz w:val="24"/>
+          <w:lang w:val="en-GB"/>
+          <w14:shadow w14:blurRad="50800" w14:dist="50800" w14:dir="5400000" w14:sx="0" w14:sy="0" w14:kx="0" w14:ky="0" w14:algn="ctr">
+            <w14:schemeClr w14:val="bg2">
+              <w14:lumMod w14:val="75000"/>
+            </w14:schemeClr>
+          </w14:shadow>
+        </w:rPr>
+        <w:t xml:space="preserve"> data securely to database are crystal clear after getting my hands dirty on this project. Although it is a backend project, yet the user interface made me learn many front end topics as well, I feel empowered with the front end tools and concepts too. It was really a very great experience for me and I have put my heart and soul to make this project live just in time.</w:t>
+      </w:r>
+    </w:p>
+    <w:p>
+      <w:pPr>
+        <w:rPr>
+          <w:rFonts w:cstheme="minorHAnsi"/>
+          <w:lang w:val="en-GB"/>
+          <w14:shadow w14:blurRad="50800" w14:dist="50800" w14:dir="5400000" w14:sx="0" w14:sy="0" w14:kx="0" w14:ky="0" w14:algn="ctr">
+            <w14:schemeClr w14:val="bg2">
+              <w14:lumMod w14:val="75000"/>
+            </w14:schemeClr>
+          </w14:shadow>
+        </w:rPr>
+      </w:pPr>
+    </w:p>
+    <w:p>
+      <w:pPr>
+        <w:pStyle w:val="Heading1"/>
+        <w:jc w:val="center"/>
+        <w:rPr>
+          <w:rFonts w:asciiTheme="minorHAnsi" w:hAnsiTheme="minorHAnsi" w:cstheme="minorHAnsi"/>
           <w:b/>
-          <w:color w:val="000000"/>
-        </w:rPr>
-        <w:t>JavaScript</w:t>
-      </w:r>
-      <w:r>
-        <w:rPr>
-          <w:rFonts w:ascii="Calibri" w:hAnsi="Calibri" w:cs="Calibri"/>
-          <w:color w:val="000000"/>
-        </w:rPr>
-        <w:t xml:space="preserve"> for performing various array operations and making functions etc.</w:t>
-      </w:r>
-    </w:p>
-    <w:p>
-      <w:pPr>
-        <w:pStyle w:val="NormalWeb"/>
-        <w:numPr>
-          <w:ilvl w:val="0"/>
-          <w:numId w:val="3"/>
-        </w:numPr>
-        <w:spacing w:before="0" w:beforeAutospacing="0" w:after="0" w:afterAutospacing="0"/>
-        <w:textAlignment w:val="baseline"/>
-        <w:rPr>
-          <w:rFonts w:ascii="Calibri" w:hAnsi="Calibri" w:cs="Calibri"/>
-          <w:color w:val="000000"/>
-        </w:rPr>
-      </w:pPr>
-      <w:r>
-        <w:rPr>
-          <w:rFonts w:ascii="Calibri" w:hAnsi="Calibri" w:cs="Calibri"/>
+          <w:u w:val="single"/>
+        </w:rPr>
+      </w:pPr>
+      <w:r>
+        <w:rPr>
+          <w:rFonts w:asciiTheme="minorHAnsi" w:hAnsiTheme="minorHAnsi" w:cstheme="minorHAnsi"/>
           <w:b/>
-          <w:color w:val="000000"/>
-        </w:rPr>
-        <w:t>Node.js</w:t>
-      </w:r>
-      <w:r>
-        <w:rPr>
-          <w:rFonts w:ascii="Calibri" w:hAnsi="Calibri" w:cs="Calibri"/>
-          <w:color w:val="000000"/>
-        </w:rPr>
-        <w:t xml:space="preserve"> as a backend language for the project</w:t>
-      </w:r>
-    </w:p>
-    <w:p>
-      <w:pPr>
-        <w:pStyle w:val="NormalWeb"/>
-        <w:numPr>
-          <w:ilvl w:val="0"/>
-          <w:numId w:val="3"/>
-        </w:numPr>
-        <w:spacing w:before="0" w:beforeAutospacing="0" w:after="0" w:afterAutospacing="0"/>
-        <w:textAlignment w:val="baseline"/>
-        <w:rPr>
-          <w:rFonts w:ascii="Calibri" w:hAnsi="Calibri" w:cs="Calibri"/>
-          <w:color w:val="000000"/>
-        </w:rPr>
-      </w:pPr>
-      <w:r>
-        <w:rPr>
-          <w:rFonts w:ascii="Calibri" w:hAnsi="Calibri" w:cs="Calibri"/>
-          <w:b/>
-          <w:color w:val="000000"/>
-        </w:rPr>
-        <w:t>Express.js</w:t>
-      </w:r>
-      <w:r>
-        <w:rPr>
-          <w:rFonts w:ascii="Calibri" w:hAnsi="Calibri" w:cs="Calibri"/>
-          <w:color w:val="000000"/>
-        </w:rPr>
-        <w:t xml:space="preserve">, a node </w:t>
-      </w:r>
-      <w:proofErr w:type="spellStart"/>
-      <w:r>
-        <w:rPr>
-          <w:rFonts w:ascii="Calibri" w:hAnsi="Calibri" w:cs="Calibri"/>
-          <w:color w:val="000000"/>
-        </w:rPr>
-        <w:t>js</w:t>
-      </w:r>
-      <w:proofErr w:type="spellEnd"/>
-      <w:r>
-        <w:rPr>
-          <w:rFonts w:ascii="Calibri" w:hAnsi="Calibri" w:cs="Calibri"/>
-          <w:color w:val="000000"/>
-        </w:rPr>
-        <w:t xml:space="preserve"> framework to create a server and make API’s</w:t>
-      </w:r>
-    </w:p>
-    <w:p>
-      <w:pPr>
-        <w:pStyle w:val="NormalWeb"/>
-        <w:numPr>
-          <w:ilvl w:val="0"/>
-          <w:numId w:val="3"/>
-        </w:numPr>
-        <w:spacing w:before="0" w:beforeAutospacing="0" w:after="0" w:afterAutospacing="0"/>
-        <w:textAlignment w:val="baseline"/>
-        <w:rPr>
-          <w:rFonts w:ascii="Calibri" w:hAnsi="Calibri" w:cs="Calibri"/>
-          <w:color w:val="000000"/>
-        </w:rPr>
-      </w:pPr>
-      <w:r>
-        <w:rPr>
-          <w:rFonts w:ascii="Calibri" w:hAnsi="Calibri" w:cs="Calibri"/>
-          <w:b/>
-          <w:color w:val="000000"/>
-        </w:rPr>
-        <w:t>MongoDB</w:t>
-      </w:r>
-      <w:r>
-        <w:rPr>
-          <w:rFonts w:ascii="Calibri" w:hAnsi="Calibri" w:cs="Calibri"/>
-          <w:color w:val="000000"/>
-        </w:rPr>
-        <w:t xml:space="preserve"> to store the user data, blog data, and other comments(if any)</w:t>
-      </w:r>
-    </w:p>
-    <w:p>
-      <w:pPr>
-        <w:pStyle w:val="NormalWeb"/>
-        <w:numPr>
-          <w:ilvl w:val="0"/>
-          <w:numId w:val="3"/>
-        </w:numPr>
-        <w:spacing w:before="0" w:beforeAutospacing="0" w:after="0" w:afterAutospacing="0"/>
-        <w:textAlignment w:val="baseline"/>
-        <w:rPr>
-          <w:rFonts w:ascii="Calibri" w:hAnsi="Calibri" w:cs="Calibri"/>
-          <w:color w:val="000000"/>
-        </w:rPr>
-      </w:pPr>
-      <w:r>
-        <w:rPr>
-          <w:rFonts w:ascii="Calibri" w:hAnsi="Calibri" w:cs="Calibri"/>
-          <w:b/>
-          <w:color w:val="000000"/>
-        </w:rPr>
-        <w:t>Mongoose</w:t>
-      </w:r>
-      <w:r>
-        <w:rPr>
-          <w:rFonts w:ascii="Calibri" w:hAnsi="Calibri" w:cs="Calibri"/>
-          <w:color w:val="000000"/>
-        </w:rPr>
-        <w:t>, a MongoDB framework to get more functionalities to retrieve and manipulate data.</w:t>
-      </w:r>
-    </w:p>
-    <w:p>
-      <w:pPr>
-        <w:pStyle w:val="NormalWeb"/>
-        <w:numPr>
-          <w:ilvl w:val="0"/>
-          <w:numId w:val="3"/>
-        </w:numPr>
-        <w:spacing w:before="0" w:beforeAutospacing="0" w:after="0" w:afterAutospacing="0"/>
-        <w:textAlignment w:val="baseline"/>
-        <w:rPr>
-          <w:rFonts w:ascii="Calibri" w:hAnsi="Calibri" w:cs="Calibri"/>
-          <w:color w:val="000000"/>
-        </w:rPr>
-      </w:pPr>
-      <w:r>
-        <w:rPr>
-          <w:rFonts w:ascii="Calibri" w:hAnsi="Calibri" w:cs="Calibri"/>
-          <w:b/>
-          <w:color w:val="000000"/>
-        </w:rPr>
-        <w:t>JWT</w:t>
-      </w:r>
-      <w:r>
-        <w:rPr>
-          <w:rFonts w:ascii="Calibri" w:hAnsi="Calibri" w:cs="Calibri"/>
-          <w:color w:val="000000"/>
-        </w:rPr>
-        <w:t xml:space="preserve"> library for user authentication</w:t>
-      </w:r>
-    </w:p>
-    <w:p>
-      <w:pPr>
-        <w:pStyle w:val="NormalWeb"/>
-        <w:numPr>
-          <w:ilvl w:val="0"/>
-          <w:numId w:val="3"/>
-        </w:numPr>
-        <w:spacing w:before="0" w:beforeAutospacing="0" w:after="0" w:afterAutospacing="0"/>
-        <w:textAlignment w:val="baseline"/>
-        <w:rPr>
-          <w:rFonts w:ascii="Calibri" w:hAnsi="Calibri" w:cs="Calibri"/>
-          <w:color w:val="000000"/>
-        </w:rPr>
-      </w:pPr>
-      <w:r>
-        <w:rPr>
-          <w:rFonts w:ascii="Calibri" w:hAnsi="Calibri" w:cs="Calibri"/>
-          <w:b/>
-          <w:color w:val="000000"/>
-        </w:rPr>
-        <w:t>HTML/CSS</w:t>
-      </w:r>
-      <w:r>
-        <w:rPr>
-          <w:rFonts w:ascii="Calibri" w:hAnsi="Calibri" w:cs="Calibri"/>
-          <w:color w:val="000000"/>
-        </w:rPr>
-        <w:t xml:space="preserve"> for designing the front end part</w:t>
-      </w:r>
-    </w:p>
-    <w:p>
-      <w:pPr>
-        <w:pStyle w:val="NormalWeb"/>
-        <w:numPr>
-          <w:ilvl w:val="0"/>
-          <w:numId w:val="3"/>
-        </w:numPr>
-        <w:spacing w:before="0" w:beforeAutospacing="0" w:after="0" w:afterAutospacing="0"/>
-        <w:textAlignment w:val="baseline"/>
-        <w:rPr>
-          <w:rFonts w:ascii="Calibri" w:hAnsi="Calibri" w:cs="Calibri"/>
-          <w:color w:val="000000"/>
-        </w:rPr>
-      </w:pPr>
-      <w:r>
-        <w:rPr>
-          <w:rFonts w:ascii="Calibri" w:hAnsi="Calibri" w:cs="Calibri"/>
-          <w:b/>
-          <w:color w:val="000000"/>
-        </w:rPr>
-        <w:t>Bootstrap</w:t>
-      </w:r>
-      <w:r>
-        <w:rPr>
-          <w:rFonts w:ascii="Calibri" w:hAnsi="Calibri" w:cs="Calibri"/>
-          <w:color w:val="000000"/>
-        </w:rPr>
-        <w:t xml:space="preserve"> to add some styles to our existing front end section</w:t>
-      </w:r>
-    </w:p>
-    <w:p>
-      <w:pPr>
-        <w:pStyle w:val="NormalWeb"/>
-        <w:numPr>
-          <w:ilvl w:val="0"/>
-          <w:numId w:val="3"/>
-        </w:numPr>
-        <w:spacing w:before="0" w:beforeAutospacing="0" w:after="0" w:afterAutospacing="0"/>
-        <w:textAlignment w:val="baseline"/>
-        <w:rPr>
-          <w:rFonts w:ascii="Calibri" w:hAnsi="Calibri" w:cs="Calibri"/>
-          <w:color w:val="000000"/>
-        </w:rPr>
-      </w:pPr>
-      <w:r>
-        <w:rPr>
-          <w:rFonts w:ascii="Calibri" w:hAnsi="Calibri" w:cs="Calibri"/>
-          <w:b/>
-          <w:color w:val="000000"/>
-        </w:rPr>
-        <w:t>Handlebars</w:t>
-      </w:r>
-      <w:r>
-        <w:rPr>
-          <w:rFonts w:ascii="Calibri" w:hAnsi="Calibri" w:cs="Calibri"/>
-          <w:color w:val="000000"/>
-        </w:rPr>
-        <w:t xml:space="preserve"> template engine for rendering views from the backend</w:t>
-      </w:r>
-    </w:p>
-    <w:p>
-      <w:pPr>
-        <w:pStyle w:val="NormalWeb"/>
-        <w:numPr>
-          <w:ilvl w:val="0"/>
-          <w:numId w:val="3"/>
-        </w:numPr>
-        <w:spacing w:before="0" w:beforeAutospacing="0" w:after="0" w:afterAutospacing="0"/>
-        <w:textAlignment w:val="baseline"/>
-        <w:rPr>
-          <w:rFonts w:ascii="Calibri" w:hAnsi="Calibri" w:cs="Calibri"/>
-          <w:color w:val="000000"/>
-        </w:rPr>
-      </w:pPr>
-      <w:r>
-        <w:rPr>
-          <w:rFonts w:ascii="Calibri" w:hAnsi="Calibri" w:cs="Calibri"/>
-          <w:b/>
-          <w:color w:val="000000"/>
-        </w:rPr>
-        <w:t>B</w:t>
-      </w:r>
-      <w:r>
-        <w:rPr>
-          <w:rFonts w:ascii="Calibri" w:hAnsi="Calibri" w:cs="Calibri"/>
-          <w:b/>
-          <w:color w:val="000000"/>
-        </w:rPr>
-        <w:t>cryptjs</w:t>
-      </w:r>
-      <w:r>
-        <w:rPr>
-          <w:rFonts w:ascii="Calibri" w:hAnsi="Calibri" w:cs="Calibri"/>
-          <w:color w:val="000000"/>
-        </w:rPr>
-        <w:t xml:space="preserve"> library for password encryption</w:t>
-      </w:r>
-    </w:p>
-    <w:p>
-      <w:pPr>
-        <w:pStyle w:val="ListParagraph"/>
-        <w:numPr>
-          <w:ilvl w:val="0"/>
-          <w:numId w:val="3"/>
-        </w:numPr>
-        <w:rPr>
-          <w:lang w:val="en-GB"/>
-          <w14:shadow w14:blurRad="50800" w14:dist="50800" w14:dir="5400000" w14:sx="0" w14:sy="0" w14:kx="0" w14:ky="0" w14:algn="ctr">
-            <w14:schemeClr w14:val="bg2">
-              <w14:lumMod w14:val="75000"/>
-            </w14:schemeClr>
-          </w14:shadow>
-        </w:rPr>
-      </w:pPr>
-      <w:proofErr w:type="spellStart"/>
-      <w:r>
-        <w:rPr>
-          <w:b/>
-          <w:lang w:val="en-GB"/>
-          <w14:shadow w14:blurRad="50800" w14:dist="50800" w14:dir="5400000" w14:sx="0" w14:sy="0" w14:kx="0" w14:ky="0" w14:algn="ctr">
-            <w14:schemeClr w14:val="bg2">
-              <w14:lumMod w14:val="75000"/>
-            </w14:schemeClr>
-          </w14:shadow>
-        </w:rPr>
-        <w:t>Multer</w:t>
-      </w:r>
-      <w:proofErr w:type="spellEnd"/>
-      <w:r>
-        <w:rPr>
-          <w:lang w:val="en-GB"/>
-          <w14:shadow w14:blurRad="50800" w14:dist="50800" w14:dir="5400000" w14:sx="0" w14:sy="0" w14:kx="0" w14:ky="0" w14:algn="ctr">
-            <w14:schemeClr w14:val="bg2">
-              <w14:lumMod w14:val="75000"/>
-            </w14:schemeClr>
-          </w14:shadow>
-        </w:rPr>
-        <w:t xml:space="preserve"> library for uploading pictures</w:t>
-      </w:r>
-    </w:p>
-    <w:p>
-      <w:pPr>
-        <w:pStyle w:val="ListParagraph"/>
-        <w:numPr>
-          <w:ilvl w:val="0"/>
-          <w:numId w:val="3"/>
-        </w:numPr>
-        <w:rPr>
-          <w:lang w:val="en-GB"/>
-          <w14:shadow w14:blurRad="50800" w14:dist="50800" w14:dir="5400000" w14:sx="0" w14:sy="0" w14:kx="0" w14:ky="0" w14:algn="ctr">
-            <w14:schemeClr w14:val="bg2">
-              <w14:lumMod w14:val="75000"/>
-            </w14:schemeClr>
-          </w14:shadow>
-        </w:rPr>
-      </w:pPr>
-      <w:r>
-        <w:rPr>
-          <w:b/>
-          <w:lang w:val="en-GB"/>
-          <w14:shadow w14:blurRad="50800" w14:dist="50800" w14:dir="5400000" w14:sx="0" w14:sy="0" w14:kx="0" w14:ky="0" w14:algn="ctr">
-            <w14:schemeClr w14:val="bg2">
-              <w14:lumMod w14:val="75000"/>
-            </w14:schemeClr>
-          </w14:shadow>
-        </w:rPr>
-        <w:t>Marked</w:t>
-      </w:r>
-      <w:r>
-        <w:rPr>
-          <w:lang w:val="en-GB"/>
-          <w14:shadow w14:blurRad="50800" w14:dist="50800" w14:dir="5400000" w14:sx="0" w14:sy="0" w14:kx="0" w14:ky="0" w14:algn="ctr">
-            <w14:schemeClr w14:val="bg2">
-              <w14:lumMod w14:val="75000"/>
-            </w14:schemeClr>
-          </w14:shadow>
-        </w:rPr>
-        <w:t xml:space="preserve"> library for converting plain text to markdown text</w:t>
-      </w:r>
-    </w:p>
-    <w:p>
-      <w:pPr>
-        <w:pStyle w:val="ListParagraph"/>
-        <w:rPr>
-          <w:lang w:val="en-GB"/>
-          <w14:shadow w14:blurRad="50800" w14:dist="50800" w14:dir="5400000" w14:sx="0" w14:sy="0" w14:kx="0" w14:ky="0" w14:algn="ctr">
-            <w14:schemeClr w14:val="bg2">
-              <w14:lumMod w14:val="75000"/>
-            </w14:schemeClr>
-          </w14:shadow>
-        </w:rPr>
-      </w:pPr>
-    </w:p>
-    <w:p>
-      <w:pPr>
-        <w:spacing w:line="240" w:lineRule="auto"/>
-        <w:rPr>
-          <w:rFonts w:asciiTheme="majorHAnsi" w:eastAsiaTheme="majorEastAsia" w:hAnsiTheme="majorHAnsi" w:cstheme="majorBidi"/>
-          <w:b/>
-          <w:color w:val="2E74B5" w:themeColor="accent1" w:themeShade="BF"/>
-          <w:sz w:val="32"/>
-          <w:szCs w:val="32"/>
           <w:u w:val="single"/>
         </w:rPr>
-      </w:pPr>
-      <w:r>
-        <w:rPr>
-          <w:rFonts w:asciiTheme="majorHAnsi" w:eastAsiaTheme="majorEastAsia" w:hAnsiTheme="majorHAnsi" w:cstheme="majorBidi"/>
-          <w:b/>
-          <w:color w:val="2E74B5" w:themeColor="accent1" w:themeShade="BF"/>
-          <w:sz w:val="32"/>
-          <w:szCs w:val="32"/>
-          <w:u w:val="single"/>
-        </w:rPr>
         <w:t>Future Scope:</w:t>
       </w:r>
+    </w:p>
+    <w:p>
+      <w:pPr>
+        <w:rPr>
+          <w:rFonts w:cstheme="minorHAnsi"/>
+        </w:rPr>
+      </w:pPr>
     </w:p>
     <w:p>
       <w:pPr>
@@ -3117,7 +4679,7 @@
         <w:spacing w:after="0" w:line="240" w:lineRule="auto"/>
         <w:textAlignment w:val="baseline"/>
         <w:rPr>
-          <w:rFonts w:ascii="Calibri" w:eastAsia="Times New Roman" w:hAnsi="Calibri" w:cs="Calibri"/>
+          <w:rFonts w:eastAsia="Times New Roman" w:cstheme="minorHAnsi"/>
           <w:color w:val="000000"/>
           <w:sz w:val="24"/>
           <w:szCs w:val="24"/>
@@ -3126,7 +4688,7 @@
       </w:pPr>
       <w:r>
         <w:rPr>
-          <w:rFonts w:ascii="Calibri" w:eastAsia="Times New Roman" w:hAnsi="Calibri" w:cs="Calibri"/>
+          <w:rFonts w:eastAsia="Times New Roman" w:cstheme="minorHAnsi"/>
           <w:color w:val="000000"/>
           <w:sz w:val="24"/>
           <w:szCs w:val="24"/>
@@ -3134,6 +4696,30 @@
         </w:rPr>
         <w:t>There is always some room for improvement, we can make the website mobile friendly and also implement responsive web design</w:t>
       </w:r>
+      <w:r>
+        <w:rPr>
+          <w:rFonts w:eastAsia="Times New Roman" w:cstheme="minorHAnsi"/>
+          <w:color w:val="000000"/>
+          <w:sz w:val="24"/>
+          <w:szCs w:val="24"/>
+          <w:lang w:eastAsia="en-IN"/>
+        </w:rPr>
+        <w:t>.</w:t>
+      </w:r>
+    </w:p>
+    <w:p>
+      <w:pPr>
+        <w:spacing w:after="0" w:line="240" w:lineRule="auto"/>
+        <w:ind w:left="720"/>
+        <w:textAlignment w:val="baseline"/>
+        <w:rPr>
+          <w:rFonts w:eastAsia="Times New Roman" w:cstheme="minorHAnsi"/>
+          <w:color w:val="000000"/>
+          <w:sz w:val="24"/>
+          <w:szCs w:val="24"/>
+          <w:lang w:eastAsia="en-IN"/>
+        </w:rPr>
+      </w:pPr>
     </w:p>
     <w:p>
       <w:pPr>
@@ -3144,7 +4730,7 @@
         <w:spacing w:after="0" w:line="240" w:lineRule="auto"/>
         <w:textAlignment w:val="baseline"/>
         <w:rPr>
-          <w:rFonts w:ascii="Calibri" w:eastAsia="Times New Roman" w:hAnsi="Calibri" w:cs="Calibri"/>
+          <w:rFonts w:eastAsia="Times New Roman" w:cstheme="minorHAnsi"/>
           <w:color w:val="000000"/>
           <w:sz w:val="24"/>
           <w:szCs w:val="24"/>
@@ -3153,7 +4739,7 @@
       </w:pPr>
       <w:r>
         <w:rPr>
-          <w:rFonts w:ascii="Calibri" w:eastAsia="Times New Roman" w:hAnsi="Calibri" w:cs="Calibri"/>
+          <w:rFonts w:eastAsia="Times New Roman" w:cstheme="minorHAnsi"/>
           <w:color w:val="000000"/>
           <w:sz w:val="24"/>
           <w:szCs w:val="24"/>
@@ -3161,6 +4747,29 @@
         </w:rPr>
         <w:t>O-auth like Google auth or Facebook auth can be implemented</w:t>
       </w:r>
+      <w:r>
+        <w:rPr>
+          <w:rFonts w:eastAsia="Times New Roman" w:cstheme="minorHAnsi"/>
+          <w:color w:val="000000"/>
+          <w:sz w:val="24"/>
+          <w:szCs w:val="24"/>
+          <w:lang w:eastAsia="en-IN"/>
+        </w:rPr>
+        <w:t>.</w:t>
+      </w:r>
+    </w:p>
+    <w:p>
+      <w:pPr>
+        <w:spacing w:after="0" w:line="240" w:lineRule="auto"/>
+        <w:textAlignment w:val="baseline"/>
+        <w:rPr>
+          <w:rFonts w:eastAsia="Times New Roman" w:cstheme="minorHAnsi"/>
+          <w:color w:val="000000"/>
+          <w:sz w:val="24"/>
+          <w:szCs w:val="24"/>
+          <w:lang w:eastAsia="en-IN"/>
+        </w:rPr>
+      </w:pPr>
     </w:p>
     <w:p>
       <w:pPr>
@@ -3171,7 +4780,7 @@
         <w:spacing w:after="0" w:line="240" w:lineRule="auto"/>
         <w:textAlignment w:val="baseline"/>
         <w:rPr>
-          <w:rFonts w:ascii="Calibri" w:eastAsia="Times New Roman" w:hAnsi="Calibri" w:cs="Calibri"/>
+          <w:rFonts w:eastAsia="Times New Roman" w:cstheme="minorHAnsi"/>
           <w:color w:val="000000"/>
           <w:sz w:val="24"/>
           <w:szCs w:val="24"/>
@@ -3180,15 +4789,37 @@
       </w:pPr>
       <w:r>
         <w:rPr>
-          <w:rFonts w:ascii="Calibri" w:eastAsia="Times New Roman" w:hAnsi="Calibri" w:cs="Calibri"/>
+          <w:rFonts w:eastAsia="Times New Roman" w:cstheme="minorHAnsi"/>
           <w:color w:val="000000"/>
           <w:sz w:val="24"/>
           <w:szCs w:val="24"/>
           <w:lang w:eastAsia="en-IN"/>
         </w:rPr>
-        <w:lastRenderedPageBreak/>
         <w:t>Reputed writers can write blogs for any business or an individual, thereby implementing a business model for creative writers to earn extra bucks from our website using their skills</w:t>
       </w:r>
+      <w:r>
+        <w:rPr>
+          <w:rFonts w:eastAsia="Times New Roman" w:cstheme="minorHAnsi"/>
+          <w:color w:val="000000"/>
+          <w:sz w:val="24"/>
+          <w:szCs w:val="24"/>
+          <w:lang w:eastAsia="en-IN"/>
+        </w:rPr>
+        <w:t>.</w:t>
+      </w:r>
+    </w:p>
+    <w:p>
+      <w:pPr>
+        <w:spacing w:after="0" w:line="240" w:lineRule="auto"/>
+        <w:textAlignment w:val="baseline"/>
+        <w:rPr>
+          <w:rFonts w:eastAsia="Times New Roman" w:cstheme="minorHAnsi"/>
+          <w:color w:val="000000"/>
+          <w:sz w:val="24"/>
+          <w:szCs w:val="24"/>
+          <w:lang w:eastAsia="en-IN"/>
+        </w:rPr>
+      </w:pPr>
     </w:p>
     <w:p>
       <w:pPr>
@@ -3199,7 +4830,7 @@
         <w:spacing w:line="240" w:lineRule="auto"/>
         <w:textAlignment w:val="baseline"/>
         <w:rPr>
-          <w:rFonts w:ascii="Calibri" w:eastAsia="Times New Roman" w:hAnsi="Calibri" w:cs="Calibri"/>
+          <w:rFonts w:eastAsia="Times New Roman" w:cstheme="minorHAnsi"/>
           <w:color w:val="000000"/>
           <w:sz w:val="24"/>
           <w:szCs w:val="24"/>
@@ -3208,7 +4839,7 @@
       </w:pPr>
       <w:r>
         <w:rPr>
-          <w:rFonts w:ascii="Calibri" w:eastAsia="Times New Roman" w:hAnsi="Calibri" w:cs="Calibri"/>
+          <w:rFonts w:eastAsia="Times New Roman" w:cstheme="minorHAnsi"/>
           <w:color w:val="000000"/>
           <w:sz w:val="24"/>
           <w:szCs w:val="24"/>
@@ -3221,18 +4852,20 @@
       <w:pPr>
         <w:ind w:left="360"/>
         <w:rPr>
-          <w:lang w:val="en-GB"/>
-          <w14:shadow w14:blurRad="50800" w14:dist="50800" w14:dir="5400000" w14:sx="0" w14:sy="0" w14:kx="0" w14:ky="0" w14:algn="ctr">
-            <w14:schemeClr w14:val="bg2">
-              <w14:lumMod w14:val="75000"/>
-            </w14:schemeClr>
-          </w14:shadow>
-        </w:rPr>
-      </w:pPr>
-    </w:p>
-    <w:p>
-      <w:pPr>
-        <w:rPr>
+          <w:rFonts w:cstheme="minorHAnsi"/>
+          <w:lang w:val="en-GB"/>
+          <w14:shadow w14:blurRad="50800" w14:dist="50800" w14:dir="5400000" w14:sx="0" w14:sy="0" w14:kx="0" w14:ky="0" w14:algn="ctr">
+            <w14:schemeClr w14:val="bg2">
+              <w14:lumMod w14:val="75000"/>
+            </w14:schemeClr>
+          </w14:shadow>
+        </w:rPr>
+      </w:pPr>
+    </w:p>
+    <w:p>
+      <w:pPr>
+        <w:rPr>
+          <w:rFonts w:cstheme="minorHAnsi"/>
           <w:lang w:val="en-GB"/>
           <w14:shadow w14:blurRad="50800" w14:dist="50800" w14:dir="5400000" w14:sx="0" w14:sy="0" w14:kx="0" w14:ky="0" w14:algn="ctr">
             <w14:schemeClr w14:val="bg2">
@@ -3666,6 +5299,119 @@
     </w:lvl>
   </w:abstractNum>
   <w:abstractNum w:abstractNumId="3" w15:restartNumberingAfterBreak="0">
+    <w:nsid w:val="58405100"/>
+    <w:multiLevelType w:val="multilevel"/>
+    <w:tmpl w:val="4E36E924"/>
+    <w:lvl w:ilvl="0">
+      <w:start w:val="1"/>
+      <w:numFmt w:val="decimal"/>
+      <w:lvlText w:val="%1"/>
+      <w:lvlJc w:val="left"/>
+      <w:pPr>
+        <w:ind w:left="420" w:hanging="420"/>
+      </w:pPr>
+      <w:rPr>
+        <w:rFonts w:hint="default"/>
+      </w:rPr>
+    </w:lvl>
+    <w:lvl w:ilvl="1">
+      <w:start w:val="1"/>
+      <w:numFmt w:val="decimal"/>
+      <w:lvlText w:val="%1.%2"/>
+      <w:lvlJc w:val="left"/>
+      <w:pPr>
+        <w:ind w:left="420" w:hanging="420"/>
+      </w:pPr>
+      <w:rPr>
+        <w:rFonts w:hint="default"/>
+      </w:rPr>
+    </w:lvl>
+    <w:lvl w:ilvl="2">
+      <w:start w:val="1"/>
+      <w:numFmt w:val="decimal"/>
+      <w:lvlText w:val="%1.%2.%3"/>
+      <w:lvlJc w:val="left"/>
+      <w:pPr>
+        <w:ind w:left="720" w:hanging="720"/>
+      </w:pPr>
+      <w:rPr>
+        <w:rFonts w:hint="default"/>
+      </w:rPr>
+    </w:lvl>
+    <w:lvl w:ilvl="3">
+      <w:start w:val="1"/>
+      <w:numFmt w:val="decimal"/>
+      <w:lvlText w:val="%1.%2.%3.%4"/>
+      <w:lvlJc w:val="left"/>
+      <w:pPr>
+        <w:ind w:left="1080" w:hanging="1080"/>
+      </w:pPr>
+      <w:rPr>
+        <w:rFonts w:hint="default"/>
+      </w:rPr>
+    </w:lvl>
+    <w:lvl w:ilvl="4">
+      <w:start w:val="1"/>
+      <w:numFmt w:val="decimal"/>
+      <w:lvlText w:val="%1.%2.%3.%4.%5"/>
+      <w:lvlJc w:val="left"/>
+      <w:pPr>
+        <w:ind w:left="1080" w:hanging="1080"/>
+      </w:pPr>
+      <w:rPr>
+        <w:rFonts w:hint="default"/>
+      </w:rPr>
+    </w:lvl>
+    <w:lvl w:ilvl="5">
+      <w:start w:val="1"/>
+      <w:numFmt w:val="decimal"/>
+      <w:lvlText w:val="%1.%2.%3.%4.%5.%6"/>
+      <w:lvlJc w:val="left"/>
+      <w:pPr>
+        <w:ind w:left="1440" w:hanging="1440"/>
+      </w:pPr>
+      <w:rPr>
+        <w:rFonts w:hint="default"/>
+      </w:rPr>
+    </w:lvl>
+    <w:lvl w:ilvl="6">
+      <w:start w:val="1"/>
+      <w:numFmt w:val="decimal"/>
+      <w:lvlText w:val="%1.%2.%3.%4.%5.%6.%7"/>
+      <w:lvlJc w:val="left"/>
+      <w:pPr>
+        <w:ind w:left="1440" w:hanging="1440"/>
+      </w:pPr>
+      <w:rPr>
+        <w:rFonts w:hint="default"/>
+      </w:rPr>
+    </w:lvl>
+    <w:lvl w:ilvl="7">
+      <w:start w:val="1"/>
+      <w:numFmt w:val="decimal"/>
+      <w:lvlText w:val="%1.%2.%3.%4.%5.%6.%7.%8"/>
+      <w:lvlJc w:val="left"/>
+      <w:pPr>
+        <w:ind w:left="1800" w:hanging="1800"/>
+      </w:pPr>
+      <w:rPr>
+        <w:rFonts w:hint="default"/>
+      </w:rPr>
+    </w:lvl>
+    <w:lvl w:ilvl="8">
+      <w:start w:val="1"/>
+      <w:numFmt w:val="decimal"/>
+      <w:lvlText w:val="%1.%2.%3.%4.%5.%6.%7.%8.%9"/>
+      <w:lvlJc w:val="left"/>
+      <w:pPr>
+        <w:ind w:left="2160" w:hanging="2160"/>
+      </w:pPr>
+      <w:rPr>
+        <w:rFonts w:hint="default"/>
+      </w:rPr>
+    </w:lvl>
+  </w:abstractNum>
+  <w:abstractNum w:abstractNumId="4" w15:restartNumberingAfterBreak="0">
     <w:nsid w:val="6A9105B0"/>
     <w:multiLevelType w:val="multilevel"/>
     <w:tmpl w:val="FC389488"/>
@@ -3824,6 +5570,9 @@
     <w:abstractNumId w:val="2"/>
   </w:num>
   <w:num w:numId="4">
+    <w:abstractNumId w:val="4"/>
+  </w:num>
+  <w:num w:numId="5">
     <w:abstractNumId w:val="3"/>
   </w:num>
 </w:numbering>
@@ -4416,6 +6165,69 @@
       <w:szCs w:val="24"/>
     </w:rPr>
   </w:style>
+  <w:style w:type="table" w:styleId="PlainTable1">
+    <w:name w:val="Plain Table 1"/>
+    <w:basedOn w:val="TableNormal"/>
+    <w:uiPriority w:val="41"/>
+    <w:rsid w:val="003147B8"/>
+    <w:pPr>
+      <w:spacing w:after="0" w:line="240" w:lineRule="auto"/>
+    </w:pPr>
+    <w:tblPr>
+      <w:tblStyleRowBandSize w:val="1"/>
+      <w:tblStyleColBandSize w:val="1"/>
+      <w:tblBorders>
+        <w:top w:val="single" w:sz="4" w:space="0" w:color="BFBFBF" w:themeColor="background1" w:themeShade="BF"/>
+        <w:left w:val="single" w:sz="4" w:space="0" w:color="BFBFBF" w:themeColor="background1" w:themeShade="BF"/>
+        <w:bottom w:val="single" w:sz="4" w:space="0" w:color="BFBFBF" w:themeColor="background1" w:themeShade="BF"/>
+        <w:right w:val="single" w:sz="4" w:space="0" w:color="BFBFBF" w:themeColor="background1" w:themeShade="BF"/>
+        <w:insideH w:val="single" w:sz="4" w:space="0" w:color="BFBFBF" w:themeColor="background1" w:themeShade="BF"/>
+        <w:insideV w:val="single" w:sz="4" w:space="0" w:color="BFBFBF" w:themeColor="background1" w:themeShade="BF"/>
+      </w:tblBorders>
+    </w:tblPr>
+    <w:tblStylePr w:type="firstRow">
+      <w:rPr>
+        <w:b/>
+        <w:bCs/>
+      </w:rPr>
+    </w:tblStylePr>
+    <w:tblStylePr w:type="lastRow">
+      <w:rPr>
+        <w:b/>
+        <w:bCs/>
+      </w:rPr>
+      <w:tblPr/>
+      <w:tcPr>
+        <w:tcBorders>
+          <w:top w:val="double" w:sz="4" w:space="0" w:color="BFBFBF" w:themeColor="background1" w:themeShade="BF"/>
+        </w:tcBorders>
+      </w:tcPr>
+    </w:tblStylePr>
+    <w:tblStylePr w:type="firstCol">
+      <w:rPr>
+        <w:b/>
+        <w:bCs/>
+      </w:rPr>
+    </w:tblStylePr>
+    <w:tblStylePr w:type="lastCol">
+      <w:rPr>
+        <w:b/>
+        <w:bCs/>
+      </w:rPr>
+    </w:tblStylePr>
+    <w:tblStylePr w:type="band1Vert">
+      <w:tblPr/>
+      <w:tcPr>
+        <w:shd w:val="clear" w:color="auto" w:fill="F2F2F2" w:themeFill="background1" w:themeFillShade="F2"/>
+      </w:tcPr>
+    </w:tblStylePr>
+    <w:tblStylePr w:type="band1Horz">
+      <w:tblPr/>
+      <w:tcPr>
+        <w:shd w:val="clear" w:color="auto" w:fill="F2F2F2" w:themeFill="background1" w:themeFillShade="F2"/>
+      </w:tcPr>
+    </w:tblStylePr>
+  </w:style>
 </w:styles>
 </file>
 

</xml_diff>